<commit_message>
MODIFY EXCHANGE MODULE - new date format for meetings - function Stop-ExchangeMeeting : "Delete" parameter is now of the "switch" type - updated documentation and tests
</commit_message>
<xml_diff>
--- a/Documentation/Exchange.docx
+++ b/Documentation/Exchange.docx
@@ -19,8 +19,16 @@
         <w:rPr>
           <w:lang w:val="en-US"/>
         </w:rPr>
-        <w:t>Send-ExchangeMail</w:t>
-      </w:r>
+        <w:t>Send-</w:t>
+      </w:r>
+      <w:proofErr w:type="spellStart"/>
+      <w:r>
+        <w:rPr>
+          <w:lang w:val="en-US"/>
+        </w:rPr>
+        <w:t>ExchangeMail</w:t>
+      </w:r>
+      <w:proofErr w:type="spellEnd"/>
       <w:r>
         <w:rPr>
           <w:lang w:val="en-US"/>
@@ -58,8 +66,16 @@
         <w:rPr>
           <w:lang w:val="en-US"/>
         </w:rPr>
-        <w:t>Send an email using Exchange Web Services Api</w:t>
-      </w:r>
+        <w:t xml:space="preserve">Send an email using Exchange Web Services </w:t>
+      </w:r>
+      <w:proofErr w:type="spellStart"/>
+      <w:r>
+        <w:rPr>
+          <w:lang w:val="en-US"/>
+        </w:rPr>
+        <w:t>Api</w:t>
+      </w:r>
+      <w:proofErr w:type="spellEnd"/>
     </w:p>
     <w:p>
       <w:pPr>
@@ -98,7 +114,51 @@
           <w:szCs w:val="18"/>
           <w:lang w:val="en-US"/>
         </w:rPr>
-        <w:t xml:space="preserve">Send-ExchangeMail -ExchangeUserName </w:t>
+        <w:t>Send-</w:t>
+      </w:r>
+      <w:proofErr w:type="spellStart"/>
+      <w:r>
+        <w:rPr>
+          <w:rFonts w:ascii="Lucida Console" w:hAnsi="Lucida Console" w:cs="Lucida Console"/>
+          <w:color w:val="A82D00"/>
+          <w:sz w:val="18"/>
+          <w:szCs w:val="18"/>
+          <w:lang w:val="en-US"/>
+        </w:rPr>
+        <w:t>ExchangeMail</w:t>
+      </w:r>
+      <w:proofErr w:type="spellEnd"/>
+      <w:r>
+        <w:rPr>
+          <w:rFonts w:ascii="Lucida Console" w:hAnsi="Lucida Console" w:cs="Lucida Console"/>
+          <w:color w:val="A82D00"/>
+          <w:sz w:val="18"/>
+          <w:szCs w:val="18"/>
+          <w:lang w:val="en-US"/>
+        </w:rPr>
+        <w:t xml:space="preserve"> -</w:t>
+      </w:r>
+      <w:proofErr w:type="spellStart"/>
+      <w:r>
+        <w:rPr>
+          <w:rFonts w:ascii="Lucida Console" w:hAnsi="Lucida Console" w:cs="Lucida Console"/>
+          <w:color w:val="A82D00"/>
+          <w:sz w:val="18"/>
+          <w:szCs w:val="18"/>
+          <w:lang w:val="en-US"/>
+        </w:rPr>
+        <w:t>ExchangeUserName</w:t>
+      </w:r>
+      <w:proofErr w:type="spellEnd"/>
+      <w:r>
+        <w:rPr>
+          <w:rFonts w:ascii="Lucida Console" w:hAnsi="Lucida Console" w:cs="Lucida Console"/>
+          <w:color w:val="A82D00"/>
+          <w:sz w:val="18"/>
+          <w:szCs w:val="18"/>
+          <w:lang w:val="en-US"/>
+        </w:rPr>
+        <w:t xml:space="preserve"> </w:t>
       </w:r>
       <w:r>
         <w:rPr>
@@ -118,7 +178,40 @@
           <w:szCs w:val="18"/>
           <w:lang w:val="en-US"/>
         </w:rPr>
-        <w:t xml:space="preserve"> -ExchangePassword $Secure</w:t>
+        <w:t xml:space="preserve"> -</w:t>
+      </w:r>
+      <w:proofErr w:type="spellStart"/>
+      <w:r>
+        <w:rPr>
+          <w:rFonts w:ascii="Lucida Console" w:hAnsi="Lucida Console" w:cs="Lucida Console"/>
+          <w:color w:val="A82D00"/>
+          <w:sz w:val="18"/>
+          <w:szCs w:val="18"/>
+          <w:lang w:val="en-US"/>
+        </w:rPr>
+        <w:t>ExchangePassword</w:t>
+      </w:r>
+      <w:proofErr w:type="spellEnd"/>
+      <w:r>
+        <w:rPr>
+          <w:rFonts w:ascii="Lucida Console" w:hAnsi="Lucida Console" w:cs="Lucida Console"/>
+          <w:color w:val="A82D00"/>
+          <w:sz w:val="18"/>
+          <w:szCs w:val="18"/>
+          <w:lang w:val="en-US"/>
+        </w:rPr>
+        <w:t xml:space="preserve"> $</w:t>
+      </w:r>
+      <w:proofErr w:type="spellStart"/>
+      <w:r>
+        <w:rPr>
+          <w:rFonts w:ascii="Lucida Console" w:hAnsi="Lucida Console" w:cs="Lucida Console"/>
+          <w:color w:val="A82D00"/>
+          <w:sz w:val="18"/>
+          <w:szCs w:val="18"/>
+          <w:lang w:val="en-US"/>
+        </w:rPr>
+        <w:t>Secure</w:t>
       </w:r>
       <w:r>
         <w:rPr>
@@ -138,7 +231,40 @@
           <w:szCs w:val="18"/>
           <w:lang w:val="en-US"/>
         </w:rPr>
-        <w:t xml:space="preserve">Password -ExchangeMailTo </w:t>
+        <w:t>Password</w:t>
+      </w:r>
+      <w:proofErr w:type="spellEnd"/>
+      <w:r>
+        <w:rPr>
+          <w:rFonts w:ascii="Lucida Console" w:hAnsi="Lucida Console" w:cs="Lucida Console"/>
+          <w:color w:val="A82D00"/>
+          <w:sz w:val="18"/>
+          <w:szCs w:val="18"/>
+          <w:lang w:val="en-US"/>
+        </w:rPr>
+        <w:t xml:space="preserve"> -</w:t>
+      </w:r>
+      <w:proofErr w:type="spellStart"/>
+      <w:r>
+        <w:rPr>
+          <w:rFonts w:ascii="Lucida Console" w:hAnsi="Lucida Console" w:cs="Lucida Console"/>
+          <w:color w:val="A82D00"/>
+          <w:sz w:val="18"/>
+          <w:szCs w:val="18"/>
+          <w:lang w:val="en-US"/>
+        </w:rPr>
+        <w:t>ExchangeMailTo</w:t>
+      </w:r>
+      <w:proofErr w:type="spellEnd"/>
+      <w:r>
+        <w:rPr>
+          <w:rFonts w:ascii="Lucida Console" w:hAnsi="Lucida Console" w:cs="Lucida Console"/>
+          <w:color w:val="A82D00"/>
+          <w:sz w:val="18"/>
+          <w:szCs w:val="18"/>
+          <w:lang w:val="en-US"/>
+        </w:rPr>
+        <w:t xml:space="preserve"> </w:t>
       </w:r>
       <w:r>
         <w:rPr>
@@ -158,7 +284,29 @@
           <w:szCs w:val="18"/>
           <w:lang w:val="en-US"/>
         </w:rPr>
-        <w:t xml:space="preserve"> -ExchangeMailTitle </w:t>
+        <w:t xml:space="preserve"> -</w:t>
+      </w:r>
+      <w:proofErr w:type="spellStart"/>
+      <w:r>
+        <w:rPr>
+          <w:rFonts w:ascii="Lucida Console" w:hAnsi="Lucida Console" w:cs="Lucida Console"/>
+          <w:color w:val="A82D00"/>
+          <w:sz w:val="18"/>
+          <w:szCs w:val="18"/>
+          <w:lang w:val="en-US"/>
+        </w:rPr>
+        <w:t>ExchangeMailTitle</w:t>
+      </w:r>
+      <w:proofErr w:type="spellEnd"/>
+      <w:r>
+        <w:rPr>
+          <w:rFonts w:ascii="Lucida Console" w:hAnsi="Lucida Console" w:cs="Lucida Console"/>
+          <w:color w:val="A82D00"/>
+          <w:sz w:val="18"/>
+          <w:szCs w:val="18"/>
+          <w:lang w:val="en-US"/>
+        </w:rPr>
+        <w:t xml:space="preserve"> </w:t>
       </w:r>
       <w:r>
         <w:rPr>
@@ -178,8 +326,42 @@
           <w:szCs w:val="18"/>
           <w:lang w:val="en-US"/>
         </w:rPr>
-        <w:t xml:space="preserve"> -ExchangeMailBody $mailbody</w:t>
-      </w:r>
+        <w:t xml:space="preserve"> -</w:t>
+      </w:r>
+      <w:proofErr w:type="spellStart"/>
+      <w:r>
+        <w:rPr>
+          <w:rFonts w:ascii="Lucida Console" w:hAnsi="Lucida Console" w:cs="Lucida Console"/>
+          <w:color w:val="A82D00"/>
+          <w:sz w:val="18"/>
+          <w:szCs w:val="18"/>
+          <w:lang w:val="en-US"/>
+        </w:rPr>
+        <w:t>ExchangeMailBody</w:t>
+      </w:r>
+      <w:proofErr w:type="spellEnd"/>
+      <w:r>
+        <w:rPr>
+          <w:rFonts w:ascii="Lucida Console" w:hAnsi="Lucida Console" w:cs="Lucida Console"/>
+          <w:color w:val="A82D00"/>
+          <w:sz w:val="18"/>
+          <w:szCs w:val="18"/>
+          <w:lang w:val="en-US"/>
+        </w:rPr>
+        <w:t xml:space="preserve"> $</w:t>
+      </w:r>
+      <w:proofErr w:type="spellStart"/>
+      <w:r>
+        <w:rPr>
+          <w:rFonts w:ascii="Lucida Console" w:hAnsi="Lucida Console" w:cs="Lucida Console"/>
+          <w:color w:val="A82D00"/>
+          <w:sz w:val="18"/>
+          <w:szCs w:val="18"/>
+          <w:lang w:val="en-US"/>
+        </w:rPr>
+        <w:t>mailbody</w:t>
+      </w:r>
+      <w:proofErr w:type="spellEnd"/>
     </w:p>
     <w:p>
       <w:pPr>
@@ -219,27 +401,181 @@
           <w:szCs w:val="18"/>
           <w:lang w:val="en-US"/>
         </w:rPr>
-        <w:t xml:space="preserve">$Return = Send-ExchangeMail -ExchangeAttachments </w:t>
-      </w:r>
-      <w:r>
-        <w:rPr>
-          <w:rFonts w:ascii="Lucida Console" w:hAnsi="Lucida Console" w:cs="Lucida Console"/>
-          <w:color w:val="A82D00"/>
-          <w:sz w:val="18"/>
-          <w:szCs w:val="18"/>
-          <w:lang w:val="en-US"/>
-        </w:rPr>
-        <w:t>“c:\documents\file1.txt;c:\pictures\image file 2.jpg”</w:t>
-      </w:r>
-      <w:r>
-        <w:rPr>
-          <w:rFonts w:ascii="Lucida Console" w:hAnsi="Lucida Console" w:cs="Lucida Console"/>
-          <w:color w:val="A82D00"/>
-          <w:sz w:val="18"/>
-          <w:szCs w:val="18"/>
-          <w:lang w:val="en-US"/>
-        </w:rPr>
-        <w:t xml:space="preserve"> -ExchangeUserName $username -ExchangePassword $SecurePassword -ExchangeMailTo </w:t>
+        <w:t>$Return = Send-</w:t>
+      </w:r>
+      <w:proofErr w:type="spellStart"/>
+      <w:r>
+        <w:rPr>
+          <w:rFonts w:ascii="Lucida Console" w:hAnsi="Lucida Console" w:cs="Lucida Console"/>
+          <w:color w:val="A82D00"/>
+          <w:sz w:val="18"/>
+          <w:szCs w:val="18"/>
+          <w:lang w:val="en-US"/>
+        </w:rPr>
+        <w:t>ExchangeMail</w:t>
+      </w:r>
+      <w:proofErr w:type="spellEnd"/>
+      <w:r>
+        <w:rPr>
+          <w:rFonts w:ascii="Lucida Console" w:hAnsi="Lucida Console" w:cs="Lucida Console"/>
+          <w:color w:val="A82D00"/>
+          <w:sz w:val="18"/>
+          <w:szCs w:val="18"/>
+          <w:lang w:val="en-US"/>
+        </w:rPr>
+        <w:t xml:space="preserve"> -</w:t>
+      </w:r>
+      <w:proofErr w:type="spellStart"/>
+      <w:r>
+        <w:rPr>
+          <w:rFonts w:ascii="Lucida Console" w:hAnsi="Lucida Console" w:cs="Lucida Console"/>
+          <w:color w:val="A82D00"/>
+          <w:sz w:val="18"/>
+          <w:szCs w:val="18"/>
+          <w:lang w:val="en-US"/>
+        </w:rPr>
+        <w:t>ExchangeAttachments</w:t>
+      </w:r>
+      <w:proofErr w:type="spellEnd"/>
+      <w:r>
+        <w:rPr>
+          <w:rFonts w:ascii="Lucida Console" w:hAnsi="Lucida Console" w:cs="Lucida Console"/>
+          <w:color w:val="A82D00"/>
+          <w:sz w:val="18"/>
+          <w:szCs w:val="18"/>
+          <w:lang w:val="en-US"/>
+        </w:rPr>
+        <w:t xml:space="preserve"> </w:t>
+      </w:r>
+      <w:r>
+        <w:rPr>
+          <w:rFonts w:ascii="Lucida Console" w:hAnsi="Lucida Console" w:cs="Lucida Console"/>
+          <w:color w:val="A82D00"/>
+          <w:sz w:val="18"/>
+          <w:szCs w:val="18"/>
+          <w:lang w:val="en-US"/>
+        </w:rPr>
+        <w:t>“</w:t>
+      </w:r>
+      <w:proofErr w:type="gramStart"/>
+      <w:r>
+        <w:rPr>
+          <w:rFonts w:ascii="Lucida Console" w:hAnsi="Lucida Console" w:cs="Lucida Console"/>
+          <w:color w:val="A82D00"/>
+          <w:sz w:val="18"/>
+          <w:szCs w:val="18"/>
+          <w:lang w:val="en-US"/>
+        </w:rPr>
+        <w:t>c:\documents\file1.txt;c:\pictures\image</w:t>
+      </w:r>
+      <w:proofErr w:type="gramEnd"/>
+      <w:r>
+        <w:rPr>
+          <w:rFonts w:ascii="Lucida Console" w:hAnsi="Lucida Console" w:cs="Lucida Console"/>
+          <w:color w:val="A82D00"/>
+          <w:sz w:val="18"/>
+          <w:szCs w:val="18"/>
+          <w:lang w:val="en-US"/>
+        </w:rPr>
+        <w:t xml:space="preserve"> file 2.jpg”</w:t>
+      </w:r>
+      <w:r>
+        <w:rPr>
+          <w:rFonts w:ascii="Lucida Console" w:hAnsi="Lucida Console" w:cs="Lucida Console"/>
+          <w:color w:val="A82D00"/>
+          <w:sz w:val="18"/>
+          <w:szCs w:val="18"/>
+          <w:lang w:val="en-US"/>
+        </w:rPr>
+        <w:t xml:space="preserve"> -</w:t>
+      </w:r>
+      <w:proofErr w:type="spellStart"/>
+      <w:r>
+        <w:rPr>
+          <w:rFonts w:ascii="Lucida Console" w:hAnsi="Lucida Console" w:cs="Lucida Console"/>
+          <w:color w:val="A82D00"/>
+          <w:sz w:val="18"/>
+          <w:szCs w:val="18"/>
+          <w:lang w:val="en-US"/>
+        </w:rPr>
+        <w:t>ExchangeUserName</w:t>
+      </w:r>
+      <w:proofErr w:type="spellEnd"/>
+      <w:r>
+        <w:rPr>
+          <w:rFonts w:ascii="Lucida Console" w:hAnsi="Lucida Console" w:cs="Lucida Console"/>
+          <w:color w:val="A82D00"/>
+          <w:sz w:val="18"/>
+          <w:szCs w:val="18"/>
+          <w:lang w:val="en-US"/>
+        </w:rPr>
+        <w:t xml:space="preserve"> $username -</w:t>
+      </w:r>
+      <w:proofErr w:type="spellStart"/>
+      <w:r>
+        <w:rPr>
+          <w:rFonts w:ascii="Lucida Console" w:hAnsi="Lucida Console" w:cs="Lucida Console"/>
+          <w:color w:val="A82D00"/>
+          <w:sz w:val="18"/>
+          <w:szCs w:val="18"/>
+          <w:lang w:val="en-US"/>
+        </w:rPr>
+        <w:t>ExchangePassword</w:t>
+      </w:r>
+      <w:proofErr w:type="spellEnd"/>
+      <w:r>
+        <w:rPr>
+          <w:rFonts w:ascii="Lucida Console" w:hAnsi="Lucida Console" w:cs="Lucida Console"/>
+          <w:color w:val="A82D00"/>
+          <w:sz w:val="18"/>
+          <w:szCs w:val="18"/>
+          <w:lang w:val="en-US"/>
+        </w:rPr>
+        <w:t xml:space="preserve"> $</w:t>
+      </w:r>
+      <w:proofErr w:type="spellStart"/>
+      <w:r>
+        <w:rPr>
+          <w:rFonts w:ascii="Lucida Console" w:hAnsi="Lucida Console" w:cs="Lucida Console"/>
+          <w:color w:val="A82D00"/>
+          <w:sz w:val="18"/>
+          <w:szCs w:val="18"/>
+          <w:lang w:val="en-US"/>
+        </w:rPr>
+        <w:t>SecurePassword</w:t>
+      </w:r>
+      <w:proofErr w:type="spellEnd"/>
+      <w:r>
+        <w:rPr>
+          <w:rFonts w:ascii="Lucida Console" w:hAnsi="Lucida Console" w:cs="Lucida Console"/>
+          <w:color w:val="A82D00"/>
+          <w:sz w:val="18"/>
+          <w:szCs w:val="18"/>
+          <w:lang w:val="en-US"/>
+        </w:rPr>
+        <w:t xml:space="preserve"> -</w:t>
+      </w:r>
+      <w:proofErr w:type="spellStart"/>
+      <w:r>
+        <w:rPr>
+          <w:rFonts w:ascii="Lucida Console" w:hAnsi="Lucida Console" w:cs="Lucida Console"/>
+          <w:color w:val="A82D00"/>
+          <w:sz w:val="18"/>
+          <w:szCs w:val="18"/>
+          <w:lang w:val="en-US"/>
+        </w:rPr>
+        <w:t>ExchangeMailTo</w:t>
+      </w:r>
+      <w:proofErr w:type="spellEnd"/>
+      <w:r>
+        <w:rPr>
+          <w:rFonts w:ascii="Lucida Console" w:hAnsi="Lucida Console" w:cs="Lucida Console"/>
+          <w:color w:val="A82D00"/>
+          <w:sz w:val="18"/>
+          <w:szCs w:val="18"/>
+          <w:lang w:val="en-US"/>
+        </w:rPr>
+        <w:t xml:space="preserve"> </w:t>
       </w:r>
       <w:r>
         <w:rPr>
@@ -279,7 +615,51 @@
           <w:szCs w:val="18"/>
           <w:lang w:val="en-US"/>
         </w:rPr>
-        <w:t xml:space="preserve"> -ExchangeMailTitle $subject -ExchangeMailBody </w:t>
+        <w:t xml:space="preserve"> -</w:t>
+      </w:r>
+      <w:proofErr w:type="spellStart"/>
+      <w:r>
+        <w:rPr>
+          <w:rFonts w:ascii="Lucida Console" w:hAnsi="Lucida Console" w:cs="Lucida Console"/>
+          <w:color w:val="A82D00"/>
+          <w:sz w:val="18"/>
+          <w:szCs w:val="18"/>
+          <w:lang w:val="en-US"/>
+        </w:rPr>
+        <w:t>ExchangeMailTitle</w:t>
+      </w:r>
+      <w:proofErr w:type="spellEnd"/>
+      <w:r>
+        <w:rPr>
+          <w:rFonts w:ascii="Lucida Console" w:hAnsi="Lucida Console" w:cs="Lucida Console"/>
+          <w:color w:val="A82D00"/>
+          <w:sz w:val="18"/>
+          <w:szCs w:val="18"/>
+          <w:lang w:val="en-US"/>
+        </w:rPr>
+        <w:t xml:space="preserve"> $subject -</w:t>
+      </w:r>
+      <w:proofErr w:type="spellStart"/>
+      <w:r>
+        <w:rPr>
+          <w:rFonts w:ascii="Lucida Console" w:hAnsi="Lucida Console" w:cs="Lucida Console"/>
+          <w:color w:val="A82D00"/>
+          <w:sz w:val="18"/>
+          <w:szCs w:val="18"/>
+          <w:lang w:val="en-US"/>
+        </w:rPr>
+        <w:t>ExchangeMailBody</w:t>
+      </w:r>
+      <w:proofErr w:type="spellEnd"/>
+      <w:r>
+        <w:rPr>
+          <w:rFonts w:ascii="Lucida Console" w:hAnsi="Lucida Console" w:cs="Lucida Console"/>
+          <w:color w:val="A82D00"/>
+          <w:sz w:val="18"/>
+          <w:szCs w:val="18"/>
+          <w:lang w:val="en-US"/>
+        </w:rPr>
+        <w:t xml:space="preserve"> </w:t>
       </w:r>
       <w:r>
         <w:rPr>
@@ -288,7 +668,98 @@
           <w:sz w:val="18"/>
           <w:szCs w:val="18"/>
         </w:rPr>
-        <w:t xml:space="preserve">'&lt;p&gt;Hello. This is a test mail.&lt;br&gt;&lt;br&gt;Regards&amp;nbsp;!&lt;/p&gt;' </w:t>
+        <w:t xml:space="preserve">'&lt;p&gt;Hello. This </w:t>
+      </w:r>
+      <w:proofErr w:type="spellStart"/>
+      <w:r>
+        <w:rPr>
+          <w:rFonts w:ascii="Lucida Console" w:hAnsi="Lucida Console" w:cs="Lucida Console"/>
+          <w:color w:val="8B0000"/>
+          <w:sz w:val="18"/>
+          <w:szCs w:val="18"/>
+        </w:rPr>
+        <w:t>is</w:t>
+      </w:r>
+      <w:proofErr w:type="spellEnd"/>
+      <w:r>
+        <w:rPr>
+          <w:rFonts w:ascii="Lucida Console" w:hAnsi="Lucida Console" w:cs="Lucida Console"/>
+          <w:color w:val="8B0000"/>
+          <w:sz w:val="18"/>
+          <w:szCs w:val="18"/>
+        </w:rPr>
+        <w:t xml:space="preserve"> a test </w:t>
+      </w:r>
+      <w:proofErr w:type="gramStart"/>
+      <w:r>
+        <w:rPr>
+          <w:rFonts w:ascii="Lucida Console" w:hAnsi="Lucida Console" w:cs="Lucida Console"/>
+          <w:color w:val="8B0000"/>
+          <w:sz w:val="18"/>
+          <w:szCs w:val="18"/>
+        </w:rPr>
+        <w:t>mail.&lt;</w:t>
+      </w:r>
+      <w:proofErr w:type="spellStart"/>
+      <w:proofErr w:type="gramEnd"/>
+      <w:r>
+        <w:rPr>
+          <w:rFonts w:ascii="Lucida Console" w:hAnsi="Lucida Console" w:cs="Lucida Console"/>
+          <w:color w:val="8B0000"/>
+          <w:sz w:val="18"/>
+          <w:szCs w:val="18"/>
+        </w:rPr>
+        <w:t>br</w:t>
+      </w:r>
+      <w:proofErr w:type="spellEnd"/>
+      <w:r>
+        <w:rPr>
+          <w:rFonts w:ascii="Lucida Console" w:hAnsi="Lucida Console" w:cs="Lucida Console"/>
+          <w:color w:val="8B0000"/>
+          <w:sz w:val="18"/>
+          <w:szCs w:val="18"/>
+        </w:rPr>
+        <w:t>&gt;&lt;</w:t>
+      </w:r>
+      <w:proofErr w:type="spellStart"/>
+      <w:r>
+        <w:rPr>
+          <w:rFonts w:ascii="Lucida Console" w:hAnsi="Lucida Console" w:cs="Lucida Console"/>
+          <w:color w:val="8B0000"/>
+          <w:sz w:val="18"/>
+          <w:szCs w:val="18"/>
+        </w:rPr>
+        <w:t>br</w:t>
+      </w:r>
+      <w:proofErr w:type="spellEnd"/>
+      <w:r>
+        <w:rPr>
+          <w:rFonts w:ascii="Lucida Console" w:hAnsi="Lucida Console" w:cs="Lucida Console"/>
+          <w:color w:val="8B0000"/>
+          <w:sz w:val="18"/>
+          <w:szCs w:val="18"/>
+        </w:rPr>
+        <w:t>&gt;</w:t>
+      </w:r>
+      <w:proofErr w:type="spellStart"/>
+      <w:r>
+        <w:rPr>
+          <w:rFonts w:ascii="Lucida Console" w:hAnsi="Lucida Console" w:cs="Lucida Console"/>
+          <w:color w:val="8B0000"/>
+          <w:sz w:val="18"/>
+          <w:szCs w:val="18"/>
+        </w:rPr>
+        <w:t>Regards&amp;nbsp</w:t>
+      </w:r>
+      <w:proofErr w:type="spellEnd"/>
+      <w:r>
+        <w:rPr>
+          <w:rFonts w:ascii="Lucida Console" w:hAnsi="Lucida Console" w:cs="Lucida Console"/>
+          <w:color w:val="8B0000"/>
+          <w:sz w:val="18"/>
+          <w:szCs w:val="18"/>
+        </w:rPr>
+        <w:t xml:space="preserve">;!&lt;/p&gt;' </w:t>
       </w:r>
     </w:p>
     <w:p>
@@ -334,6 +805,7 @@
         </w:rPr>
         <w:t xml:space="preserve">[string] </w:t>
       </w:r>
+      <w:proofErr w:type="spellStart"/>
       <w:r>
         <w:rPr>
           <w:b/>
@@ -342,6 +814,7 @@
         </w:rPr>
         <w:t>ExchangeWebServiceUrl</w:t>
       </w:r>
+      <w:proofErr w:type="spellEnd"/>
       <w:r>
         <w:rPr>
           <w:lang w:val="en-US"/>
@@ -356,11 +829,19 @@
         </w:rPr>
         <w:t>optional</w:t>
       </w:r>
-      <w:r>
-        <w:rPr>
-          <w:lang w:val="en-US"/>
-        </w:rPr>
-        <w:t>) : Exchange server URL. Default is Office 365 server.</w:t>
+      <w:proofErr w:type="gramStart"/>
+      <w:r>
+        <w:rPr>
+          <w:lang w:val="en-US"/>
+        </w:rPr>
+        <w:t>) :</w:t>
+      </w:r>
+      <w:proofErr w:type="gramEnd"/>
+      <w:r>
+        <w:rPr>
+          <w:lang w:val="en-US"/>
+        </w:rPr>
+        <w:t xml:space="preserve"> Exchange server URL. Default is Office 365 server.</w:t>
       </w:r>
     </w:p>
     <w:p>
@@ -374,15 +855,9 @@
           <w:color w:val="00B050"/>
           <w:lang w:val="en-US"/>
         </w:rPr>
-        <w:t>[</w:t>
-      </w:r>
-      <w:r>
-        <w:rPr>
-          <w:color w:val="00B050"/>
-          <w:lang w:val="en-US"/>
-        </w:rPr>
-        <w:t xml:space="preserve">string] </w:t>
-      </w:r>
+        <w:t xml:space="preserve">[string] </w:t>
+      </w:r>
+      <w:proofErr w:type="spellStart"/>
       <w:r>
         <w:rPr>
           <w:b/>
@@ -391,6 +866,7 @@
         </w:rPr>
         <w:t>ExchangeWebServiceDll</w:t>
       </w:r>
+      <w:proofErr w:type="spellEnd"/>
       <w:r>
         <w:rPr>
           <w:lang w:val="en-US"/>
@@ -405,11 +881,19 @@
         </w:rPr>
         <w:t>optional</w:t>
       </w:r>
-      <w:r>
-        <w:rPr>
-          <w:lang w:val="en-US"/>
-        </w:rPr>
-        <w:t>) : API DLL full path (Default = “</w:t>
+      <w:proofErr w:type="gramStart"/>
+      <w:r>
+        <w:rPr>
+          <w:lang w:val="en-US"/>
+        </w:rPr>
+        <w:t>) :</w:t>
+      </w:r>
+      <w:proofErr w:type="gramEnd"/>
+      <w:r>
+        <w:rPr>
+          <w:lang w:val="en-US"/>
+        </w:rPr>
+        <w:t xml:space="preserve"> API DLL full path (Default = “</w:t>
       </w:r>
       <w:r>
         <w:rPr>
@@ -437,6 +921,8 @@
         </w:rPr>
         <w:t xml:space="preserve">[string] </w:t>
       </w:r>
+      <w:proofErr w:type="spellStart"/>
+      <w:proofErr w:type="gramStart"/>
       <w:r>
         <w:rPr>
           <w:b/>
@@ -445,11 +931,19 @@
         </w:rPr>
         <w:t>ExchangeUserName</w:t>
       </w:r>
-      <w:r>
-        <w:rPr>
-          <w:lang w:val="en-US"/>
-        </w:rPr>
-        <w:t xml:space="preserve"> : used as “From” email address and to connect to Exchange web service</w:t>
+      <w:proofErr w:type="spellEnd"/>
+      <w:r>
+        <w:rPr>
+          <w:lang w:val="en-US"/>
+        </w:rPr>
+        <w:t xml:space="preserve"> :</w:t>
+      </w:r>
+      <w:proofErr w:type="gramEnd"/>
+      <w:r>
+        <w:rPr>
+          <w:lang w:val="en-US"/>
+        </w:rPr>
+        <w:t xml:space="preserve"> used as “From” email address and to connect to Exchange web service</w:t>
       </w:r>
     </w:p>
     <w:p>
@@ -463,8 +957,26 @@
           <w:color w:val="00B050"/>
           <w:lang w:val="en-US"/>
         </w:rPr>
-        <w:t xml:space="preserve">[SecureString] </w:t>
-      </w:r>
+        <w:t>[</w:t>
+      </w:r>
+      <w:proofErr w:type="spellStart"/>
+      <w:r>
+        <w:rPr>
+          <w:color w:val="00B050"/>
+          <w:lang w:val="en-US"/>
+        </w:rPr>
+        <w:t>SecureString</w:t>
+      </w:r>
+      <w:proofErr w:type="spellEnd"/>
+      <w:r>
+        <w:rPr>
+          <w:color w:val="00B050"/>
+          <w:lang w:val="en-US"/>
+        </w:rPr>
+        <w:t xml:space="preserve">] </w:t>
+      </w:r>
+      <w:proofErr w:type="spellStart"/>
+      <w:proofErr w:type="gramStart"/>
       <w:r>
         <w:rPr>
           <w:b/>
@@ -473,11 +985,33 @@
         </w:rPr>
         <w:t>ExchangePassword</w:t>
       </w:r>
-      <w:r>
-        <w:rPr>
-          <w:lang w:val="en-US"/>
-        </w:rPr>
-        <w:t xml:space="preserve"> : Exchange user password, securestring format only</w:t>
+      <w:proofErr w:type="spellEnd"/>
+      <w:r>
+        <w:rPr>
+          <w:lang w:val="en-US"/>
+        </w:rPr>
+        <w:t xml:space="preserve"> :</w:t>
+      </w:r>
+      <w:proofErr w:type="gramEnd"/>
+      <w:r>
+        <w:rPr>
+          <w:lang w:val="en-US"/>
+        </w:rPr>
+        <w:t xml:space="preserve"> Exchange user password, </w:t>
+      </w:r>
+      <w:proofErr w:type="spellStart"/>
+      <w:r>
+        <w:rPr>
+          <w:lang w:val="en-US"/>
+        </w:rPr>
+        <w:t>securestring</w:t>
+      </w:r>
+      <w:proofErr w:type="spellEnd"/>
+      <w:r>
+        <w:rPr>
+          <w:lang w:val="en-US"/>
+        </w:rPr>
+        <w:t xml:space="preserve"> format only</w:t>
       </w:r>
     </w:p>
     <w:p>
@@ -493,6 +1027,8 @@
         </w:rPr>
         <w:t xml:space="preserve">[string] </w:t>
       </w:r>
+      <w:proofErr w:type="spellStart"/>
+      <w:proofErr w:type="gramStart"/>
       <w:r>
         <w:rPr>
           <w:b/>
@@ -501,17 +1037,19 @@
         </w:rPr>
         <w:t>ExchangeMailTo</w:t>
       </w:r>
-      <w:r>
-        <w:rPr>
-          <w:lang w:val="en-US"/>
-        </w:rPr>
-        <w:t xml:space="preserve"> : </w:t>
-      </w:r>
-      <w:r>
-        <w:rPr>
-          <w:lang w:val="en-US"/>
-        </w:rPr>
-        <w:t>“Outlook-like” semi-colon separated list of email addresses</w:t>
+      <w:proofErr w:type="spellEnd"/>
+      <w:r>
+        <w:rPr>
+          <w:lang w:val="en-US"/>
+        </w:rPr>
+        <w:t xml:space="preserve"> :</w:t>
+      </w:r>
+      <w:proofErr w:type="gramEnd"/>
+      <w:r>
+        <w:rPr>
+          <w:lang w:val="en-US"/>
+        </w:rPr>
+        <w:t xml:space="preserve"> “Outlook-like” semi-colon separated list of email addresses</w:t>
       </w:r>
     </w:p>
     <w:p>
@@ -527,6 +1065,8 @@
         </w:rPr>
         <w:t xml:space="preserve">[string] </w:t>
       </w:r>
+      <w:proofErr w:type="spellStart"/>
+      <w:proofErr w:type="gramStart"/>
       <w:r>
         <w:rPr>
           <w:b/>
@@ -535,11 +1075,19 @@
         </w:rPr>
         <w:t>ExchangeMailTitle</w:t>
       </w:r>
-      <w:r>
-        <w:rPr>
-          <w:lang w:val="en-US"/>
-        </w:rPr>
-        <w:t xml:space="preserve"> : “Subject” of the email</w:t>
+      <w:proofErr w:type="spellEnd"/>
+      <w:r>
+        <w:rPr>
+          <w:lang w:val="en-US"/>
+        </w:rPr>
+        <w:t xml:space="preserve"> :</w:t>
+      </w:r>
+      <w:proofErr w:type="gramEnd"/>
+      <w:r>
+        <w:rPr>
+          <w:lang w:val="en-US"/>
+        </w:rPr>
+        <w:t xml:space="preserve"> “Subject” of the email</w:t>
       </w:r>
     </w:p>
     <w:p>
@@ -555,6 +1103,8 @@
         </w:rPr>
         <w:t xml:space="preserve">[string] </w:t>
       </w:r>
+      <w:proofErr w:type="spellStart"/>
+      <w:proofErr w:type="gramStart"/>
       <w:r>
         <w:rPr>
           <w:b/>
@@ -563,11 +1113,19 @@
         </w:rPr>
         <w:t>ExchangeMailBody</w:t>
       </w:r>
-      <w:r>
-        <w:rPr>
-          <w:lang w:val="en-US"/>
-        </w:rPr>
-        <w:t xml:space="preserve"> : Mail body, text-only or HTML</w:t>
+      <w:proofErr w:type="spellEnd"/>
+      <w:r>
+        <w:rPr>
+          <w:lang w:val="en-US"/>
+        </w:rPr>
+        <w:t xml:space="preserve"> :</w:t>
+      </w:r>
+      <w:proofErr w:type="gramEnd"/>
+      <w:r>
+        <w:rPr>
+          <w:lang w:val="en-US"/>
+        </w:rPr>
+        <w:t xml:space="preserve"> Mail body, text-only or HTML</w:t>
       </w:r>
     </w:p>
     <w:p>
@@ -583,6 +1141,7 @@
         </w:rPr>
         <w:t xml:space="preserve">[string] </w:t>
       </w:r>
+      <w:proofErr w:type="spellStart"/>
       <w:r>
         <w:rPr>
           <w:b/>
@@ -591,6 +1150,7 @@
         </w:rPr>
         <w:t>ExchangeAttachments</w:t>
       </w:r>
+      <w:proofErr w:type="spellEnd"/>
       <w:r>
         <w:rPr>
           <w:lang w:val="en-US"/>
@@ -605,11 +1165,19 @@
         </w:rPr>
         <w:t>optional</w:t>
       </w:r>
-      <w:r>
-        <w:rPr>
-          <w:lang w:val="en-US"/>
-        </w:rPr>
-        <w:t>) : semi-colon separated list of files full paths</w:t>
+      <w:proofErr w:type="gramStart"/>
+      <w:r>
+        <w:rPr>
+          <w:lang w:val="en-US"/>
+        </w:rPr>
+        <w:t>) :</w:t>
+      </w:r>
+      <w:proofErr w:type="gramEnd"/>
+      <w:r>
+        <w:rPr>
+          <w:lang w:val="en-US"/>
+        </w:rPr>
+        <w:t xml:space="preserve"> semi-colon separated list of files full paths</w:t>
       </w:r>
     </w:p>
     <w:p>
@@ -736,9 +1304,11 @@
       <w:pPr>
         <w:pStyle w:val="Titre2"/>
       </w:pPr>
+      <w:proofErr w:type="spellStart"/>
       <w:r>
         <w:t>Todo</w:t>
       </w:r>
+      <w:proofErr w:type="spellEnd"/>
     </w:p>
     <w:p>
       <w:pPr>
@@ -748,9 +1318,19 @@
           <w:numId w:val="2"/>
         </w:numPr>
       </w:pPr>
-      <w:r>
-        <w:t>Add « Cc » recipients</w:t>
-      </w:r>
+      <w:proofErr w:type="spellStart"/>
+      <w:r>
+        <w:t>Add</w:t>
+      </w:r>
+      <w:proofErr w:type="spellEnd"/>
+      <w:r>
+        <w:t xml:space="preserve"> « Cc » </w:t>
+      </w:r>
+      <w:proofErr w:type="spellStart"/>
+      <w:r>
+        <w:t>recipients</w:t>
+      </w:r>
+      <w:proofErr w:type="spellEnd"/>
     </w:p>
     <w:p>
       <w:pPr>
@@ -761,7 +1341,15 @@
         </w:numPr>
       </w:pPr>
       <w:r>
-        <w:t>File objects as input (pipeline)</w:t>
+        <w:t xml:space="preserve">File </w:t>
+      </w:r>
+      <w:proofErr w:type="spellStart"/>
+      <w:r>
+        <w:t>objects</w:t>
+      </w:r>
+      <w:proofErr w:type="spellEnd"/>
+      <w:r>
+        <w:t xml:space="preserve"> as input (pipeline)</w:t>
       </w:r>
     </w:p>
     <w:p/>
@@ -788,8 +1376,16 @@
         <w:rPr>
           <w:lang w:val="en-US"/>
         </w:rPr>
-        <w:t>New-ExchangeMeeting</w:t>
-      </w:r>
+        <w:t>New-</w:t>
+      </w:r>
+      <w:proofErr w:type="spellStart"/>
+      <w:r>
+        <w:rPr>
+          <w:lang w:val="en-US"/>
+        </w:rPr>
+        <w:t>ExchangeMeeting</w:t>
+      </w:r>
+      <w:proofErr w:type="spellEnd"/>
       <w:r>
         <w:rPr>
           <w:lang w:val="en-US"/>
@@ -833,13 +1429,7 @@
         <w:rPr>
           <w:lang w:val="en-US"/>
         </w:rPr>
-        <w:t>Create</w:t>
-      </w:r>
-      <w:r>
-        <w:rPr>
-          <w:lang w:val="en-US"/>
-        </w:rPr>
-        <w:t xml:space="preserve"> a</w:t>
+        <w:t>Create a</w:t>
       </w:r>
       <w:r>
         <w:rPr>
@@ -851,8 +1441,16 @@
         <w:rPr>
           <w:lang w:val="en-US"/>
         </w:rPr>
-        <w:t xml:space="preserve"> using Exchange Web Services Api</w:t>
-      </w:r>
+        <w:t xml:space="preserve"> using Exchange Web Services </w:t>
+      </w:r>
+      <w:proofErr w:type="spellStart"/>
+      <w:r>
+        <w:rPr>
+          <w:lang w:val="en-US"/>
+        </w:rPr>
+        <w:t>Api</w:t>
+      </w:r>
+      <w:proofErr w:type="spellEnd"/>
     </w:p>
     <w:p>
       <w:pPr>
@@ -891,7 +1489,51 @@
           <w:szCs w:val="18"/>
           <w:lang w:val="en-US"/>
         </w:rPr>
-        <w:t xml:space="preserve">New-ExchangeMeeting -ExchangeUserName </w:t>
+        <w:t>New-</w:t>
+      </w:r>
+      <w:proofErr w:type="spellStart"/>
+      <w:r>
+        <w:rPr>
+          <w:rFonts w:ascii="Lucida Console" w:hAnsi="Lucida Console" w:cs="Lucida Console"/>
+          <w:color w:val="A82D00"/>
+          <w:sz w:val="18"/>
+          <w:szCs w:val="18"/>
+          <w:lang w:val="en-US"/>
+        </w:rPr>
+        <w:t>ExchangeMeeting</w:t>
+      </w:r>
+      <w:proofErr w:type="spellEnd"/>
+      <w:r>
+        <w:rPr>
+          <w:rFonts w:ascii="Lucida Console" w:hAnsi="Lucida Console" w:cs="Lucida Console"/>
+          <w:color w:val="A82D00"/>
+          <w:sz w:val="18"/>
+          <w:szCs w:val="18"/>
+          <w:lang w:val="en-US"/>
+        </w:rPr>
+        <w:t xml:space="preserve"> -</w:t>
+      </w:r>
+      <w:proofErr w:type="spellStart"/>
+      <w:r>
+        <w:rPr>
+          <w:rFonts w:ascii="Lucida Console" w:hAnsi="Lucida Console" w:cs="Lucida Console"/>
+          <w:color w:val="A82D00"/>
+          <w:sz w:val="18"/>
+          <w:szCs w:val="18"/>
+          <w:lang w:val="en-US"/>
+        </w:rPr>
+        <w:t>ExchangeUserName</w:t>
+      </w:r>
+      <w:proofErr w:type="spellEnd"/>
+      <w:r>
+        <w:rPr>
+          <w:rFonts w:ascii="Lucida Console" w:hAnsi="Lucida Console" w:cs="Lucida Console"/>
+          <w:color w:val="A82D00"/>
+          <w:sz w:val="18"/>
+          <w:szCs w:val="18"/>
+          <w:lang w:val="en-US"/>
+        </w:rPr>
+        <w:t xml:space="preserve"> </w:t>
       </w:r>
       <w:r>
         <w:rPr>
@@ -921,7 +1563,51 @@
           <w:szCs w:val="18"/>
           <w:lang w:val="en-US"/>
         </w:rPr>
-        <w:t xml:space="preserve">-ExchangePassword $password -ExchangeMeetingTitle </w:t>
+        <w:t>-</w:t>
+      </w:r>
+      <w:proofErr w:type="spellStart"/>
+      <w:r>
+        <w:rPr>
+          <w:rFonts w:ascii="Lucida Console" w:hAnsi="Lucida Console" w:cs="Lucida Console"/>
+          <w:color w:val="A82D00"/>
+          <w:sz w:val="18"/>
+          <w:szCs w:val="18"/>
+          <w:lang w:val="en-US"/>
+        </w:rPr>
+        <w:t>ExchangePassword</w:t>
+      </w:r>
+      <w:proofErr w:type="spellEnd"/>
+      <w:r>
+        <w:rPr>
+          <w:rFonts w:ascii="Lucida Console" w:hAnsi="Lucida Console" w:cs="Lucida Console"/>
+          <w:color w:val="A82D00"/>
+          <w:sz w:val="18"/>
+          <w:szCs w:val="18"/>
+          <w:lang w:val="en-US"/>
+        </w:rPr>
+        <w:t xml:space="preserve"> $password -</w:t>
+      </w:r>
+      <w:proofErr w:type="spellStart"/>
+      <w:r>
+        <w:rPr>
+          <w:rFonts w:ascii="Lucida Console" w:hAnsi="Lucida Console" w:cs="Lucida Console"/>
+          <w:color w:val="A82D00"/>
+          <w:sz w:val="18"/>
+          <w:szCs w:val="18"/>
+          <w:lang w:val="en-US"/>
+        </w:rPr>
+        <w:t>ExchangeMeetingTitle</w:t>
+      </w:r>
+      <w:proofErr w:type="spellEnd"/>
+      <w:r>
+        <w:rPr>
+          <w:rFonts w:ascii="Lucida Console" w:hAnsi="Lucida Console" w:cs="Lucida Console"/>
+          <w:color w:val="A82D00"/>
+          <w:sz w:val="18"/>
+          <w:szCs w:val="18"/>
+          <w:lang w:val="en-US"/>
+        </w:rPr>
+        <w:t xml:space="preserve"> </w:t>
       </w:r>
       <w:r>
         <w:rPr>
@@ -941,7 +1627,51 @@
           <w:szCs w:val="18"/>
           <w:lang w:val="en-US"/>
         </w:rPr>
-        <w:t xml:space="preserve"> -ExchangeMeetingBody $body -ExchangeMeetingStartDate '202012031605'</w:t>
+        <w:t xml:space="preserve"> -</w:t>
+      </w:r>
+      <w:proofErr w:type="spellStart"/>
+      <w:r>
+        <w:rPr>
+          <w:rFonts w:ascii="Lucida Console" w:hAnsi="Lucida Console" w:cs="Lucida Console"/>
+          <w:color w:val="A82D00"/>
+          <w:sz w:val="18"/>
+          <w:szCs w:val="18"/>
+          <w:lang w:val="en-US"/>
+        </w:rPr>
+        <w:t>ExchangeMeetingBody</w:t>
+      </w:r>
+      <w:proofErr w:type="spellEnd"/>
+      <w:r>
+        <w:rPr>
+          <w:rFonts w:ascii="Lucida Console" w:hAnsi="Lucida Console" w:cs="Lucida Console"/>
+          <w:color w:val="A82D00"/>
+          <w:sz w:val="18"/>
+          <w:szCs w:val="18"/>
+          <w:lang w:val="en-US"/>
+        </w:rPr>
+        <w:t xml:space="preserve"> $body -</w:t>
+      </w:r>
+      <w:proofErr w:type="spellStart"/>
+      <w:r>
+        <w:rPr>
+          <w:rFonts w:ascii="Lucida Console" w:hAnsi="Lucida Console" w:cs="Lucida Console"/>
+          <w:color w:val="A82D00"/>
+          <w:sz w:val="18"/>
+          <w:szCs w:val="18"/>
+          <w:lang w:val="en-US"/>
+        </w:rPr>
+        <w:t>ExchangeMeetingStartDate</w:t>
+      </w:r>
+      <w:proofErr w:type="spellEnd"/>
+      <w:r>
+        <w:rPr>
+          <w:rFonts w:ascii="Lucida Console" w:hAnsi="Lucida Console" w:cs="Lucida Console"/>
+          <w:color w:val="A82D00"/>
+          <w:sz w:val="18"/>
+          <w:szCs w:val="18"/>
+          <w:lang w:val="en-US"/>
+        </w:rPr>
+        <w:t xml:space="preserve"> '202012031605'</w:t>
       </w:r>
       <w:r>
         <w:rPr>
@@ -961,7 +1691,29 @@
           <w:szCs w:val="18"/>
           <w:lang w:val="en-US"/>
         </w:rPr>
-        <w:t>-ExchangeMeetingEndDate '202012031725'</w:t>
+        <w:t>-</w:t>
+      </w:r>
+      <w:proofErr w:type="spellStart"/>
+      <w:r>
+        <w:rPr>
+          <w:rFonts w:ascii="Lucida Console" w:hAnsi="Lucida Console" w:cs="Lucida Console"/>
+          <w:color w:val="A82D00"/>
+          <w:sz w:val="18"/>
+          <w:szCs w:val="18"/>
+          <w:lang w:val="en-US"/>
+        </w:rPr>
+        <w:t>ExchangeMeetingEndDate</w:t>
+      </w:r>
+      <w:proofErr w:type="spellEnd"/>
+      <w:r>
+        <w:rPr>
+          <w:rFonts w:ascii="Lucida Console" w:hAnsi="Lucida Console" w:cs="Lucida Console"/>
+          <w:color w:val="A82D00"/>
+          <w:sz w:val="18"/>
+          <w:szCs w:val="18"/>
+          <w:lang w:val="en-US"/>
+        </w:rPr>
+        <w:t xml:space="preserve"> '202012031725'</w:t>
       </w:r>
     </w:p>
     <w:p>
@@ -1003,7 +1755,139 @@
           <w:szCs w:val="18"/>
           <w:lang w:val="en-US"/>
         </w:rPr>
-        <w:t xml:space="preserve">$MeetingId = New-ExchangeMeeting -ExchangeUserName $username -ExchangePassword $password -ExchangeMeetingTitle $title -ExchangeMeetingBody </w:t>
+        <w:t>$</w:t>
+      </w:r>
+      <w:proofErr w:type="spellStart"/>
+      <w:r>
+        <w:rPr>
+          <w:rFonts w:ascii="Lucida Console" w:hAnsi="Lucida Console" w:cs="Lucida Console"/>
+          <w:color w:val="A82D00"/>
+          <w:sz w:val="18"/>
+          <w:szCs w:val="18"/>
+          <w:lang w:val="en-US"/>
+        </w:rPr>
+        <w:t>MeetingId</w:t>
+      </w:r>
+      <w:proofErr w:type="spellEnd"/>
+      <w:r>
+        <w:rPr>
+          <w:rFonts w:ascii="Lucida Console" w:hAnsi="Lucida Console" w:cs="Lucida Console"/>
+          <w:color w:val="A82D00"/>
+          <w:sz w:val="18"/>
+          <w:szCs w:val="18"/>
+          <w:lang w:val="en-US"/>
+        </w:rPr>
+        <w:t xml:space="preserve"> = New-</w:t>
+      </w:r>
+      <w:proofErr w:type="spellStart"/>
+      <w:r>
+        <w:rPr>
+          <w:rFonts w:ascii="Lucida Console" w:hAnsi="Lucida Console" w:cs="Lucida Console"/>
+          <w:color w:val="A82D00"/>
+          <w:sz w:val="18"/>
+          <w:szCs w:val="18"/>
+          <w:lang w:val="en-US"/>
+        </w:rPr>
+        <w:t>ExchangeMeeting</w:t>
+      </w:r>
+      <w:proofErr w:type="spellEnd"/>
+      <w:r>
+        <w:rPr>
+          <w:rFonts w:ascii="Lucida Console" w:hAnsi="Lucida Console" w:cs="Lucida Console"/>
+          <w:color w:val="A82D00"/>
+          <w:sz w:val="18"/>
+          <w:szCs w:val="18"/>
+          <w:lang w:val="en-US"/>
+        </w:rPr>
+        <w:t xml:space="preserve"> -</w:t>
+      </w:r>
+      <w:proofErr w:type="spellStart"/>
+      <w:r>
+        <w:rPr>
+          <w:rFonts w:ascii="Lucida Console" w:hAnsi="Lucida Console" w:cs="Lucida Console"/>
+          <w:color w:val="A82D00"/>
+          <w:sz w:val="18"/>
+          <w:szCs w:val="18"/>
+          <w:lang w:val="en-US"/>
+        </w:rPr>
+        <w:t>ExchangeUserName</w:t>
+      </w:r>
+      <w:proofErr w:type="spellEnd"/>
+      <w:r>
+        <w:rPr>
+          <w:rFonts w:ascii="Lucida Console" w:hAnsi="Lucida Console" w:cs="Lucida Console"/>
+          <w:color w:val="A82D00"/>
+          <w:sz w:val="18"/>
+          <w:szCs w:val="18"/>
+          <w:lang w:val="en-US"/>
+        </w:rPr>
+        <w:t xml:space="preserve"> $username -</w:t>
+      </w:r>
+      <w:proofErr w:type="spellStart"/>
+      <w:r>
+        <w:rPr>
+          <w:rFonts w:ascii="Lucida Console" w:hAnsi="Lucida Console" w:cs="Lucida Console"/>
+          <w:color w:val="A82D00"/>
+          <w:sz w:val="18"/>
+          <w:szCs w:val="18"/>
+          <w:lang w:val="en-US"/>
+        </w:rPr>
+        <w:t>ExchangePassword</w:t>
+      </w:r>
+      <w:proofErr w:type="spellEnd"/>
+      <w:r>
+        <w:rPr>
+          <w:rFonts w:ascii="Lucida Console" w:hAnsi="Lucida Console" w:cs="Lucida Console"/>
+          <w:color w:val="A82D00"/>
+          <w:sz w:val="18"/>
+          <w:szCs w:val="18"/>
+          <w:lang w:val="en-US"/>
+        </w:rPr>
+        <w:t xml:space="preserve"> $password -</w:t>
+      </w:r>
+      <w:proofErr w:type="spellStart"/>
+      <w:r>
+        <w:rPr>
+          <w:rFonts w:ascii="Lucida Console" w:hAnsi="Lucida Console" w:cs="Lucida Console"/>
+          <w:color w:val="A82D00"/>
+          <w:sz w:val="18"/>
+          <w:szCs w:val="18"/>
+          <w:lang w:val="en-US"/>
+        </w:rPr>
+        <w:t>ExchangeMeetingTitle</w:t>
+      </w:r>
+      <w:proofErr w:type="spellEnd"/>
+      <w:r>
+        <w:rPr>
+          <w:rFonts w:ascii="Lucida Console" w:hAnsi="Lucida Console" w:cs="Lucida Console"/>
+          <w:color w:val="A82D00"/>
+          <w:sz w:val="18"/>
+          <w:szCs w:val="18"/>
+          <w:lang w:val="en-US"/>
+        </w:rPr>
+        <w:t xml:space="preserve"> $title -</w:t>
+      </w:r>
+      <w:proofErr w:type="spellStart"/>
+      <w:r>
+        <w:rPr>
+          <w:rFonts w:ascii="Lucida Console" w:hAnsi="Lucida Console" w:cs="Lucida Console"/>
+          <w:color w:val="A82D00"/>
+          <w:sz w:val="18"/>
+          <w:szCs w:val="18"/>
+          <w:lang w:val="en-US"/>
+        </w:rPr>
+        <w:t>ExchangeMeetingBody</w:t>
+      </w:r>
+      <w:proofErr w:type="spellEnd"/>
+      <w:r>
+        <w:rPr>
+          <w:rFonts w:ascii="Lucida Console" w:hAnsi="Lucida Console" w:cs="Lucida Console"/>
+          <w:color w:val="A82D00"/>
+          <w:sz w:val="18"/>
+          <w:szCs w:val="18"/>
+          <w:lang w:val="en-US"/>
+        </w:rPr>
+        <w:t xml:space="preserve"> </w:t>
       </w:r>
       <w:r>
         <w:rPr>
@@ -1012,8 +1896,9 @@
           <w:sz w:val="18"/>
           <w:szCs w:val="18"/>
         </w:rPr>
-        <w:t xml:space="preserve">'&lt;p&gt;Hello. This is a test </w:t>
-      </w:r>
+        <w:t xml:space="preserve">'&lt;p&gt;Hello. This </w:t>
+      </w:r>
+      <w:proofErr w:type="spellStart"/>
       <w:r>
         <w:rPr>
           <w:rFonts w:ascii="Lucida Console" w:hAnsi="Lucida Console" w:cs="Lucida Console"/>
@@ -1021,8 +1906,9 @@
           <w:sz w:val="18"/>
           <w:szCs w:val="18"/>
         </w:rPr>
-        <w:t>meeting</w:t>
-      </w:r>
+        <w:t>is</w:t>
+      </w:r>
+      <w:proofErr w:type="spellEnd"/>
       <w:r>
         <w:rPr>
           <w:rFonts w:ascii="Lucida Console" w:hAnsi="Lucida Console" w:cs="Lucida Console"/>
@@ -1030,18 +1916,101 @@
           <w:sz w:val="18"/>
           <w:szCs w:val="18"/>
         </w:rPr>
-        <w:t>.&lt;br&gt;&lt;br&gt;Regards&amp;nbsp;!&lt;/p&gt;'</w:t>
-      </w:r>
-      <w:r>
-        <w:rPr>
-          <w:rFonts w:ascii="Lucida Console" w:hAnsi="Lucida Console" w:cs="Lucida Console"/>
-          <w:color w:val="A82D00"/>
-          <w:sz w:val="18"/>
-          <w:szCs w:val="18"/>
-          <w:lang w:val="en-US"/>
-        </w:rPr>
-        <w:t xml:space="preserve"> -ExchangeMeetingStartDate</w:t>
-      </w:r>
+        <w:t xml:space="preserve"> a test </w:t>
+      </w:r>
+      <w:proofErr w:type="gramStart"/>
+      <w:r>
+        <w:rPr>
+          <w:rFonts w:ascii="Lucida Console" w:hAnsi="Lucida Console" w:cs="Lucida Console"/>
+          <w:color w:val="8B0000"/>
+          <w:sz w:val="18"/>
+          <w:szCs w:val="18"/>
+        </w:rPr>
+        <w:t>meeting.&lt;</w:t>
+      </w:r>
+      <w:proofErr w:type="spellStart"/>
+      <w:proofErr w:type="gramEnd"/>
+      <w:r>
+        <w:rPr>
+          <w:rFonts w:ascii="Lucida Console" w:hAnsi="Lucida Console" w:cs="Lucida Console"/>
+          <w:color w:val="8B0000"/>
+          <w:sz w:val="18"/>
+          <w:szCs w:val="18"/>
+        </w:rPr>
+        <w:t>br</w:t>
+      </w:r>
+      <w:proofErr w:type="spellEnd"/>
+      <w:r>
+        <w:rPr>
+          <w:rFonts w:ascii="Lucida Console" w:hAnsi="Lucida Console" w:cs="Lucida Console"/>
+          <w:color w:val="8B0000"/>
+          <w:sz w:val="18"/>
+          <w:szCs w:val="18"/>
+        </w:rPr>
+        <w:t>&gt;&lt;</w:t>
+      </w:r>
+      <w:proofErr w:type="spellStart"/>
+      <w:r>
+        <w:rPr>
+          <w:rFonts w:ascii="Lucida Console" w:hAnsi="Lucida Console" w:cs="Lucida Console"/>
+          <w:color w:val="8B0000"/>
+          <w:sz w:val="18"/>
+          <w:szCs w:val="18"/>
+        </w:rPr>
+        <w:t>br</w:t>
+      </w:r>
+      <w:proofErr w:type="spellEnd"/>
+      <w:r>
+        <w:rPr>
+          <w:rFonts w:ascii="Lucida Console" w:hAnsi="Lucida Console" w:cs="Lucida Console"/>
+          <w:color w:val="8B0000"/>
+          <w:sz w:val="18"/>
+          <w:szCs w:val="18"/>
+        </w:rPr>
+        <w:t>&gt;</w:t>
+      </w:r>
+      <w:proofErr w:type="spellStart"/>
+      <w:r>
+        <w:rPr>
+          <w:rFonts w:ascii="Lucida Console" w:hAnsi="Lucida Console" w:cs="Lucida Console"/>
+          <w:color w:val="8B0000"/>
+          <w:sz w:val="18"/>
+          <w:szCs w:val="18"/>
+        </w:rPr>
+        <w:t>Regards&amp;nbsp</w:t>
+      </w:r>
+      <w:proofErr w:type="spellEnd"/>
+      <w:r>
+        <w:rPr>
+          <w:rFonts w:ascii="Lucida Console" w:hAnsi="Lucida Console" w:cs="Lucida Console"/>
+          <w:color w:val="8B0000"/>
+          <w:sz w:val="18"/>
+          <w:szCs w:val="18"/>
+        </w:rPr>
+        <w:t>;!&lt;/p&gt;'</w:t>
+      </w:r>
+      <w:r>
+        <w:rPr>
+          <w:rFonts w:ascii="Lucida Console" w:hAnsi="Lucida Console" w:cs="Lucida Console"/>
+          <w:color w:val="A82D00"/>
+          <w:sz w:val="18"/>
+          <w:szCs w:val="18"/>
+          <w:lang w:val="en-US"/>
+        </w:rPr>
+        <w:t xml:space="preserve"> -</w:t>
+      </w:r>
+      <w:proofErr w:type="spellStart"/>
+      <w:r>
+        <w:rPr>
+          <w:rFonts w:ascii="Lucida Console" w:hAnsi="Lucida Console" w:cs="Lucida Console"/>
+          <w:color w:val="A82D00"/>
+          <w:sz w:val="18"/>
+          <w:szCs w:val="18"/>
+          <w:lang w:val="en-US"/>
+        </w:rPr>
+        <w:t>ExchangeMeetingStartDate</w:t>
+      </w:r>
+      <w:proofErr w:type="spellEnd"/>
       <w:r>
         <w:rPr>
           <w:rFonts w:ascii="Lucida Console" w:hAnsi="Lucida Console" w:cs="Lucida Console"/>
@@ -1079,8 +2048,20 @@
           <w:szCs w:val="18"/>
           <w:lang w:val="en-US"/>
         </w:rPr>
-        <w:t>-ExchangeMeetingEndDate</w:t>
-      </w:r>
+        <w:t>-</w:t>
+      </w:r>
+      <w:proofErr w:type="spellStart"/>
+      <w:r>
+        <w:rPr>
+          <w:rFonts w:ascii="Lucida Console" w:hAnsi="Lucida Console" w:cs="Lucida Console"/>
+          <w:color w:val="A82D00"/>
+          <w:sz w:val="18"/>
+          <w:szCs w:val="18"/>
+          <w:lang w:val="en-US"/>
+        </w:rPr>
+        <w:t>ExchangeMeetingEndDate</w:t>
+      </w:r>
+      <w:proofErr w:type="spellEnd"/>
       <w:r>
         <w:rPr>
           <w:rFonts w:ascii="Lucida Console" w:hAnsi="Lucida Console" w:cs="Lucida Console"/>
@@ -1098,14 +2079,37 @@
           <w:sz w:val="18"/>
           <w:szCs w:val="18"/>
         </w:rPr>
-        <w:t>'202012031725'</w:t>
-      </w:r>
-      <w:r>
-        <w:rPr>
-          <w:rFonts w:ascii="Lucida Console" w:hAnsi="Lucida Console" w:cs="Lucida Console"/>
-          <w:color w:val="8B0000"/>
-          <w:sz w:val="18"/>
-          <w:szCs w:val="18"/>
+        <w:t xml:space="preserve">'202012031725' </w:t>
+      </w:r>
+      <w:r>
+        <w:rPr>
+          <w:rFonts w:ascii="Lucida Console" w:hAnsi="Lucida Console" w:cs="Lucida Console"/>
+          <w:color w:val="A82D00"/>
+          <w:sz w:val="18"/>
+          <w:szCs w:val="18"/>
+          <w:lang w:val="en-US"/>
+        </w:rPr>
+        <w:t>-</w:t>
+      </w:r>
+      <w:proofErr w:type="spellStart"/>
+      <w:r>
+        <w:rPr>
+          <w:rFonts w:ascii="Lucida Console" w:hAnsi="Lucida Console" w:cs="Lucida Console"/>
+          <w:color w:val="A82D00"/>
+          <w:sz w:val="18"/>
+          <w:szCs w:val="18"/>
+          <w:lang w:val="en-US"/>
+        </w:rPr>
+        <w:t>ExchangeAttachments</w:t>
+      </w:r>
+      <w:proofErr w:type="spellEnd"/>
+      <w:r>
+        <w:rPr>
+          <w:rFonts w:ascii="Lucida Console" w:hAnsi="Lucida Console" w:cs="Lucida Console"/>
+          <w:color w:val="A82D00"/>
+          <w:sz w:val="18"/>
+          <w:szCs w:val="18"/>
+          <w:lang w:val="en-US"/>
         </w:rPr>
         <w:t xml:space="preserve"> </w:t>
       </w:r>
@@ -1117,16 +2121,6 @@
           <w:szCs w:val="18"/>
           <w:lang w:val="en-US"/>
         </w:rPr>
-        <w:t xml:space="preserve">-ExchangeAttachments </w:t>
-      </w:r>
-      <w:r>
-        <w:rPr>
-          <w:rFonts w:ascii="Lucida Console" w:hAnsi="Lucida Console" w:cs="Lucida Console"/>
-          <w:color w:val="A82D00"/>
-          <w:sz w:val="18"/>
-          <w:szCs w:val="18"/>
-          <w:lang w:val="en-US"/>
-        </w:rPr>
         <w:t>“c:\documents\file1.txt;c:\pictures\image file 2.jpg”</w:t>
       </w:r>
     </w:p>
@@ -1157,6 +2151,7 @@
         </w:rPr>
         <w:t xml:space="preserve">[string] </w:t>
       </w:r>
+      <w:proofErr w:type="spellStart"/>
       <w:r>
         <w:rPr>
           <w:b/>
@@ -1165,6 +2160,7 @@
         </w:rPr>
         <w:t>ExchangeWebServiceUrl</w:t>
       </w:r>
+      <w:proofErr w:type="spellEnd"/>
       <w:r>
         <w:rPr>
           <w:lang w:val="en-US"/>
@@ -1179,11 +2175,19 @@
         </w:rPr>
         <w:t>optional</w:t>
       </w:r>
-      <w:r>
-        <w:rPr>
-          <w:lang w:val="en-US"/>
-        </w:rPr>
-        <w:t>) : Exchange server URL. Default is Office 365 server.</w:t>
+      <w:proofErr w:type="gramStart"/>
+      <w:r>
+        <w:rPr>
+          <w:lang w:val="en-US"/>
+        </w:rPr>
+        <w:t>) :</w:t>
+      </w:r>
+      <w:proofErr w:type="gramEnd"/>
+      <w:r>
+        <w:rPr>
+          <w:lang w:val="en-US"/>
+        </w:rPr>
+        <w:t xml:space="preserve"> Exchange server URL. Default is Office 365 server.</w:t>
       </w:r>
     </w:p>
     <w:p>
@@ -1199,6 +2203,7 @@
         </w:rPr>
         <w:t xml:space="preserve">[string] </w:t>
       </w:r>
+      <w:proofErr w:type="spellStart"/>
       <w:r>
         <w:rPr>
           <w:b/>
@@ -1207,6 +2212,7 @@
         </w:rPr>
         <w:t>ExchangeWebServiceDll</w:t>
       </w:r>
+      <w:proofErr w:type="spellEnd"/>
       <w:r>
         <w:rPr>
           <w:lang w:val="en-US"/>
@@ -1221,11 +2227,19 @@
         </w:rPr>
         <w:t>optional</w:t>
       </w:r>
-      <w:r>
-        <w:rPr>
-          <w:lang w:val="en-US"/>
-        </w:rPr>
-        <w:t>) : API DLL full path (Default = “</w:t>
+      <w:proofErr w:type="gramStart"/>
+      <w:r>
+        <w:rPr>
+          <w:lang w:val="en-US"/>
+        </w:rPr>
+        <w:t>) :</w:t>
+      </w:r>
+      <w:proofErr w:type="gramEnd"/>
+      <w:r>
+        <w:rPr>
+          <w:lang w:val="en-US"/>
+        </w:rPr>
+        <w:t xml:space="preserve"> API DLL full path (Default = “</w:t>
       </w:r>
       <w:r>
         <w:rPr>
@@ -1253,6 +2267,8 @@
         </w:rPr>
         <w:t xml:space="preserve">[string] </w:t>
       </w:r>
+      <w:proofErr w:type="spellStart"/>
+      <w:proofErr w:type="gramStart"/>
       <w:r>
         <w:rPr>
           <w:b/>
@@ -1261,11 +2277,19 @@
         </w:rPr>
         <w:t>ExchangeUserName</w:t>
       </w:r>
-      <w:r>
-        <w:rPr>
-          <w:lang w:val="en-US"/>
-        </w:rPr>
-        <w:t xml:space="preserve"> : used as </w:t>
+      <w:proofErr w:type="spellEnd"/>
+      <w:r>
+        <w:rPr>
+          <w:lang w:val="en-US"/>
+        </w:rPr>
+        <w:t xml:space="preserve"> :</w:t>
+      </w:r>
+      <w:proofErr w:type="gramEnd"/>
+      <w:r>
+        <w:rPr>
+          <w:lang w:val="en-US"/>
+        </w:rPr>
+        <w:t xml:space="preserve"> used as </w:t>
       </w:r>
       <w:r>
         <w:rPr>
@@ -1291,8 +2315,26 @@
           <w:color w:val="00B050"/>
           <w:lang w:val="en-US"/>
         </w:rPr>
-        <w:t xml:space="preserve">[SecureString] </w:t>
-      </w:r>
+        <w:t>[</w:t>
+      </w:r>
+      <w:proofErr w:type="spellStart"/>
+      <w:r>
+        <w:rPr>
+          <w:color w:val="00B050"/>
+          <w:lang w:val="en-US"/>
+        </w:rPr>
+        <w:t>SecureString</w:t>
+      </w:r>
+      <w:proofErr w:type="spellEnd"/>
+      <w:r>
+        <w:rPr>
+          <w:color w:val="00B050"/>
+          <w:lang w:val="en-US"/>
+        </w:rPr>
+        <w:t xml:space="preserve">] </w:t>
+      </w:r>
+      <w:proofErr w:type="spellStart"/>
+      <w:proofErr w:type="gramStart"/>
       <w:r>
         <w:rPr>
           <w:b/>
@@ -1301,11 +2343,33 @@
         </w:rPr>
         <w:t>ExchangePassword</w:t>
       </w:r>
-      <w:r>
-        <w:rPr>
-          <w:lang w:val="en-US"/>
-        </w:rPr>
-        <w:t xml:space="preserve"> : Exchange user password, securestring format only</w:t>
+      <w:proofErr w:type="spellEnd"/>
+      <w:r>
+        <w:rPr>
+          <w:lang w:val="en-US"/>
+        </w:rPr>
+        <w:t xml:space="preserve"> :</w:t>
+      </w:r>
+      <w:proofErr w:type="gramEnd"/>
+      <w:r>
+        <w:rPr>
+          <w:lang w:val="en-US"/>
+        </w:rPr>
+        <w:t xml:space="preserve"> Exchange user password, </w:t>
+      </w:r>
+      <w:proofErr w:type="spellStart"/>
+      <w:r>
+        <w:rPr>
+          <w:lang w:val="en-US"/>
+        </w:rPr>
+        <w:t>securestring</w:t>
+      </w:r>
+      <w:proofErr w:type="spellEnd"/>
+      <w:r>
+        <w:rPr>
+          <w:lang w:val="en-US"/>
+        </w:rPr>
+        <w:t xml:space="preserve"> format only</w:t>
       </w:r>
     </w:p>
     <w:p>
@@ -1321,6 +2385,8 @@
         </w:rPr>
         <w:t xml:space="preserve">[string] </w:t>
       </w:r>
+      <w:proofErr w:type="spellStart"/>
+      <w:proofErr w:type="gramStart"/>
       <w:r>
         <w:rPr>
           <w:b/>
@@ -1329,6 +2395,7 @@
         </w:rPr>
         <w:t>ExchangeRequiredAttendees</w:t>
       </w:r>
+      <w:proofErr w:type="spellEnd"/>
       <w:r>
         <w:rPr>
           <w:b/>
@@ -1341,7 +2408,14 @@
         <w:rPr>
           <w:lang w:val="en-US"/>
         </w:rPr>
-        <w:t>: “Outlook-like” semi-colon separated list of email addresses</w:t>
+        <w:t>:</w:t>
+      </w:r>
+      <w:proofErr w:type="gramEnd"/>
+      <w:r>
+        <w:rPr>
+          <w:lang w:val="en-US"/>
+        </w:rPr>
+        <w:t xml:space="preserve"> “Outlook-like” semi-colon separated list of email addresses</w:t>
       </w:r>
     </w:p>
     <w:p>
@@ -1357,6 +2431,7 @@
         </w:rPr>
         <w:t xml:space="preserve">[string] </w:t>
       </w:r>
+      <w:proofErr w:type="spellStart"/>
       <w:r>
         <w:rPr>
           <w:b/>
@@ -1381,17 +2456,26 @@
         </w:rPr>
         <w:t>Attendees</w:t>
       </w:r>
-      <w:r>
-        <w:rPr>
-          <w:lang w:val="en-US"/>
-        </w:rPr>
-        <w:t xml:space="preserve"> (optional) </w:t>
-      </w:r>
-      <w:r>
-        <w:rPr>
-          <w:lang w:val="en-US"/>
-        </w:rPr>
-        <w:t>: “Outlook-like” semi-colon separated list of email addresses</w:t>
+      <w:proofErr w:type="spellEnd"/>
+      <w:r>
+        <w:rPr>
+          <w:lang w:val="en-US"/>
+        </w:rPr>
+        <w:t xml:space="preserve"> (optional</w:t>
+      </w:r>
+      <w:proofErr w:type="gramStart"/>
+      <w:r>
+        <w:rPr>
+          <w:lang w:val="en-US"/>
+        </w:rPr>
+        <w:t>) :</w:t>
+      </w:r>
+      <w:proofErr w:type="gramEnd"/>
+      <w:r>
+        <w:rPr>
+          <w:lang w:val="en-US"/>
+        </w:rPr>
+        <w:t xml:space="preserve"> “Outlook-like” semi-colon separated list of email addresses</w:t>
       </w:r>
     </w:p>
     <w:p>
@@ -1407,6 +2491,8 @@
         </w:rPr>
         <w:t xml:space="preserve">[string] </w:t>
       </w:r>
+      <w:proofErr w:type="spellStart"/>
+      <w:proofErr w:type="gramStart"/>
       <w:r>
         <w:rPr>
           <w:b/>
@@ -1415,6 +2501,7 @@
         </w:rPr>
         <w:t>ExchangeMeetingTitle</w:t>
       </w:r>
+      <w:proofErr w:type="spellEnd"/>
       <w:r>
         <w:rPr>
           <w:b/>
@@ -1427,7 +2514,14 @@
         <w:rPr>
           <w:lang w:val="en-US"/>
         </w:rPr>
-        <w:t xml:space="preserve">: “Subject” of the </w:t>
+        <w:t>:</w:t>
+      </w:r>
+      <w:proofErr w:type="gramEnd"/>
+      <w:r>
+        <w:rPr>
+          <w:lang w:val="en-US"/>
+        </w:rPr>
+        <w:t xml:space="preserve"> “Subject” of the </w:t>
       </w:r>
       <w:r>
         <w:rPr>
@@ -1449,6 +2543,8 @@
         </w:rPr>
         <w:t xml:space="preserve">[string] </w:t>
       </w:r>
+      <w:proofErr w:type="spellStart"/>
+      <w:proofErr w:type="gramStart"/>
       <w:r>
         <w:rPr>
           <w:b/>
@@ -1457,6 +2553,7 @@
         </w:rPr>
         <w:t>ExchangeMeetingBody</w:t>
       </w:r>
+      <w:proofErr w:type="spellEnd"/>
       <w:r>
         <w:rPr>
           <w:b/>
@@ -1469,7 +2566,14 @@
         <w:rPr>
           <w:lang w:val="en-US"/>
         </w:rPr>
-        <w:t>: M</w:t>
+        <w:t>:</w:t>
+      </w:r>
+      <w:proofErr w:type="gramEnd"/>
+      <w:r>
+        <w:rPr>
+          <w:lang w:val="en-US"/>
+        </w:rPr>
+        <w:t xml:space="preserve"> M</w:t>
       </w:r>
       <w:r>
         <w:rPr>
@@ -1497,6 +2601,7 @@
         </w:rPr>
         <w:t xml:space="preserve">[string] </w:t>
       </w:r>
+      <w:proofErr w:type="spellStart"/>
       <w:r>
         <w:rPr>
           <w:b/>
@@ -1505,17 +2610,12 @@
         </w:rPr>
         <w:t>ExchangeMeetingStartDate</w:t>
       </w:r>
-      <w:r>
-        <w:rPr>
-          <w:lang w:val="en-US"/>
-        </w:rPr>
-        <w:t xml:space="preserve">: Meeting </w:t>
-      </w:r>
-      <w:r>
-        <w:rPr>
-          <w:lang w:val="en-US"/>
-        </w:rPr>
-        <w:t>start date, format YYYYMMDD</w:t>
+      <w:proofErr w:type="spellEnd"/>
+      <w:r>
+        <w:rPr>
+          <w:lang w:val="en-US"/>
+        </w:rPr>
+        <w:t>: Meeting start date, format YYYYMMDD</w:t>
       </w:r>
     </w:p>
     <w:p>
@@ -1531,6 +2631,8 @@
         </w:rPr>
         <w:t xml:space="preserve">[string] </w:t>
       </w:r>
+      <w:proofErr w:type="spellStart"/>
+      <w:proofErr w:type="gramStart"/>
       <w:r>
         <w:rPr>
           <w:b/>
@@ -1539,6 +2641,7 @@
         </w:rPr>
         <w:t>ExchangeMeetingEndDate</w:t>
       </w:r>
+      <w:proofErr w:type="spellEnd"/>
       <w:r>
         <w:rPr>
           <w:b/>
@@ -1551,7 +2654,14 @@
         <w:rPr>
           <w:lang w:val="en-US"/>
         </w:rPr>
-        <w:t>: Meeting message body, text-only or HTML</w:t>
+        <w:t>:</w:t>
+      </w:r>
+      <w:proofErr w:type="gramEnd"/>
+      <w:r>
+        <w:rPr>
+          <w:lang w:val="en-US"/>
+        </w:rPr>
+        <w:t xml:space="preserve"> Meeting message body, text-only or HTML</w:t>
       </w:r>
     </w:p>
     <w:p>
@@ -1567,6 +2677,7 @@
         </w:rPr>
         <w:t xml:space="preserve">[string] </w:t>
       </w:r>
+      <w:proofErr w:type="spellStart"/>
       <w:r>
         <w:rPr>
           <w:b/>
@@ -1575,6 +2686,7 @@
         </w:rPr>
         <w:t>ExchangeAttachments</w:t>
       </w:r>
+      <w:proofErr w:type="spellEnd"/>
       <w:r>
         <w:rPr>
           <w:lang w:val="en-US"/>
@@ -1589,11 +2701,19 @@
         </w:rPr>
         <w:t>optional</w:t>
       </w:r>
-      <w:r>
-        <w:rPr>
-          <w:lang w:val="en-US"/>
-        </w:rPr>
-        <w:t>) : semi-colon separated list of files full paths</w:t>
+      <w:proofErr w:type="gramStart"/>
+      <w:r>
+        <w:rPr>
+          <w:lang w:val="en-US"/>
+        </w:rPr>
+        <w:t>) :</w:t>
+      </w:r>
+      <w:proofErr w:type="gramEnd"/>
+      <w:r>
+        <w:rPr>
+          <w:lang w:val="en-US"/>
+        </w:rPr>
+        <w:t xml:space="preserve"> semi-colon separated list of files full paths</w:t>
       </w:r>
     </w:p>
     <w:p>
@@ -1732,9 +2852,11 @@
       <w:pPr>
         <w:pStyle w:val="Titre2"/>
       </w:pPr>
+      <w:proofErr w:type="spellStart"/>
       <w:r>
         <w:t>Todo</w:t>
       </w:r>
+      <w:proofErr w:type="spellEnd"/>
     </w:p>
     <w:p>
       <w:pPr>
@@ -1745,7 +2867,15 @@
         </w:numPr>
       </w:pPr>
       <w:r>
-        <w:t>File objects as input (pipeline)</w:t>
+        <w:t xml:space="preserve">File </w:t>
+      </w:r>
+      <w:proofErr w:type="spellStart"/>
+      <w:r>
+        <w:t>objects</w:t>
+      </w:r>
+      <w:proofErr w:type="spellEnd"/>
+      <w:r>
+        <w:t xml:space="preserve"> as input (pipeline)</w:t>
       </w:r>
     </w:p>
     <w:p>
@@ -1756,9 +2886,27 @@
           <w:numId w:val="2"/>
         </w:numPr>
       </w:pPr>
-      <w:r>
-        <w:t>Add « -ExchangeMeetingIsTeams » parameter</w:t>
-      </w:r>
+      <w:proofErr w:type="spellStart"/>
+      <w:r>
+        <w:t>Add</w:t>
+      </w:r>
+      <w:proofErr w:type="spellEnd"/>
+      <w:r>
+        <w:t xml:space="preserve"> « -</w:t>
+      </w:r>
+      <w:proofErr w:type="spellStart"/>
+      <w:r>
+        <w:t>ExchangeMeetingIsTeams</w:t>
+      </w:r>
+      <w:proofErr w:type="spellEnd"/>
+      <w:r>
+        <w:t xml:space="preserve"> » </w:t>
+      </w:r>
+      <w:proofErr w:type="spellStart"/>
+      <w:r>
+        <w:t>parameter</w:t>
+      </w:r>
+      <w:proofErr w:type="spellEnd"/>
     </w:p>
     <w:p>
       <w:pPr>
@@ -1778,8 +2926,16 @@
         <w:rPr>
           <w:lang w:val="en-US"/>
         </w:rPr>
-        <w:t>Edit-ExchangeMeeting</w:t>
-      </w:r>
+        <w:t>Edit-</w:t>
+      </w:r>
+      <w:proofErr w:type="spellStart"/>
+      <w:r>
+        <w:rPr>
+          <w:lang w:val="en-US"/>
+        </w:rPr>
+        <w:t>ExchangeMeeting</w:t>
+      </w:r>
+      <w:proofErr w:type="spellEnd"/>
       <w:r>
         <w:rPr>
           <w:lang w:val="en-US"/>
@@ -1835,8 +2991,16 @@
         <w:rPr>
           <w:lang w:val="en-US"/>
         </w:rPr>
-        <w:t xml:space="preserve"> Meeting using Exchange Web Services Api</w:t>
-      </w:r>
+        <w:t xml:space="preserve"> Meeting using Exchange Web Services </w:t>
+      </w:r>
+      <w:proofErr w:type="spellStart"/>
+      <w:r>
+        <w:rPr>
+          <w:lang w:val="en-US"/>
+        </w:rPr>
+        <w:t>Api</w:t>
+      </w:r>
+      <w:proofErr w:type="spellEnd"/>
     </w:p>
     <w:p>
       <w:pPr>
@@ -1885,7 +3049,51 @@
           <w:szCs w:val="18"/>
           <w:lang w:val="en-US"/>
         </w:rPr>
-        <w:t xml:space="preserve">-ExchangeMeeting -ExchangeUserName </w:t>
+        <w:t>-</w:t>
+      </w:r>
+      <w:proofErr w:type="spellStart"/>
+      <w:r>
+        <w:rPr>
+          <w:rFonts w:ascii="Lucida Console" w:hAnsi="Lucida Console" w:cs="Lucida Console"/>
+          <w:color w:val="A82D00"/>
+          <w:sz w:val="18"/>
+          <w:szCs w:val="18"/>
+          <w:lang w:val="en-US"/>
+        </w:rPr>
+        <w:t>ExchangeMeeting</w:t>
+      </w:r>
+      <w:proofErr w:type="spellEnd"/>
+      <w:r>
+        <w:rPr>
+          <w:rFonts w:ascii="Lucida Console" w:hAnsi="Lucida Console" w:cs="Lucida Console"/>
+          <w:color w:val="A82D00"/>
+          <w:sz w:val="18"/>
+          <w:szCs w:val="18"/>
+          <w:lang w:val="en-US"/>
+        </w:rPr>
+        <w:t xml:space="preserve"> -</w:t>
+      </w:r>
+      <w:proofErr w:type="spellStart"/>
+      <w:r>
+        <w:rPr>
+          <w:rFonts w:ascii="Lucida Console" w:hAnsi="Lucida Console" w:cs="Lucida Console"/>
+          <w:color w:val="A82D00"/>
+          <w:sz w:val="18"/>
+          <w:szCs w:val="18"/>
+          <w:lang w:val="en-US"/>
+        </w:rPr>
+        <w:t>ExchangeUserName</w:t>
+      </w:r>
+      <w:proofErr w:type="spellEnd"/>
+      <w:r>
+        <w:rPr>
+          <w:rFonts w:ascii="Lucida Console" w:hAnsi="Lucida Console" w:cs="Lucida Console"/>
+          <w:color w:val="A82D00"/>
+          <w:sz w:val="18"/>
+          <w:szCs w:val="18"/>
+          <w:lang w:val="en-US"/>
+        </w:rPr>
+        <w:t xml:space="preserve"> </w:t>
       </w:r>
       <w:r>
         <w:rPr>
@@ -1915,17 +3123,83 @@
           <w:szCs w:val="18"/>
           <w:lang w:val="en-US"/>
         </w:rPr>
-        <w:t xml:space="preserve">-ExchangePassword $password -ExchangeMeetingBody </w:t>
-      </w:r>
-      <w:r>
-        <w:rPr>
-          <w:rFonts w:ascii="Lucida Console" w:hAnsi="Lucida Console" w:cs="Lucida Console"/>
-          <w:color w:val="A82D00"/>
-          <w:sz w:val="18"/>
-          <w:szCs w:val="18"/>
-          <w:lang w:val="en-US"/>
-        </w:rPr>
-        <w:t>“Modified meeting body message” -ExchangeMeetingId “</w:t>
+        <w:t>-</w:t>
+      </w:r>
+      <w:proofErr w:type="spellStart"/>
+      <w:r>
+        <w:rPr>
+          <w:rFonts w:ascii="Lucida Console" w:hAnsi="Lucida Console" w:cs="Lucida Console"/>
+          <w:color w:val="A82D00"/>
+          <w:sz w:val="18"/>
+          <w:szCs w:val="18"/>
+          <w:lang w:val="en-US"/>
+        </w:rPr>
+        <w:t>ExchangePassword</w:t>
+      </w:r>
+      <w:proofErr w:type="spellEnd"/>
+      <w:r>
+        <w:rPr>
+          <w:rFonts w:ascii="Lucida Console" w:hAnsi="Lucida Console" w:cs="Lucida Console"/>
+          <w:color w:val="A82D00"/>
+          <w:sz w:val="18"/>
+          <w:szCs w:val="18"/>
+          <w:lang w:val="en-US"/>
+        </w:rPr>
+        <w:t xml:space="preserve"> $password -</w:t>
+      </w:r>
+      <w:proofErr w:type="spellStart"/>
+      <w:r>
+        <w:rPr>
+          <w:rFonts w:ascii="Lucida Console" w:hAnsi="Lucida Console" w:cs="Lucida Console"/>
+          <w:color w:val="A82D00"/>
+          <w:sz w:val="18"/>
+          <w:szCs w:val="18"/>
+          <w:lang w:val="en-US"/>
+        </w:rPr>
+        <w:t>ExchangeMeetingBody</w:t>
+      </w:r>
+      <w:proofErr w:type="spellEnd"/>
+      <w:r>
+        <w:rPr>
+          <w:rFonts w:ascii="Lucida Console" w:hAnsi="Lucida Console" w:cs="Lucida Console"/>
+          <w:color w:val="A82D00"/>
+          <w:sz w:val="18"/>
+          <w:szCs w:val="18"/>
+          <w:lang w:val="en-US"/>
+        </w:rPr>
+        <w:t xml:space="preserve"> </w:t>
+      </w:r>
+      <w:r>
+        <w:rPr>
+          <w:rFonts w:ascii="Lucida Console" w:hAnsi="Lucida Console" w:cs="Lucida Console"/>
+          <w:color w:val="A82D00"/>
+          <w:sz w:val="18"/>
+          <w:szCs w:val="18"/>
+          <w:lang w:val="en-US"/>
+        </w:rPr>
+        <w:t>“Modified meeting body message” -</w:t>
+      </w:r>
+      <w:proofErr w:type="spellStart"/>
+      <w:r>
+        <w:rPr>
+          <w:rFonts w:ascii="Lucida Console" w:hAnsi="Lucida Console" w:cs="Lucida Console"/>
+          <w:color w:val="A82D00"/>
+          <w:sz w:val="18"/>
+          <w:szCs w:val="18"/>
+          <w:lang w:val="en-US"/>
+        </w:rPr>
+        <w:t>ExchangeMeetingId</w:t>
+      </w:r>
+      <w:proofErr w:type="spellEnd"/>
+      <w:r>
+        <w:rPr>
+          <w:rFonts w:ascii="Lucida Console" w:hAnsi="Lucida Console" w:cs="Lucida Console"/>
+          <w:color w:val="A82D00"/>
+          <w:sz w:val="18"/>
+          <w:szCs w:val="18"/>
+          <w:lang w:val="en-US"/>
+        </w:rPr>
+        <w:t xml:space="preserve"> “</w:t>
       </w:r>
       <w:r>
         <w:rPr>
@@ -1987,7 +3261,29 @@
           <w:szCs w:val="18"/>
           <w:lang w:val="en-US"/>
         </w:rPr>
-        <w:t xml:space="preserve">$MeetingId = </w:t>
+        <w:t>$</w:t>
+      </w:r>
+      <w:proofErr w:type="spellStart"/>
+      <w:r>
+        <w:rPr>
+          <w:rFonts w:ascii="Lucida Console" w:hAnsi="Lucida Console" w:cs="Lucida Console"/>
+          <w:color w:val="A82D00"/>
+          <w:sz w:val="18"/>
+          <w:szCs w:val="18"/>
+          <w:lang w:val="en-US"/>
+        </w:rPr>
+        <w:t>MeetingId</w:t>
+      </w:r>
+      <w:proofErr w:type="spellEnd"/>
+      <w:r>
+        <w:rPr>
+          <w:rFonts w:ascii="Lucida Console" w:hAnsi="Lucida Console" w:cs="Lucida Console"/>
+          <w:color w:val="A82D00"/>
+          <w:sz w:val="18"/>
+          <w:szCs w:val="18"/>
+          <w:lang w:val="en-US"/>
+        </w:rPr>
+        <w:t xml:space="preserve"> = </w:t>
       </w:r>
       <w:r>
         <w:rPr>
@@ -2007,7 +3303,95 @@
           <w:szCs w:val="18"/>
           <w:lang w:val="en-US"/>
         </w:rPr>
-        <w:t xml:space="preserve">-ExchangeMeeting -ExchangeUserName $username -ExchangePassword $password -ExchangeMeetingTitle </w:t>
+        <w:t>-</w:t>
+      </w:r>
+      <w:proofErr w:type="spellStart"/>
+      <w:r>
+        <w:rPr>
+          <w:rFonts w:ascii="Lucida Console" w:hAnsi="Lucida Console" w:cs="Lucida Console"/>
+          <w:color w:val="A82D00"/>
+          <w:sz w:val="18"/>
+          <w:szCs w:val="18"/>
+          <w:lang w:val="en-US"/>
+        </w:rPr>
+        <w:t>ExchangeMeeting</w:t>
+      </w:r>
+      <w:proofErr w:type="spellEnd"/>
+      <w:r>
+        <w:rPr>
+          <w:rFonts w:ascii="Lucida Console" w:hAnsi="Lucida Console" w:cs="Lucida Console"/>
+          <w:color w:val="A82D00"/>
+          <w:sz w:val="18"/>
+          <w:szCs w:val="18"/>
+          <w:lang w:val="en-US"/>
+        </w:rPr>
+        <w:t xml:space="preserve"> -</w:t>
+      </w:r>
+      <w:proofErr w:type="spellStart"/>
+      <w:r>
+        <w:rPr>
+          <w:rFonts w:ascii="Lucida Console" w:hAnsi="Lucida Console" w:cs="Lucida Console"/>
+          <w:color w:val="A82D00"/>
+          <w:sz w:val="18"/>
+          <w:szCs w:val="18"/>
+          <w:lang w:val="en-US"/>
+        </w:rPr>
+        <w:t>ExchangeUserName</w:t>
+      </w:r>
+      <w:proofErr w:type="spellEnd"/>
+      <w:r>
+        <w:rPr>
+          <w:rFonts w:ascii="Lucida Console" w:hAnsi="Lucida Console" w:cs="Lucida Console"/>
+          <w:color w:val="A82D00"/>
+          <w:sz w:val="18"/>
+          <w:szCs w:val="18"/>
+          <w:lang w:val="en-US"/>
+        </w:rPr>
+        <w:t xml:space="preserve"> $username -</w:t>
+      </w:r>
+      <w:proofErr w:type="spellStart"/>
+      <w:r>
+        <w:rPr>
+          <w:rFonts w:ascii="Lucida Console" w:hAnsi="Lucida Console" w:cs="Lucida Console"/>
+          <w:color w:val="A82D00"/>
+          <w:sz w:val="18"/>
+          <w:szCs w:val="18"/>
+          <w:lang w:val="en-US"/>
+        </w:rPr>
+        <w:t>ExchangePassword</w:t>
+      </w:r>
+      <w:proofErr w:type="spellEnd"/>
+      <w:r>
+        <w:rPr>
+          <w:rFonts w:ascii="Lucida Console" w:hAnsi="Lucida Console" w:cs="Lucida Console"/>
+          <w:color w:val="A82D00"/>
+          <w:sz w:val="18"/>
+          <w:szCs w:val="18"/>
+          <w:lang w:val="en-US"/>
+        </w:rPr>
+        <w:t xml:space="preserve"> $password -</w:t>
+      </w:r>
+      <w:proofErr w:type="spellStart"/>
+      <w:r>
+        <w:rPr>
+          <w:rFonts w:ascii="Lucida Console" w:hAnsi="Lucida Console" w:cs="Lucida Console"/>
+          <w:color w:val="A82D00"/>
+          <w:sz w:val="18"/>
+          <w:szCs w:val="18"/>
+          <w:lang w:val="en-US"/>
+        </w:rPr>
+        <w:t>ExchangeMeetingTitle</w:t>
+      </w:r>
+      <w:proofErr w:type="spellEnd"/>
+      <w:r>
+        <w:rPr>
+          <w:rFonts w:ascii="Lucida Console" w:hAnsi="Lucida Console" w:cs="Lucida Console"/>
+          <w:color w:val="A82D00"/>
+          <w:sz w:val="18"/>
+          <w:szCs w:val="18"/>
+          <w:lang w:val="en-US"/>
+        </w:rPr>
+        <w:t xml:space="preserve"> </w:t>
       </w:r>
       <w:r>
         <w:rPr>
@@ -2027,7 +3411,29 @@
           <w:szCs w:val="18"/>
           <w:lang w:val="en-US"/>
         </w:rPr>
-        <w:t xml:space="preserve"> -ExchangeMeetingBody </w:t>
+        <w:t xml:space="preserve"> -</w:t>
+      </w:r>
+      <w:proofErr w:type="spellStart"/>
+      <w:r>
+        <w:rPr>
+          <w:rFonts w:ascii="Lucida Console" w:hAnsi="Lucida Console" w:cs="Lucida Console"/>
+          <w:color w:val="A82D00"/>
+          <w:sz w:val="18"/>
+          <w:szCs w:val="18"/>
+          <w:lang w:val="en-US"/>
+        </w:rPr>
+        <w:t>ExchangeMeetingBody</w:t>
+      </w:r>
+      <w:proofErr w:type="spellEnd"/>
+      <w:r>
+        <w:rPr>
+          <w:rFonts w:ascii="Lucida Console" w:hAnsi="Lucida Console" w:cs="Lucida Console"/>
+          <w:color w:val="A82D00"/>
+          <w:sz w:val="18"/>
+          <w:szCs w:val="18"/>
+          <w:lang w:val="en-US"/>
+        </w:rPr>
+        <w:t xml:space="preserve"> </w:t>
       </w:r>
       <w:r>
         <w:rPr>
@@ -2036,8 +3442,9 @@
           <w:sz w:val="18"/>
           <w:szCs w:val="18"/>
         </w:rPr>
-        <w:t xml:space="preserve">'&lt;p&gt;Hello. This is a </w:t>
-      </w:r>
+        <w:t xml:space="preserve">'&lt;p&gt;Hello. This </w:t>
+      </w:r>
+      <w:proofErr w:type="spellStart"/>
       <w:r>
         <w:rPr>
           <w:rFonts w:ascii="Lucida Console" w:hAnsi="Lucida Console" w:cs="Lucida Console"/>
@@ -2045,8 +3452,9 @@
           <w:sz w:val="18"/>
           <w:szCs w:val="18"/>
         </w:rPr>
-        <w:t xml:space="preserve">modified </w:t>
-      </w:r>
+        <w:t>is</w:t>
+      </w:r>
+      <w:proofErr w:type="spellEnd"/>
       <w:r>
         <w:rPr>
           <w:rFonts w:ascii="Lucida Console" w:hAnsi="Lucida Console" w:cs="Lucida Console"/>
@@ -2054,25 +3462,25 @@
           <w:sz w:val="18"/>
           <w:szCs w:val="18"/>
         </w:rPr>
-        <w:t>test meeting.&lt;br&gt;&lt;br&gt;Regards&amp;nbsp;!&lt;/p&gt;'</w:t>
-      </w:r>
-      <w:r>
-        <w:rPr>
-          <w:rFonts w:ascii="Lucida Console" w:hAnsi="Lucida Console" w:cs="Lucida Console"/>
-          <w:color w:val="A82D00"/>
-          <w:sz w:val="18"/>
-          <w:szCs w:val="18"/>
-          <w:lang w:val="en-US"/>
-        </w:rPr>
-        <w:t xml:space="preserve"> -ExchangeMeetingStartDate</w:t>
-      </w:r>
-      <w:r>
-        <w:rPr>
-          <w:rFonts w:ascii="Lucida Console" w:hAnsi="Lucida Console" w:cs="Lucida Console"/>
-          <w:color w:val="A82D00"/>
-          <w:sz w:val="18"/>
-          <w:szCs w:val="18"/>
-          <w:lang w:val="en-US"/>
+        <w:t xml:space="preserve"> a </w:t>
+      </w:r>
+      <w:proofErr w:type="spellStart"/>
+      <w:r>
+        <w:rPr>
+          <w:rFonts w:ascii="Lucida Console" w:hAnsi="Lucida Console" w:cs="Lucida Console"/>
+          <w:color w:val="8B0000"/>
+          <w:sz w:val="18"/>
+          <w:szCs w:val="18"/>
+        </w:rPr>
+        <w:t>modified</w:t>
+      </w:r>
+      <w:proofErr w:type="spellEnd"/>
+      <w:r>
+        <w:rPr>
+          <w:rFonts w:ascii="Lucida Console" w:hAnsi="Lucida Console" w:cs="Lucida Console"/>
+          <w:color w:val="8B0000"/>
+          <w:sz w:val="18"/>
+          <w:szCs w:val="18"/>
         </w:rPr>
         <w:t xml:space="preserve"> </w:t>
       </w:r>
@@ -2083,6 +3491,118 @@
           <w:sz w:val="18"/>
           <w:szCs w:val="18"/>
         </w:rPr>
+        <w:t xml:space="preserve">test </w:t>
+      </w:r>
+      <w:proofErr w:type="gramStart"/>
+      <w:r>
+        <w:rPr>
+          <w:rFonts w:ascii="Lucida Console" w:hAnsi="Lucida Console" w:cs="Lucida Console"/>
+          <w:color w:val="8B0000"/>
+          <w:sz w:val="18"/>
+          <w:szCs w:val="18"/>
+        </w:rPr>
+        <w:t>meeting.&lt;</w:t>
+      </w:r>
+      <w:proofErr w:type="spellStart"/>
+      <w:proofErr w:type="gramEnd"/>
+      <w:r>
+        <w:rPr>
+          <w:rFonts w:ascii="Lucida Console" w:hAnsi="Lucida Console" w:cs="Lucida Console"/>
+          <w:color w:val="8B0000"/>
+          <w:sz w:val="18"/>
+          <w:szCs w:val="18"/>
+        </w:rPr>
+        <w:t>br</w:t>
+      </w:r>
+      <w:proofErr w:type="spellEnd"/>
+      <w:r>
+        <w:rPr>
+          <w:rFonts w:ascii="Lucida Console" w:hAnsi="Lucida Console" w:cs="Lucida Console"/>
+          <w:color w:val="8B0000"/>
+          <w:sz w:val="18"/>
+          <w:szCs w:val="18"/>
+        </w:rPr>
+        <w:t>&gt;&lt;</w:t>
+      </w:r>
+      <w:proofErr w:type="spellStart"/>
+      <w:r>
+        <w:rPr>
+          <w:rFonts w:ascii="Lucida Console" w:hAnsi="Lucida Console" w:cs="Lucida Console"/>
+          <w:color w:val="8B0000"/>
+          <w:sz w:val="18"/>
+          <w:szCs w:val="18"/>
+        </w:rPr>
+        <w:t>br</w:t>
+      </w:r>
+      <w:proofErr w:type="spellEnd"/>
+      <w:r>
+        <w:rPr>
+          <w:rFonts w:ascii="Lucida Console" w:hAnsi="Lucida Console" w:cs="Lucida Console"/>
+          <w:color w:val="8B0000"/>
+          <w:sz w:val="18"/>
+          <w:szCs w:val="18"/>
+        </w:rPr>
+        <w:t>&gt;</w:t>
+      </w:r>
+      <w:proofErr w:type="spellStart"/>
+      <w:r>
+        <w:rPr>
+          <w:rFonts w:ascii="Lucida Console" w:hAnsi="Lucida Console" w:cs="Lucida Console"/>
+          <w:color w:val="8B0000"/>
+          <w:sz w:val="18"/>
+          <w:szCs w:val="18"/>
+        </w:rPr>
+        <w:t>Regards&amp;nbsp</w:t>
+      </w:r>
+      <w:proofErr w:type="spellEnd"/>
+      <w:r>
+        <w:rPr>
+          <w:rFonts w:ascii="Lucida Console" w:hAnsi="Lucida Console" w:cs="Lucida Console"/>
+          <w:color w:val="8B0000"/>
+          <w:sz w:val="18"/>
+          <w:szCs w:val="18"/>
+        </w:rPr>
+        <w:t>;!&lt;/p&gt;'</w:t>
+      </w:r>
+      <w:r>
+        <w:rPr>
+          <w:rFonts w:ascii="Lucida Console" w:hAnsi="Lucida Console" w:cs="Lucida Console"/>
+          <w:color w:val="A82D00"/>
+          <w:sz w:val="18"/>
+          <w:szCs w:val="18"/>
+          <w:lang w:val="en-US"/>
+        </w:rPr>
+        <w:t xml:space="preserve"> -</w:t>
+      </w:r>
+      <w:proofErr w:type="spellStart"/>
+      <w:r>
+        <w:rPr>
+          <w:rFonts w:ascii="Lucida Console" w:hAnsi="Lucida Console" w:cs="Lucida Console"/>
+          <w:color w:val="A82D00"/>
+          <w:sz w:val="18"/>
+          <w:szCs w:val="18"/>
+          <w:lang w:val="en-US"/>
+        </w:rPr>
+        <w:t>ExchangeMeetingStartDate</w:t>
+      </w:r>
+      <w:proofErr w:type="spellEnd"/>
+      <w:r>
+        <w:rPr>
+          <w:rFonts w:ascii="Lucida Console" w:hAnsi="Lucida Console" w:cs="Lucida Console"/>
+          <w:color w:val="A82D00"/>
+          <w:sz w:val="18"/>
+          <w:szCs w:val="18"/>
+          <w:lang w:val="en-US"/>
+        </w:rPr>
+        <w:t xml:space="preserve"> </w:t>
+      </w:r>
+      <w:r>
+        <w:rPr>
+          <w:rFonts w:ascii="Lucida Console" w:hAnsi="Lucida Console" w:cs="Lucida Console"/>
+          <w:color w:val="8B0000"/>
+          <w:sz w:val="18"/>
+          <w:szCs w:val="18"/>
+        </w:rPr>
         <w:t>'2020120</w:t>
       </w:r>
       <w:r>
@@ -2139,8 +3659,20 @@
           <w:szCs w:val="18"/>
           <w:lang w:val="en-US"/>
         </w:rPr>
-        <w:t>-ExchangeMeetingEndDate</w:t>
-      </w:r>
+        <w:t>-</w:t>
+      </w:r>
+      <w:proofErr w:type="spellStart"/>
+      <w:r>
+        <w:rPr>
+          <w:rFonts w:ascii="Lucida Console" w:hAnsi="Lucida Console" w:cs="Lucida Console"/>
+          <w:color w:val="A82D00"/>
+          <w:sz w:val="18"/>
+          <w:szCs w:val="18"/>
+          <w:lang w:val="en-US"/>
+        </w:rPr>
+        <w:t>ExchangeMeetingEndDate</w:t>
+      </w:r>
+      <w:proofErr w:type="spellEnd"/>
       <w:r>
         <w:rPr>
           <w:rFonts w:ascii="Lucida Console" w:hAnsi="Lucida Console" w:cs="Lucida Console"/>
@@ -2204,18 +3736,42 @@
           <w:szCs w:val="18"/>
           <w:lang w:val="en-US"/>
         </w:rPr>
-        <w:t>-ExchangeMeetingId</w:t>
-      </w:r>
-      <w:r>
-        <w:rPr>
-          <w:rFonts w:ascii="Lucida Console" w:hAnsi="Lucida Console" w:cs="Lucida Console"/>
-          <w:color w:val="A82D00"/>
-          <w:sz w:val="18"/>
-          <w:szCs w:val="18"/>
-          <w:lang w:val="en-US"/>
-        </w:rPr>
-        <w:t xml:space="preserve"> $MeetingId</w:t>
-      </w:r>
+        <w:t>-</w:t>
+      </w:r>
+      <w:proofErr w:type="spellStart"/>
+      <w:r>
+        <w:rPr>
+          <w:rFonts w:ascii="Lucida Console" w:hAnsi="Lucida Console" w:cs="Lucida Console"/>
+          <w:color w:val="A82D00"/>
+          <w:sz w:val="18"/>
+          <w:szCs w:val="18"/>
+          <w:lang w:val="en-US"/>
+        </w:rPr>
+        <w:t>ExchangeMeetingId</w:t>
+      </w:r>
+      <w:proofErr w:type="spellEnd"/>
+      <w:r>
+        <w:rPr>
+          <w:rFonts w:ascii="Lucida Console" w:hAnsi="Lucida Console" w:cs="Lucida Console"/>
+          <w:color w:val="A82D00"/>
+          <w:sz w:val="18"/>
+          <w:szCs w:val="18"/>
+          <w:lang w:val="en-US"/>
+        </w:rPr>
+        <w:t xml:space="preserve"> $</w:t>
+      </w:r>
+      <w:proofErr w:type="spellStart"/>
+      <w:r>
+        <w:rPr>
+          <w:rFonts w:ascii="Lucida Console" w:hAnsi="Lucida Console" w:cs="Lucida Console"/>
+          <w:color w:val="A82D00"/>
+          <w:sz w:val="18"/>
+          <w:szCs w:val="18"/>
+          <w:lang w:val="en-US"/>
+        </w:rPr>
+        <w:t>MeetingId</w:t>
+      </w:r>
+      <w:proofErr w:type="spellEnd"/>
       <w:r>
         <w:rPr>
           <w:rFonts w:ascii="Lucida Console" w:hAnsi="Lucida Console" w:cs="Lucida Console"/>
@@ -2234,7 +3790,29 @@
           <w:szCs w:val="18"/>
           <w:lang w:val="en-US"/>
         </w:rPr>
-        <w:t>-ExchangeOptionalAttendees "</w:t>
+        <w:t>-</w:t>
+      </w:r>
+      <w:proofErr w:type="spellStart"/>
+      <w:r>
+        <w:rPr>
+          <w:rFonts w:ascii="Lucida Console" w:hAnsi="Lucida Console" w:cs="Lucida Console"/>
+          <w:color w:val="A82D00"/>
+          <w:sz w:val="18"/>
+          <w:szCs w:val="18"/>
+          <w:lang w:val="en-US"/>
+        </w:rPr>
+        <w:t>ExchangeOptionalAttendees</w:t>
+      </w:r>
+      <w:proofErr w:type="spellEnd"/>
+      <w:r>
+        <w:rPr>
+          <w:rFonts w:ascii="Lucida Console" w:hAnsi="Lucida Console" w:cs="Lucida Console"/>
+          <w:color w:val="A82D00"/>
+          <w:sz w:val="18"/>
+          <w:szCs w:val="18"/>
+          <w:lang w:val="en-US"/>
+        </w:rPr>
+        <w:t xml:space="preserve"> "</w:t>
       </w:r>
       <w:r>
         <w:rPr>
@@ -2284,6 +3862,7 @@
         </w:rPr>
         <w:t xml:space="preserve">[string] </w:t>
       </w:r>
+      <w:proofErr w:type="spellStart"/>
       <w:r>
         <w:rPr>
           <w:b/>
@@ -2292,6 +3871,7 @@
         </w:rPr>
         <w:t>ExchangeWebServiceUrl</w:t>
       </w:r>
+      <w:proofErr w:type="spellEnd"/>
       <w:r>
         <w:rPr>
           <w:lang w:val="en-US"/>
@@ -2306,11 +3886,19 @@
         </w:rPr>
         <w:t>optional</w:t>
       </w:r>
-      <w:r>
-        <w:rPr>
-          <w:lang w:val="en-US"/>
-        </w:rPr>
-        <w:t>) : Exchange server URL. Default is Office 365 server.</w:t>
+      <w:proofErr w:type="gramStart"/>
+      <w:r>
+        <w:rPr>
+          <w:lang w:val="en-US"/>
+        </w:rPr>
+        <w:t>) :</w:t>
+      </w:r>
+      <w:proofErr w:type="gramEnd"/>
+      <w:r>
+        <w:rPr>
+          <w:lang w:val="en-US"/>
+        </w:rPr>
+        <w:t xml:space="preserve"> Exchange server URL. Default is Office 365 server.</w:t>
       </w:r>
     </w:p>
     <w:p>
@@ -2326,6 +3914,7 @@
         </w:rPr>
         <w:t xml:space="preserve">[string] </w:t>
       </w:r>
+      <w:proofErr w:type="spellStart"/>
       <w:r>
         <w:rPr>
           <w:b/>
@@ -2334,6 +3923,7 @@
         </w:rPr>
         <w:t>ExchangeWebServiceDll</w:t>
       </w:r>
+      <w:proofErr w:type="spellEnd"/>
       <w:r>
         <w:rPr>
           <w:lang w:val="en-US"/>
@@ -2348,11 +3938,19 @@
         </w:rPr>
         <w:t>optional</w:t>
       </w:r>
-      <w:r>
-        <w:rPr>
-          <w:lang w:val="en-US"/>
-        </w:rPr>
-        <w:t>) : API DLL full path (Default = “</w:t>
+      <w:proofErr w:type="gramStart"/>
+      <w:r>
+        <w:rPr>
+          <w:lang w:val="en-US"/>
+        </w:rPr>
+        <w:t>) :</w:t>
+      </w:r>
+      <w:proofErr w:type="gramEnd"/>
+      <w:r>
+        <w:rPr>
+          <w:lang w:val="en-US"/>
+        </w:rPr>
+        <w:t xml:space="preserve"> API DLL full path (Default = “</w:t>
       </w:r>
       <w:r>
         <w:rPr>
@@ -2380,6 +3978,8 @@
         </w:rPr>
         <w:t xml:space="preserve">[string] </w:t>
       </w:r>
+      <w:proofErr w:type="spellStart"/>
+      <w:proofErr w:type="gramStart"/>
       <w:r>
         <w:rPr>
           <w:b/>
@@ -2388,11 +3988,19 @@
         </w:rPr>
         <w:t>ExchangeUserName</w:t>
       </w:r>
-      <w:r>
-        <w:rPr>
-          <w:lang w:val="en-US"/>
-        </w:rPr>
-        <w:t xml:space="preserve"> : used as Owner email address and to connect to Exchange web service</w:t>
+      <w:proofErr w:type="spellEnd"/>
+      <w:r>
+        <w:rPr>
+          <w:lang w:val="en-US"/>
+        </w:rPr>
+        <w:t xml:space="preserve"> :</w:t>
+      </w:r>
+      <w:proofErr w:type="gramEnd"/>
+      <w:r>
+        <w:rPr>
+          <w:lang w:val="en-US"/>
+        </w:rPr>
+        <w:t xml:space="preserve"> used as Owner email address and to connect to Exchange web service</w:t>
       </w:r>
     </w:p>
     <w:p>
@@ -2406,8 +4014,26 @@
           <w:color w:val="00B050"/>
           <w:lang w:val="en-US"/>
         </w:rPr>
-        <w:t xml:space="preserve">[SecureString] </w:t>
-      </w:r>
+        <w:t>[</w:t>
+      </w:r>
+      <w:proofErr w:type="spellStart"/>
+      <w:r>
+        <w:rPr>
+          <w:color w:val="00B050"/>
+          <w:lang w:val="en-US"/>
+        </w:rPr>
+        <w:t>SecureString</w:t>
+      </w:r>
+      <w:proofErr w:type="spellEnd"/>
+      <w:r>
+        <w:rPr>
+          <w:color w:val="00B050"/>
+          <w:lang w:val="en-US"/>
+        </w:rPr>
+        <w:t xml:space="preserve">] </w:t>
+      </w:r>
+      <w:proofErr w:type="spellStart"/>
+      <w:proofErr w:type="gramStart"/>
       <w:r>
         <w:rPr>
           <w:b/>
@@ -2416,11 +4042,33 @@
         </w:rPr>
         <w:t>ExchangePassword</w:t>
       </w:r>
-      <w:r>
-        <w:rPr>
-          <w:lang w:val="en-US"/>
-        </w:rPr>
-        <w:t xml:space="preserve"> : Exchange user password, securestring format only</w:t>
+      <w:proofErr w:type="spellEnd"/>
+      <w:r>
+        <w:rPr>
+          <w:lang w:val="en-US"/>
+        </w:rPr>
+        <w:t xml:space="preserve"> :</w:t>
+      </w:r>
+      <w:proofErr w:type="gramEnd"/>
+      <w:r>
+        <w:rPr>
+          <w:lang w:val="en-US"/>
+        </w:rPr>
+        <w:t xml:space="preserve"> Exchange user password, </w:t>
+      </w:r>
+      <w:proofErr w:type="spellStart"/>
+      <w:r>
+        <w:rPr>
+          <w:lang w:val="en-US"/>
+        </w:rPr>
+        <w:t>securestring</w:t>
+      </w:r>
+      <w:proofErr w:type="spellEnd"/>
+      <w:r>
+        <w:rPr>
+          <w:lang w:val="en-US"/>
+        </w:rPr>
+        <w:t xml:space="preserve"> format only</w:t>
       </w:r>
     </w:p>
     <w:p>
@@ -2436,6 +4084,7 @@
         </w:rPr>
         <w:t xml:space="preserve">[string] </w:t>
       </w:r>
+      <w:proofErr w:type="spellStart"/>
       <w:r>
         <w:rPr>
           <w:b/>
@@ -2444,6 +4093,7 @@
         </w:rPr>
         <w:t>ExchangeRequiredAttendees</w:t>
       </w:r>
+      <w:proofErr w:type="spellEnd"/>
       <w:r>
         <w:rPr>
           <w:b/>
@@ -2466,12 +4116,20 @@
         </w:rPr>
         <w:t>optional</w:t>
       </w:r>
-      <w:r>
-        <w:rPr>
-          <w:lang w:val="en-US"/>
-        </w:rPr>
-        <w:t>)</w:t>
-      </w:r>
+      <w:proofErr w:type="gramStart"/>
+      <w:r>
+        <w:rPr>
+          <w:lang w:val="en-US"/>
+        </w:rPr>
+        <w:t xml:space="preserve">) </w:t>
+      </w:r>
+      <w:r>
+        <w:rPr>
+          <w:lang w:val="en-US"/>
+        </w:rPr>
+        <w:t>:</w:t>
+      </w:r>
+      <w:proofErr w:type="gramEnd"/>
       <w:r>
         <w:rPr>
           <w:lang w:val="en-US"/>
@@ -2482,12 +4140,6 @@
         <w:rPr>
           <w:lang w:val="en-US"/>
         </w:rPr>
-        <w:t xml:space="preserve">: </w:t>
-      </w:r>
-      <w:r>
-        <w:rPr>
-          <w:lang w:val="en-US"/>
-        </w:rPr>
         <w:t xml:space="preserve">new </w:t>
       </w:r>
       <w:r>
@@ -2510,6 +4162,7 @@
         </w:rPr>
         <w:t xml:space="preserve">[string] </w:t>
       </w:r>
+      <w:proofErr w:type="spellStart"/>
       <w:r>
         <w:rPr>
           <w:b/>
@@ -2534,11 +4187,26 @@
         </w:rPr>
         <w:t>Attendees</w:t>
       </w:r>
-      <w:r>
-        <w:rPr>
-          <w:lang w:val="en-US"/>
-        </w:rPr>
-        <w:t xml:space="preserve"> (optional) : </w:t>
+      <w:proofErr w:type="spellEnd"/>
+      <w:r>
+        <w:rPr>
+          <w:lang w:val="en-US"/>
+        </w:rPr>
+        <w:t xml:space="preserve"> (optional</w:t>
+      </w:r>
+      <w:proofErr w:type="gramStart"/>
+      <w:r>
+        <w:rPr>
+          <w:lang w:val="en-US"/>
+        </w:rPr>
+        <w:t>) :</w:t>
+      </w:r>
+      <w:proofErr w:type="gramEnd"/>
+      <w:r>
+        <w:rPr>
+          <w:lang w:val="en-US"/>
+        </w:rPr>
+        <w:t xml:space="preserve"> </w:t>
       </w:r>
       <w:r>
         <w:rPr>
@@ -2566,6 +4234,7 @@
         </w:rPr>
         <w:t xml:space="preserve">[string] </w:t>
       </w:r>
+      <w:proofErr w:type="spellStart"/>
       <w:r>
         <w:rPr>
           <w:b/>
@@ -2574,6 +4243,7 @@
         </w:rPr>
         <w:t>ExchangeMeetingTitle</w:t>
       </w:r>
+      <w:proofErr w:type="spellEnd"/>
       <w:r>
         <w:rPr>
           <w:b/>
@@ -2596,12 +4266,20 @@
         </w:rPr>
         <w:t>optional</w:t>
       </w:r>
-      <w:r>
-        <w:rPr>
-          <w:lang w:val="en-US"/>
-        </w:rPr>
-        <w:t>)</w:t>
-      </w:r>
+      <w:proofErr w:type="gramStart"/>
+      <w:r>
+        <w:rPr>
+          <w:lang w:val="en-US"/>
+        </w:rPr>
+        <w:t xml:space="preserve">) </w:t>
+      </w:r>
+      <w:r>
+        <w:rPr>
+          <w:lang w:val="en-US"/>
+        </w:rPr>
+        <w:t>:</w:t>
+      </w:r>
+      <w:proofErr w:type="gramEnd"/>
       <w:r>
         <w:rPr>
           <w:lang w:val="en-US"/>
@@ -2612,12 +4290,6 @@
         <w:rPr>
           <w:lang w:val="en-US"/>
         </w:rPr>
-        <w:t xml:space="preserve">: </w:t>
-      </w:r>
-      <w:r>
-        <w:rPr>
-          <w:lang w:val="en-US"/>
-        </w:rPr>
         <w:t xml:space="preserve">new </w:t>
       </w:r>
       <w:r>
@@ -2640,6 +4312,7 @@
         </w:rPr>
         <w:t xml:space="preserve">[string] </w:t>
       </w:r>
+      <w:proofErr w:type="spellStart"/>
       <w:r>
         <w:rPr>
           <w:b/>
@@ -2648,6 +4321,7 @@
         </w:rPr>
         <w:t>ExchangeMeetingBody</w:t>
       </w:r>
+      <w:proofErr w:type="spellEnd"/>
       <w:r>
         <w:rPr>
           <w:b/>
@@ -2670,12 +4344,20 @@
         </w:rPr>
         <w:t>optional</w:t>
       </w:r>
-      <w:r>
-        <w:rPr>
-          <w:lang w:val="en-US"/>
-        </w:rPr>
-        <w:t>)</w:t>
-      </w:r>
+      <w:proofErr w:type="gramStart"/>
+      <w:r>
+        <w:rPr>
+          <w:lang w:val="en-US"/>
+        </w:rPr>
+        <w:t xml:space="preserve">) </w:t>
+      </w:r>
+      <w:r>
+        <w:rPr>
+          <w:lang w:val="en-US"/>
+        </w:rPr>
+        <w:t>:</w:t>
+      </w:r>
+      <w:proofErr w:type="gramEnd"/>
       <w:r>
         <w:rPr>
           <w:lang w:val="en-US"/>
@@ -2686,12 +4368,6 @@
         <w:rPr>
           <w:lang w:val="en-US"/>
         </w:rPr>
-        <w:t xml:space="preserve">: </w:t>
-      </w:r>
-      <w:r>
-        <w:rPr>
-          <w:lang w:val="en-US"/>
-        </w:rPr>
         <w:t xml:space="preserve">new </w:t>
       </w:r>
       <w:r>
@@ -2714,6 +4390,7 @@
         </w:rPr>
         <w:t xml:space="preserve">[string] </w:t>
       </w:r>
+      <w:proofErr w:type="spellStart"/>
       <w:r>
         <w:rPr>
           <w:b/>
@@ -2722,6 +4399,7 @@
         </w:rPr>
         <w:t>ExchangeMeetingStartDate</w:t>
       </w:r>
+      <w:proofErr w:type="spellEnd"/>
       <w:r>
         <w:rPr>
           <w:b/>
@@ -2744,12 +4422,20 @@
         </w:rPr>
         <w:t>optional</w:t>
       </w:r>
-      <w:r>
-        <w:rPr>
-          <w:lang w:val="en-US"/>
-        </w:rPr>
-        <w:t>)</w:t>
-      </w:r>
+      <w:proofErr w:type="gramStart"/>
+      <w:r>
+        <w:rPr>
+          <w:lang w:val="en-US"/>
+        </w:rPr>
+        <w:t xml:space="preserve">) </w:t>
+      </w:r>
+      <w:r>
+        <w:rPr>
+          <w:lang w:val="en-US"/>
+        </w:rPr>
+        <w:t>:</w:t>
+      </w:r>
+      <w:proofErr w:type="gramEnd"/>
       <w:r>
         <w:rPr>
           <w:lang w:val="en-US"/>
@@ -2760,12 +4446,6 @@
         <w:rPr>
           <w:lang w:val="en-US"/>
         </w:rPr>
-        <w:t xml:space="preserve">: </w:t>
-      </w:r>
-      <w:r>
-        <w:rPr>
-          <w:lang w:val="en-US"/>
-        </w:rPr>
         <w:t xml:space="preserve">new </w:t>
       </w:r>
       <w:r>
@@ -2788,6 +4468,7 @@
         </w:rPr>
         <w:t xml:space="preserve">[string] </w:t>
       </w:r>
+      <w:proofErr w:type="spellStart"/>
       <w:r>
         <w:rPr>
           <w:b/>
@@ -2796,6 +4477,7 @@
         </w:rPr>
         <w:t>ExchangeMeetingEndDate</w:t>
       </w:r>
+      <w:proofErr w:type="spellEnd"/>
       <w:r>
         <w:rPr>
           <w:b/>
@@ -2818,12 +4500,20 @@
         </w:rPr>
         <w:t>optional</w:t>
       </w:r>
-      <w:r>
-        <w:rPr>
-          <w:lang w:val="en-US"/>
-        </w:rPr>
-        <w:t>)</w:t>
-      </w:r>
+      <w:proofErr w:type="gramStart"/>
+      <w:r>
+        <w:rPr>
+          <w:lang w:val="en-US"/>
+        </w:rPr>
+        <w:t xml:space="preserve">) </w:t>
+      </w:r>
+      <w:r>
+        <w:rPr>
+          <w:lang w:val="en-US"/>
+        </w:rPr>
+        <w:t>:</w:t>
+      </w:r>
+      <w:proofErr w:type="gramEnd"/>
       <w:r>
         <w:rPr>
           <w:lang w:val="en-US"/>
@@ -2834,12 +4524,6 @@
         <w:rPr>
           <w:lang w:val="en-US"/>
         </w:rPr>
-        <w:t xml:space="preserve">: </w:t>
-      </w:r>
-      <w:r>
-        <w:rPr>
-          <w:lang w:val="en-US"/>
-        </w:rPr>
         <w:t xml:space="preserve">new </w:t>
       </w:r>
       <w:r>
@@ -2862,6 +4546,8 @@
         </w:rPr>
         <w:t xml:space="preserve">[string] </w:t>
       </w:r>
+      <w:proofErr w:type="spellStart"/>
+      <w:proofErr w:type="gramStart"/>
       <w:r>
         <w:rPr>
           <w:b/>
@@ -2870,6 +4556,7 @@
         </w:rPr>
         <w:t>ExchangeMeetingId</w:t>
       </w:r>
+      <w:proofErr w:type="spellEnd"/>
       <w:r>
         <w:rPr>
           <w:b/>
@@ -2882,13 +4569,14 @@
         <w:rPr>
           <w:lang w:val="en-US"/>
         </w:rPr>
-        <w:t xml:space="preserve">: </w:t>
-      </w:r>
-      <w:r>
-        <w:rPr>
-          <w:lang w:val="en-US"/>
-        </w:rPr>
-        <w:t>Id of the Meeting to modify</w:t>
+        <w:t>:</w:t>
+      </w:r>
+      <w:proofErr w:type="gramEnd"/>
+      <w:r>
+        <w:rPr>
+          <w:lang w:val="en-US"/>
+        </w:rPr>
+        <w:t xml:space="preserve"> Id of the Meeting to modify</w:t>
       </w:r>
     </w:p>
     <w:p>
@@ -2904,6 +4592,7 @@
         </w:rPr>
         <w:t xml:space="preserve">[string] </w:t>
       </w:r>
+      <w:proofErr w:type="spellStart"/>
       <w:r>
         <w:rPr>
           <w:b/>
@@ -2912,6 +4601,7 @@
         </w:rPr>
         <w:t>ExchangeAttachments</w:t>
       </w:r>
+      <w:proofErr w:type="spellEnd"/>
       <w:r>
         <w:rPr>
           <w:lang w:val="en-US"/>
@@ -2926,11 +4616,19 @@
         </w:rPr>
         <w:t>optional</w:t>
       </w:r>
-      <w:r>
-        <w:rPr>
-          <w:lang w:val="en-US"/>
-        </w:rPr>
-        <w:t xml:space="preserve">) : </w:t>
+      <w:proofErr w:type="gramStart"/>
+      <w:r>
+        <w:rPr>
+          <w:lang w:val="en-US"/>
+        </w:rPr>
+        <w:t>) :</w:t>
+      </w:r>
+      <w:proofErr w:type="gramEnd"/>
+      <w:r>
+        <w:rPr>
+          <w:lang w:val="en-US"/>
+        </w:rPr>
+        <w:t xml:space="preserve"> </w:t>
       </w:r>
       <w:r>
         <w:rPr>
@@ -3069,9 +4767,11 @@
       <w:pPr>
         <w:pStyle w:val="Titre2"/>
       </w:pPr>
+      <w:proofErr w:type="spellStart"/>
       <w:r>
         <w:t>Todo</w:t>
       </w:r>
+      <w:proofErr w:type="spellEnd"/>
     </w:p>
     <w:p>
       <w:pPr>
@@ -3082,8 +4782,53 @@
         </w:numPr>
       </w:pPr>
       <w:r>
-        <w:t>Fix old attachments not deleted when adding new attachment</w:t>
-      </w:r>
+        <w:t xml:space="preserve">Fix </w:t>
+      </w:r>
+      <w:proofErr w:type="spellStart"/>
+      <w:r>
+        <w:t>old</w:t>
+      </w:r>
+      <w:proofErr w:type="spellEnd"/>
+      <w:r>
+        <w:t xml:space="preserve"> </w:t>
+      </w:r>
+      <w:proofErr w:type="spellStart"/>
+      <w:r>
+        <w:t>attachments</w:t>
+      </w:r>
+      <w:proofErr w:type="spellEnd"/>
+      <w:r>
+        <w:t xml:space="preserve"> not </w:t>
+      </w:r>
+      <w:proofErr w:type="spellStart"/>
+      <w:r>
+        <w:t>deleted</w:t>
+      </w:r>
+      <w:proofErr w:type="spellEnd"/>
+      <w:r>
+        <w:t xml:space="preserve"> </w:t>
+      </w:r>
+      <w:proofErr w:type="spellStart"/>
+      <w:r>
+        <w:t>when</w:t>
+      </w:r>
+      <w:proofErr w:type="spellEnd"/>
+      <w:r>
+        <w:t xml:space="preserve"> </w:t>
+      </w:r>
+      <w:proofErr w:type="spellStart"/>
+      <w:r>
+        <w:t>adding</w:t>
+      </w:r>
+      <w:proofErr w:type="spellEnd"/>
+      <w:r>
+        <w:t xml:space="preserve"> new </w:t>
+      </w:r>
+      <w:proofErr w:type="spellStart"/>
+      <w:r>
+        <w:t>attachment</w:t>
+      </w:r>
+      <w:proofErr w:type="spellEnd"/>
     </w:p>
     <w:p>
       <w:pPr>
@@ -3094,7 +4839,15 @@
         </w:numPr>
       </w:pPr>
       <w:r>
-        <w:t>File objects as input (pipeline)</w:t>
+        <w:t xml:space="preserve">File </w:t>
+      </w:r>
+      <w:proofErr w:type="spellStart"/>
+      <w:r>
+        <w:t>objects</w:t>
+      </w:r>
+      <w:proofErr w:type="spellEnd"/>
+      <w:r>
+        <w:t xml:space="preserve"> as input (pipeline)</w:t>
       </w:r>
     </w:p>
     <w:p>
@@ -3105,10 +4858,28 @@
           <w:numId w:val="2"/>
         </w:numPr>
       </w:pPr>
+      <w:proofErr w:type="spellStart"/>
       <w:r>
         <w:lastRenderedPageBreak/>
-        <w:t>Add « -ExchangeMeetingIsTeams » parameter</w:t>
-      </w:r>
+        <w:t>Add</w:t>
+      </w:r>
+      <w:proofErr w:type="spellEnd"/>
+      <w:r>
+        <w:t xml:space="preserve"> « -</w:t>
+      </w:r>
+      <w:proofErr w:type="spellStart"/>
+      <w:r>
+        <w:t>ExchangeMeetingIsTeams</w:t>
+      </w:r>
+      <w:proofErr w:type="spellEnd"/>
+      <w:r>
+        <w:t xml:space="preserve"> » </w:t>
+      </w:r>
+      <w:proofErr w:type="spellStart"/>
+      <w:r>
+        <w:t>parameter</w:t>
+      </w:r>
+      <w:proofErr w:type="spellEnd"/>
     </w:p>
     <w:p>
       <w:pPr>
@@ -3118,9 +4889,51 @@
           <w:numId w:val="2"/>
         </w:numPr>
       </w:pPr>
-      <w:r>
-        <w:t>Add « add » and « remove » possibility for attendees and attachments</w:t>
-      </w:r>
+      <w:proofErr w:type="spellStart"/>
+      <w:r>
+        <w:t>Add</w:t>
+      </w:r>
+      <w:proofErr w:type="spellEnd"/>
+      <w:r>
+        <w:t xml:space="preserve"> « </w:t>
+      </w:r>
+      <w:proofErr w:type="spellStart"/>
+      <w:r>
+        <w:t>add</w:t>
+      </w:r>
+      <w:proofErr w:type="spellEnd"/>
+      <w:r>
+        <w:t> » and « </w:t>
+      </w:r>
+      <w:proofErr w:type="spellStart"/>
+      <w:r>
+        <w:t>remove</w:t>
+      </w:r>
+      <w:proofErr w:type="spellEnd"/>
+      <w:r>
+        <w:t xml:space="preserve"> » </w:t>
+      </w:r>
+      <w:proofErr w:type="spellStart"/>
+      <w:r>
+        <w:t>possibility</w:t>
+      </w:r>
+      <w:proofErr w:type="spellEnd"/>
+      <w:r>
+        <w:t xml:space="preserve"> for </w:t>
+      </w:r>
+      <w:proofErr w:type="spellStart"/>
+      <w:r>
+        <w:t>attendees</w:t>
+      </w:r>
+      <w:proofErr w:type="spellEnd"/>
+      <w:r>
+        <w:t xml:space="preserve"> and </w:t>
+      </w:r>
+      <w:proofErr w:type="spellStart"/>
+      <w:r>
+        <w:t>attachments</w:t>
+      </w:r>
+      <w:proofErr w:type="spellEnd"/>
     </w:p>
     <w:p/>
     <w:p>
@@ -3146,8 +4959,16 @@
         <w:rPr>
           <w:lang w:val="en-US"/>
         </w:rPr>
-        <w:t>Stop-ExchangeMeeting</w:t>
-      </w:r>
+        <w:t>Stop-</w:t>
+      </w:r>
+      <w:proofErr w:type="spellStart"/>
+      <w:r>
+        <w:rPr>
+          <w:lang w:val="en-US"/>
+        </w:rPr>
+        <w:t>ExchangeMeeting</w:t>
+      </w:r>
+      <w:proofErr w:type="spellEnd"/>
       <w:r>
         <w:rPr>
           <w:lang w:val="en-US"/>
@@ -3185,14 +5006,16 @@
         <w:rPr>
           <w:lang w:val="en-US"/>
         </w:rPr>
-        <w:t>Delete or Cancel</w:t>
-      </w:r>
-      <w:r>
-        <w:rPr>
-          <w:lang w:val="en-US"/>
-        </w:rPr>
-        <w:t xml:space="preserve"> a Meeting using Exchange Web Services Api</w:t>
-      </w:r>
+        <w:t xml:space="preserve">Delete or Cancel a Meeting using Exchange Web Services </w:t>
+      </w:r>
+      <w:proofErr w:type="spellStart"/>
+      <w:r>
+        <w:rPr>
+          <w:lang w:val="en-US"/>
+        </w:rPr>
+        <w:t>Api</w:t>
+      </w:r>
+      <w:proofErr w:type="spellEnd"/>
     </w:p>
     <w:p>
       <w:pPr>
@@ -3237,28 +5060,52 @@
           <w:lang w:val="en-US"/>
         </w:rPr>
         <w:br/>
-        <w:t>$M</w:t>
-      </w:r>
-      <w:r>
-        <w:rPr>
-          <w:rFonts w:ascii="Lucida Console" w:hAnsi="Lucida Console" w:cs="Lucida Console"/>
-          <w:color w:val="A82D00"/>
-          <w:sz w:val="18"/>
-          <w:szCs w:val="18"/>
-          <w:lang w:val="en-US"/>
-        </w:rPr>
-        <w:t xml:space="preserve">eetingState = Remove-ExchangeMeeting </w:t>
-      </w:r>
-      <w:r>
-        <w:rPr>
-          <w:rFonts w:ascii="Lucida Console" w:hAnsi="Lucida Console" w:cs="Lucida Console"/>
-          <w:color w:val="A82D00"/>
-          <w:sz w:val="18"/>
-          <w:szCs w:val="18"/>
-          <w:lang w:val="en-US"/>
-        </w:rPr>
-        <w:t>-ExchangeMeetingId $MeetingId</w:t>
-      </w:r>
+        <w:t>$</w:t>
+      </w:r>
+      <w:proofErr w:type="spellStart"/>
+      <w:r>
+        <w:rPr>
+          <w:rFonts w:ascii="Lucida Console" w:hAnsi="Lucida Console" w:cs="Lucida Console"/>
+          <w:color w:val="A82D00"/>
+          <w:sz w:val="18"/>
+          <w:szCs w:val="18"/>
+          <w:lang w:val="en-US"/>
+        </w:rPr>
+        <w:t>M</w:t>
+      </w:r>
+      <w:r>
+        <w:rPr>
+          <w:rFonts w:ascii="Lucida Console" w:hAnsi="Lucida Console" w:cs="Lucida Console"/>
+          <w:color w:val="A82D00"/>
+          <w:sz w:val="18"/>
+          <w:szCs w:val="18"/>
+          <w:lang w:val="en-US"/>
+        </w:rPr>
+        <w:t>eetingState</w:t>
+      </w:r>
+      <w:proofErr w:type="spellEnd"/>
+      <w:r>
+        <w:rPr>
+          <w:rFonts w:ascii="Lucida Console" w:hAnsi="Lucida Console" w:cs="Lucida Console"/>
+          <w:color w:val="A82D00"/>
+          <w:sz w:val="18"/>
+          <w:szCs w:val="18"/>
+          <w:lang w:val="en-US"/>
+        </w:rPr>
+        <w:t xml:space="preserve"> = Remove-</w:t>
+      </w:r>
+      <w:proofErr w:type="spellStart"/>
+      <w:r>
+        <w:rPr>
+          <w:rFonts w:ascii="Lucida Console" w:hAnsi="Lucida Console" w:cs="Lucida Console"/>
+          <w:color w:val="A82D00"/>
+          <w:sz w:val="18"/>
+          <w:szCs w:val="18"/>
+          <w:lang w:val="en-US"/>
+        </w:rPr>
+        <w:t>ExchangeMeeting</w:t>
+      </w:r>
+      <w:proofErr w:type="spellEnd"/>
       <w:r>
         <w:rPr>
           <w:rFonts w:ascii="Lucida Console" w:hAnsi="Lucida Console" w:cs="Lucida Console"/>
@@ -3277,8 +5124,118 @@
           <w:szCs w:val="18"/>
           <w:lang w:val="en-US"/>
         </w:rPr>
-        <w:t>-ExchangeUserName $username -ExchangePassword $password -ExchangeMeetingId</w:t>
-      </w:r>
+        <w:t>-</w:t>
+      </w:r>
+      <w:proofErr w:type="spellStart"/>
+      <w:r>
+        <w:rPr>
+          <w:rFonts w:ascii="Lucida Console" w:hAnsi="Lucida Console" w:cs="Lucida Console"/>
+          <w:color w:val="A82D00"/>
+          <w:sz w:val="18"/>
+          <w:szCs w:val="18"/>
+          <w:lang w:val="en-US"/>
+        </w:rPr>
+        <w:t>ExchangeMeetingId</w:t>
+      </w:r>
+      <w:proofErr w:type="spellEnd"/>
+      <w:r>
+        <w:rPr>
+          <w:rFonts w:ascii="Lucida Console" w:hAnsi="Lucida Console" w:cs="Lucida Console"/>
+          <w:color w:val="A82D00"/>
+          <w:sz w:val="18"/>
+          <w:szCs w:val="18"/>
+          <w:lang w:val="en-US"/>
+        </w:rPr>
+        <w:t xml:space="preserve"> $</w:t>
+      </w:r>
+      <w:proofErr w:type="spellStart"/>
+      <w:r>
+        <w:rPr>
+          <w:rFonts w:ascii="Lucida Console" w:hAnsi="Lucida Console" w:cs="Lucida Console"/>
+          <w:color w:val="A82D00"/>
+          <w:sz w:val="18"/>
+          <w:szCs w:val="18"/>
+          <w:lang w:val="en-US"/>
+        </w:rPr>
+        <w:t>MeetingId</w:t>
+      </w:r>
+      <w:proofErr w:type="spellEnd"/>
+      <w:r>
+        <w:rPr>
+          <w:rFonts w:ascii="Lucida Console" w:hAnsi="Lucida Console" w:cs="Lucida Console"/>
+          <w:color w:val="A82D00"/>
+          <w:sz w:val="18"/>
+          <w:szCs w:val="18"/>
+          <w:lang w:val="en-US"/>
+        </w:rPr>
+        <w:t xml:space="preserve"> </w:t>
+      </w:r>
+      <w:r>
+        <w:rPr>
+          <w:rFonts w:ascii="Lucida Console" w:hAnsi="Lucida Console" w:cs="Lucida Console"/>
+          <w:color w:val="A82D00"/>
+          <w:sz w:val="18"/>
+          <w:szCs w:val="18"/>
+          <w:lang w:val="en-US"/>
+        </w:rPr>
+        <w:t>-</w:t>
+      </w:r>
+      <w:proofErr w:type="spellStart"/>
+      <w:r>
+        <w:rPr>
+          <w:rFonts w:ascii="Lucida Console" w:hAnsi="Lucida Console" w:cs="Lucida Console"/>
+          <w:color w:val="A82D00"/>
+          <w:sz w:val="18"/>
+          <w:szCs w:val="18"/>
+          <w:lang w:val="en-US"/>
+        </w:rPr>
+        <w:t>ExchangeUserName</w:t>
+      </w:r>
+      <w:proofErr w:type="spellEnd"/>
+      <w:r>
+        <w:rPr>
+          <w:rFonts w:ascii="Lucida Console" w:hAnsi="Lucida Console" w:cs="Lucida Console"/>
+          <w:color w:val="A82D00"/>
+          <w:sz w:val="18"/>
+          <w:szCs w:val="18"/>
+          <w:lang w:val="en-US"/>
+        </w:rPr>
+        <w:t xml:space="preserve"> $username -</w:t>
+      </w:r>
+      <w:proofErr w:type="spellStart"/>
+      <w:r>
+        <w:rPr>
+          <w:rFonts w:ascii="Lucida Console" w:hAnsi="Lucida Console" w:cs="Lucida Console"/>
+          <w:color w:val="A82D00"/>
+          <w:sz w:val="18"/>
+          <w:szCs w:val="18"/>
+          <w:lang w:val="en-US"/>
+        </w:rPr>
+        <w:t>ExchangePassword</w:t>
+      </w:r>
+      <w:proofErr w:type="spellEnd"/>
+      <w:r>
+        <w:rPr>
+          <w:rFonts w:ascii="Lucida Console" w:hAnsi="Lucida Console" w:cs="Lucida Console"/>
+          <w:color w:val="A82D00"/>
+          <w:sz w:val="18"/>
+          <w:szCs w:val="18"/>
+          <w:lang w:val="en-US"/>
+        </w:rPr>
+        <w:t xml:space="preserve"> $password -</w:t>
+      </w:r>
+      <w:proofErr w:type="spellStart"/>
+      <w:r>
+        <w:rPr>
+          <w:rFonts w:ascii="Lucida Console" w:hAnsi="Lucida Console" w:cs="Lucida Console"/>
+          <w:color w:val="A82D00"/>
+          <w:sz w:val="18"/>
+          <w:szCs w:val="18"/>
+          <w:lang w:val="en-US"/>
+        </w:rPr>
+        <w:t>ExchangeMeetingId</w:t>
+      </w:r>
+      <w:proofErr w:type="spellEnd"/>
       <w:r>
         <w:rPr>
           <w:rFonts w:ascii="Lucida Console" w:hAnsi="Lucida Console" w:cs="Lucida Console"/>
@@ -3323,27 +5280,7 @@
           <w:szCs w:val="18"/>
           <w:lang w:val="en-US"/>
         </w:rPr>
-        <w:t xml:space="preserve"># </w:t>
-      </w:r>
-      <w:r>
-        <w:rPr>
-          <w:rFonts w:ascii="Lucida Console" w:hAnsi="Lucida Console" w:cs="Lucida Console"/>
-          <w:color w:val="A82D00"/>
-          <w:sz w:val="18"/>
-          <w:szCs w:val="18"/>
-          <w:lang w:val="en-US"/>
-        </w:rPr>
-        <w:t>Delete</w:t>
-      </w:r>
-      <w:r>
-        <w:rPr>
-          <w:rFonts w:ascii="Lucida Console" w:hAnsi="Lucida Console" w:cs="Lucida Console"/>
-          <w:color w:val="A82D00"/>
-          <w:sz w:val="18"/>
-          <w:szCs w:val="18"/>
-          <w:lang w:val="en-US"/>
-        </w:rPr>
-        <w:t xml:space="preserve"> meeting</w:t>
+        <w:t># Delete meeting</w:t>
       </w:r>
       <w:r>
         <w:rPr>
@@ -3354,47 +5291,203 @@
           <w:lang w:val="en-US"/>
         </w:rPr>
         <w:br/>
-        <w:t>$M</w:t>
-      </w:r>
-      <w:r>
-        <w:rPr>
-          <w:rFonts w:ascii="Lucida Console" w:hAnsi="Lucida Console" w:cs="Lucida Console"/>
-          <w:color w:val="A82D00"/>
-          <w:sz w:val="18"/>
-          <w:szCs w:val="18"/>
-          <w:lang w:val="en-US"/>
-        </w:rPr>
-        <w:t xml:space="preserve">eetingState = Remove-ExchangeMeeting </w:t>
-      </w:r>
-      <w:r>
-        <w:rPr>
-          <w:rFonts w:ascii="Lucida Console" w:hAnsi="Lucida Console" w:cs="Lucida Console"/>
-          <w:color w:val="A82D00"/>
-          <w:sz w:val="18"/>
-          <w:szCs w:val="18"/>
-          <w:lang w:val="en-US"/>
-        </w:rPr>
-        <w:t>-ExchangeMeetingId $MeetingId</w:t>
-      </w:r>
-      <w:r>
-        <w:rPr>
-          <w:rFonts w:ascii="Lucida Console" w:hAnsi="Lucida Console" w:cs="Lucida Console"/>
-          <w:color w:val="A82D00"/>
-          <w:sz w:val="18"/>
-          <w:szCs w:val="18"/>
-          <w:lang w:val="en-US"/>
-        </w:rPr>
-        <w:t xml:space="preserve"> -ExchangeUserName $username -ExchangePassword $password -ExchangeMeetingId</w:t>
-      </w:r>
-      <w:r>
-        <w:rPr>
-          <w:rFonts w:ascii="Lucida Console" w:hAnsi="Lucida Console" w:cs="Lucida Console"/>
-          <w:color w:val="A82D00"/>
-          <w:sz w:val="18"/>
-          <w:szCs w:val="18"/>
-          <w:lang w:val="en-US"/>
-        </w:rPr>
-        <w:t xml:space="preserve"> $MeetingId -Delete $True</w:t>
+        <w:t>$</w:t>
+      </w:r>
+      <w:proofErr w:type="spellStart"/>
+      <w:r>
+        <w:rPr>
+          <w:rFonts w:ascii="Lucida Console" w:hAnsi="Lucida Console" w:cs="Lucida Console"/>
+          <w:color w:val="A82D00"/>
+          <w:sz w:val="18"/>
+          <w:szCs w:val="18"/>
+          <w:lang w:val="en-US"/>
+        </w:rPr>
+        <w:t>M</w:t>
+      </w:r>
+      <w:r>
+        <w:rPr>
+          <w:rFonts w:ascii="Lucida Console" w:hAnsi="Lucida Console" w:cs="Lucida Console"/>
+          <w:color w:val="A82D00"/>
+          <w:sz w:val="18"/>
+          <w:szCs w:val="18"/>
+          <w:lang w:val="en-US"/>
+        </w:rPr>
+        <w:t>eetingState</w:t>
+      </w:r>
+      <w:proofErr w:type="spellEnd"/>
+      <w:r>
+        <w:rPr>
+          <w:rFonts w:ascii="Lucida Console" w:hAnsi="Lucida Console" w:cs="Lucida Console"/>
+          <w:color w:val="A82D00"/>
+          <w:sz w:val="18"/>
+          <w:szCs w:val="18"/>
+          <w:lang w:val="en-US"/>
+        </w:rPr>
+        <w:t xml:space="preserve"> = Remove-</w:t>
+      </w:r>
+      <w:proofErr w:type="spellStart"/>
+      <w:r>
+        <w:rPr>
+          <w:rFonts w:ascii="Lucida Console" w:hAnsi="Lucida Console" w:cs="Lucida Console"/>
+          <w:color w:val="A82D00"/>
+          <w:sz w:val="18"/>
+          <w:szCs w:val="18"/>
+          <w:lang w:val="en-US"/>
+        </w:rPr>
+        <w:t>ExchangeMeeting</w:t>
+      </w:r>
+      <w:proofErr w:type="spellEnd"/>
+      <w:r>
+        <w:rPr>
+          <w:rFonts w:ascii="Lucida Console" w:hAnsi="Lucida Console" w:cs="Lucida Console"/>
+          <w:color w:val="A82D00"/>
+          <w:sz w:val="18"/>
+          <w:szCs w:val="18"/>
+          <w:lang w:val="en-US"/>
+        </w:rPr>
+        <w:t xml:space="preserve"> </w:t>
+      </w:r>
+      <w:r>
+        <w:rPr>
+          <w:rFonts w:ascii="Lucida Console" w:hAnsi="Lucida Console" w:cs="Lucida Console"/>
+          <w:color w:val="A82D00"/>
+          <w:sz w:val="18"/>
+          <w:szCs w:val="18"/>
+          <w:lang w:val="en-US"/>
+        </w:rPr>
+        <w:t>-</w:t>
+      </w:r>
+      <w:proofErr w:type="spellStart"/>
+      <w:r>
+        <w:rPr>
+          <w:rFonts w:ascii="Lucida Console" w:hAnsi="Lucida Console" w:cs="Lucida Console"/>
+          <w:color w:val="A82D00"/>
+          <w:sz w:val="18"/>
+          <w:szCs w:val="18"/>
+          <w:lang w:val="en-US"/>
+        </w:rPr>
+        <w:t>ExchangeMeetingId</w:t>
+      </w:r>
+      <w:proofErr w:type="spellEnd"/>
+      <w:r>
+        <w:rPr>
+          <w:rFonts w:ascii="Lucida Console" w:hAnsi="Lucida Console" w:cs="Lucida Console"/>
+          <w:color w:val="A82D00"/>
+          <w:sz w:val="18"/>
+          <w:szCs w:val="18"/>
+          <w:lang w:val="en-US"/>
+        </w:rPr>
+        <w:t xml:space="preserve"> $</w:t>
+      </w:r>
+      <w:proofErr w:type="spellStart"/>
+      <w:r>
+        <w:rPr>
+          <w:rFonts w:ascii="Lucida Console" w:hAnsi="Lucida Console" w:cs="Lucida Console"/>
+          <w:color w:val="A82D00"/>
+          <w:sz w:val="18"/>
+          <w:szCs w:val="18"/>
+          <w:lang w:val="en-US"/>
+        </w:rPr>
+        <w:t>MeetingId</w:t>
+      </w:r>
+      <w:proofErr w:type="spellEnd"/>
+      <w:r>
+        <w:rPr>
+          <w:rFonts w:ascii="Lucida Console" w:hAnsi="Lucida Console" w:cs="Lucida Console"/>
+          <w:color w:val="A82D00"/>
+          <w:sz w:val="18"/>
+          <w:szCs w:val="18"/>
+          <w:lang w:val="en-US"/>
+        </w:rPr>
+        <w:t xml:space="preserve"> -</w:t>
+      </w:r>
+      <w:proofErr w:type="spellStart"/>
+      <w:r>
+        <w:rPr>
+          <w:rFonts w:ascii="Lucida Console" w:hAnsi="Lucida Console" w:cs="Lucida Console"/>
+          <w:color w:val="A82D00"/>
+          <w:sz w:val="18"/>
+          <w:szCs w:val="18"/>
+          <w:lang w:val="en-US"/>
+        </w:rPr>
+        <w:t>ExchangeUserName</w:t>
+      </w:r>
+      <w:proofErr w:type="spellEnd"/>
+      <w:r>
+        <w:rPr>
+          <w:rFonts w:ascii="Lucida Console" w:hAnsi="Lucida Console" w:cs="Lucida Console"/>
+          <w:color w:val="A82D00"/>
+          <w:sz w:val="18"/>
+          <w:szCs w:val="18"/>
+          <w:lang w:val="en-US"/>
+        </w:rPr>
+        <w:t xml:space="preserve"> $username -</w:t>
+      </w:r>
+      <w:proofErr w:type="spellStart"/>
+      <w:r>
+        <w:rPr>
+          <w:rFonts w:ascii="Lucida Console" w:hAnsi="Lucida Console" w:cs="Lucida Console"/>
+          <w:color w:val="A82D00"/>
+          <w:sz w:val="18"/>
+          <w:szCs w:val="18"/>
+          <w:lang w:val="en-US"/>
+        </w:rPr>
+        <w:t>ExchangePassword</w:t>
+      </w:r>
+      <w:proofErr w:type="spellEnd"/>
+      <w:r>
+        <w:rPr>
+          <w:rFonts w:ascii="Lucida Console" w:hAnsi="Lucida Console" w:cs="Lucida Console"/>
+          <w:color w:val="A82D00"/>
+          <w:sz w:val="18"/>
+          <w:szCs w:val="18"/>
+          <w:lang w:val="en-US"/>
+        </w:rPr>
+        <w:t xml:space="preserve"> $password -</w:t>
+      </w:r>
+      <w:proofErr w:type="spellStart"/>
+      <w:r>
+        <w:rPr>
+          <w:rFonts w:ascii="Lucida Console" w:hAnsi="Lucida Console" w:cs="Lucida Console"/>
+          <w:color w:val="A82D00"/>
+          <w:sz w:val="18"/>
+          <w:szCs w:val="18"/>
+          <w:lang w:val="en-US"/>
+        </w:rPr>
+        <w:t>ExchangeMeetingId</w:t>
+      </w:r>
+      <w:proofErr w:type="spellEnd"/>
+      <w:r>
+        <w:rPr>
+          <w:rFonts w:ascii="Lucida Console" w:hAnsi="Lucida Console" w:cs="Lucida Console"/>
+          <w:color w:val="A82D00"/>
+          <w:sz w:val="18"/>
+          <w:szCs w:val="18"/>
+          <w:lang w:val="en-US"/>
+        </w:rPr>
+        <w:t xml:space="preserve"> $</w:t>
+      </w:r>
+      <w:proofErr w:type="spellStart"/>
+      <w:r>
+        <w:rPr>
+          <w:rFonts w:ascii="Lucida Console" w:hAnsi="Lucida Console" w:cs="Lucida Console"/>
+          <w:color w:val="A82D00"/>
+          <w:sz w:val="18"/>
+          <w:szCs w:val="18"/>
+          <w:lang w:val="en-US"/>
+        </w:rPr>
+        <w:t>MeetingId</w:t>
+      </w:r>
+      <w:proofErr w:type="spellEnd"/>
+      <w:r>
+        <w:rPr>
+          <w:rFonts w:ascii="Lucida Console" w:hAnsi="Lucida Console" w:cs="Lucida Console"/>
+          <w:color w:val="A82D00"/>
+          <w:sz w:val="18"/>
+          <w:szCs w:val="18"/>
+          <w:lang w:val="en-US"/>
+        </w:rPr>
+        <w:t xml:space="preserve"> -Delete $True</w:t>
       </w:r>
     </w:p>
     <w:p>
@@ -3456,6 +5549,7 @@
         </w:rPr>
         <w:t xml:space="preserve">[string] </w:t>
       </w:r>
+      <w:proofErr w:type="spellStart"/>
       <w:r>
         <w:rPr>
           <w:b/>
@@ -3464,6 +5558,7 @@
         </w:rPr>
         <w:t>ExchangeWebServiceUrl</w:t>
       </w:r>
+      <w:proofErr w:type="spellEnd"/>
       <w:r>
         <w:rPr>
           <w:lang w:val="en-US"/>
@@ -3478,11 +5573,19 @@
         </w:rPr>
         <w:t>optional</w:t>
       </w:r>
-      <w:r>
-        <w:rPr>
-          <w:lang w:val="en-US"/>
-        </w:rPr>
-        <w:t>) : Exchange server URL. Default is Office 365 server.</w:t>
+      <w:proofErr w:type="gramStart"/>
+      <w:r>
+        <w:rPr>
+          <w:lang w:val="en-US"/>
+        </w:rPr>
+        <w:t>) :</w:t>
+      </w:r>
+      <w:proofErr w:type="gramEnd"/>
+      <w:r>
+        <w:rPr>
+          <w:lang w:val="en-US"/>
+        </w:rPr>
+        <w:t xml:space="preserve"> Exchange server URL. Default is Office 365 server.</w:t>
       </w:r>
     </w:p>
     <w:p>
@@ -3498,6 +5601,7 @@
         </w:rPr>
         <w:t xml:space="preserve">[string] </w:t>
       </w:r>
+      <w:proofErr w:type="spellStart"/>
       <w:r>
         <w:rPr>
           <w:b/>
@@ -3506,6 +5610,7 @@
         </w:rPr>
         <w:t>ExchangeWebServiceDll</w:t>
       </w:r>
+      <w:proofErr w:type="spellEnd"/>
       <w:r>
         <w:rPr>
           <w:lang w:val="en-US"/>
@@ -3520,11 +5625,19 @@
         </w:rPr>
         <w:t>optional</w:t>
       </w:r>
-      <w:r>
-        <w:rPr>
-          <w:lang w:val="en-US"/>
-        </w:rPr>
-        <w:t>) : API DLL full path (Default = “</w:t>
+      <w:proofErr w:type="gramStart"/>
+      <w:r>
+        <w:rPr>
+          <w:lang w:val="en-US"/>
+        </w:rPr>
+        <w:t>) :</w:t>
+      </w:r>
+      <w:proofErr w:type="gramEnd"/>
+      <w:r>
+        <w:rPr>
+          <w:lang w:val="en-US"/>
+        </w:rPr>
+        <w:t xml:space="preserve"> API DLL full path (Default = “</w:t>
       </w:r>
       <w:r>
         <w:rPr>
@@ -3552,6 +5665,8 @@
         </w:rPr>
         <w:t xml:space="preserve">[string] </w:t>
       </w:r>
+      <w:proofErr w:type="spellStart"/>
+      <w:proofErr w:type="gramStart"/>
       <w:r>
         <w:rPr>
           <w:b/>
@@ -3560,11 +5675,19 @@
         </w:rPr>
         <w:t>ExchangeUserName</w:t>
       </w:r>
-      <w:r>
-        <w:rPr>
-          <w:lang w:val="en-US"/>
-        </w:rPr>
-        <w:t xml:space="preserve"> : used as Owner email address and to connect to Exchange web service</w:t>
+      <w:proofErr w:type="spellEnd"/>
+      <w:r>
+        <w:rPr>
+          <w:lang w:val="en-US"/>
+        </w:rPr>
+        <w:t xml:space="preserve"> :</w:t>
+      </w:r>
+      <w:proofErr w:type="gramEnd"/>
+      <w:r>
+        <w:rPr>
+          <w:lang w:val="en-US"/>
+        </w:rPr>
+        <w:t xml:space="preserve"> used as Owner email address and to connect to Exchange web service</w:t>
       </w:r>
     </w:p>
     <w:p>
@@ -3578,8 +5701,26 @@
           <w:color w:val="00B050"/>
           <w:lang w:val="en-US"/>
         </w:rPr>
-        <w:t xml:space="preserve">[SecureString] </w:t>
-      </w:r>
+        <w:t>[</w:t>
+      </w:r>
+      <w:proofErr w:type="spellStart"/>
+      <w:r>
+        <w:rPr>
+          <w:color w:val="00B050"/>
+          <w:lang w:val="en-US"/>
+        </w:rPr>
+        <w:t>SecureString</w:t>
+      </w:r>
+      <w:proofErr w:type="spellEnd"/>
+      <w:r>
+        <w:rPr>
+          <w:color w:val="00B050"/>
+          <w:lang w:val="en-US"/>
+        </w:rPr>
+        <w:t xml:space="preserve">] </w:t>
+      </w:r>
+      <w:proofErr w:type="spellStart"/>
+      <w:proofErr w:type="gramStart"/>
       <w:r>
         <w:rPr>
           <w:b/>
@@ -3588,11 +5729,33 @@
         </w:rPr>
         <w:t>ExchangePassword</w:t>
       </w:r>
-      <w:r>
-        <w:rPr>
-          <w:lang w:val="en-US"/>
-        </w:rPr>
-        <w:t xml:space="preserve"> : Exchange user password, securestring format only</w:t>
+      <w:proofErr w:type="spellEnd"/>
+      <w:r>
+        <w:rPr>
+          <w:lang w:val="en-US"/>
+        </w:rPr>
+        <w:t xml:space="preserve"> :</w:t>
+      </w:r>
+      <w:proofErr w:type="gramEnd"/>
+      <w:r>
+        <w:rPr>
+          <w:lang w:val="en-US"/>
+        </w:rPr>
+        <w:t xml:space="preserve"> Exchange user password, </w:t>
+      </w:r>
+      <w:proofErr w:type="spellStart"/>
+      <w:r>
+        <w:rPr>
+          <w:lang w:val="en-US"/>
+        </w:rPr>
+        <w:t>securestring</w:t>
+      </w:r>
+      <w:proofErr w:type="spellEnd"/>
+      <w:r>
+        <w:rPr>
+          <w:lang w:val="en-US"/>
+        </w:rPr>
+        <w:t xml:space="preserve"> format only</w:t>
       </w:r>
     </w:p>
     <w:p>
@@ -3608,6 +5771,8 @@
         </w:rPr>
         <w:t xml:space="preserve">[string] </w:t>
       </w:r>
+      <w:proofErr w:type="spellStart"/>
+      <w:proofErr w:type="gramStart"/>
       <w:r>
         <w:rPr>
           <w:b/>
@@ -3616,6 +5781,7 @@
         </w:rPr>
         <w:t>ExchangeMeetingId</w:t>
       </w:r>
+      <w:proofErr w:type="spellEnd"/>
       <w:r>
         <w:rPr>
           <w:b/>
@@ -3628,13 +5794,14 @@
         <w:rPr>
           <w:lang w:val="en-US"/>
         </w:rPr>
-        <w:t xml:space="preserve">: Id of the Meeting to </w:t>
-      </w:r>
-      <w:r>
-        <w:rPr>
-          <w:lang w:val="en-US"/>
-        </w:rPr>
-        <w:t>delete</w:t>
+        <w:t>:</w:t>
+      </w:r>
+      <w:proofErr w:type="gramEnd"/>
+      <w:r>
+        <w:rPr>
+          <w:lang w:val="en-US"/>
+        </w:rPr>
+        <w:t xml:space="preserve"> Id of the Meeting to delete</w:t>
       </w:r>
     </w:p>
     <w:p>
@@ -3655,7 +5822,7 @@
           <w:color w:val="00B050"/>
           <w:lang w:val="en-US"/>
         </w:rPr>
-        <w:t>bool</w:t>
+        <w:t>switch</w:t>
       </w:r>
       <w:r>
         <w:rPr>
@@ -3670,7 +5837,28 @@
           <w:bCs/>
           <w:lang w:val="en-US"/>
         </w:rPr>
-        <w:t>Delete</w:t>
+        <w:t xml:space="preserve">Delete </w:t>
+      </w:r>
+      <w:r>
+        <w:rPr>
+          <w:lang w:val="en-US"/>
+        </w:rPr>
+        <w:t>(</w:t>
+      </w:r>
+      <w:r>
+        <w:rPr>
+          <w:i/>
+          <w:iCs/>
+          <w:lang w:val="en-US"/>
+        </w:rPr>
+        <w:t>optional</w:t>
+      </w:r>
+      <w:proofErr w:type="gramStart"/>
+      <w:r>
+        <w:rPr>
+          <w:lang w:val="en-US"/>
+        </w:rPr>
+        <w:t>)</w:t>
       </w:r>
       <w:r>
         <w:rPr>
@@ -3684,26 +5872,11 @@
         <w:rPr>
           <w:lang w:val="en-US"/>
         </w:rPr>
-        <w:t>(</w:t>
-      </w:r>
-      <w:r>
-        <w:rPr>
-          <w:i/>
-          <w:iCs/>
-          <w:lang w:val="en-US"/>
-        </w:rPr>
-        <w:t>optional</w:t>
-      </w:r>
-      <w:r>
-        <w:rPr>
-          <w:lang w:val="en-US"/>
-        </w:rPr>
-        <w:t>)</w:t>
-      </w:r>
-      <w:r>
-        <w:rPr>
-          <w:b/>
-          <w:bCs/>
+        <w:t>:</w:t>
+      </w:r>
+      <w:proofErr w:type="gramEnd"/>
+      <w:r>
+        <w:rPr>
           <w:lang w:val="en-US"/>
         </w:rPr>
         <w:t xml:space="preserve"> </w:t>
@@ -3712,13 +5885,13 @@
         <w:rPr>
           <w:lang w:val="en-US"/>
         </w:rPr>
-        <w:t xml:space="preserve">: </w:t>
-      </w:r>
-      <w:r>
-        <w:rPr>
-          <w:lang w:val="en-US"/>
-        </w:rPr>
-        <w:t xml:space="preserve">$True to </w:t>
+        <w:t>“-delete”</w:t>
+      </w:r>
+      <w:r>
+        <w:rPr>
+          <w:lang w:val="en-US"/>
+        </w:rPr>
+        <w:t xml:space="preserve"> to </w:t>
       </w:r>
       <w:r>
         <w:rPr>
@@ -3851,9 +6024,11 @@
       <w:pPr>
         <w:pStyle w:val="Titre2"/>
       </w:pPr>
+      <w:proofErr w:type="spellStart"/>
       <w:r>
         <w:t>Todo</w:t>
       </w:r>
+      <w:proofErr w:type="spellEnd"/>
     </w:p>
     <w:p>
       <w:r>
@@ -4228,6 +6403,7 @@
     <w:lsdException w:name="HTML Sample" w:semiHidden="1" w:unhideWhenUsed="1"/>
     <w:lsdException w:name="HTML Typewriter" w:semiHidden="1" w:unhideWhenUsed="1"/>
     <w:lsdException w:name="HTML Variable" w:semiHidden="1" w:unhideWhenUsed="1"/>
+    <w:lsdException w:name="Normal Table" w:semiHidden="1" w:unhideWhenUsed="1"/>
     <w:lsdException w:name="annotation subject" w:semiHidden="1" w:unhideWhenUsed="1"/>
     <w:lsdException w:name="No List" w:semiHidden="1" w:unhideWhenUsed="1"/>
     <w:lsdException w:name="Outline List 1" w:semiHidden="1" w:unhideWhenUsed="1"/>
@@ -4270,8 +6446,11 @@
     <w:lsdException w:name="Table Contemporary" w:semiHidden="1" w:unhideWhenUsed="1"/>
     <w:lsdException w:name="Table Elegant" w:semiHidden="1" w:unhideWhenUsed="1"/>
     <w:lsdException w:name="Table Professional" w:semiHidden="1" w:unhideWhenUsed="1"/>
+    <w:lsdException w:name="Table Subtle 1" w:semiHidden="1" w:unhideWhenUsed="1"/>
     <w:lsdException w:name="Table Subtle 2" w:semiHidden="1" w:unhideWhenUsed="1"/>
     <w:lsdException w:name="Table Web 1" w:semiHidden="1" w:unhideWhenUsed="1"/>
+    <w:lsdException w:name="Table Web 2" w:semiHidden="1" w:unhideWhenUsed="1"/>
+    <w:lsdException w:name="Table Web 3" w:semiHidden="1" w:unhideWhenUsed="1"/>
     <w:lsdException w:name="Balloon Text" w:semiHidden="1" w:unhideWhenUsed="1"/>
     <w:lsdException w:name="Table Grid" w:uiPriority="39"/>
     <w:lsdException w:name="Table Theme" w:semiHidden="1" w:unhideWhenUsed="1"/>

</xml_diff>

<commit_message>
ADD EXCHANGE "BODYTYPE" PARAMETER - modified Exchange.ps1 - modified Exchange.docx
</commit_message>
<xml_diff>
--- a/Documentation/Exchange.docx
+++ b/Documentation/Exchange.docx
@@ -455,29 +455,7 @@
           <w:szCs w:val="18"/>
           <w:lang w:val="en-US"/>
         </w:rPr>
-        <w:t>“</w:t>
-      </w:r>
-      <w:proofErr w:type="gramStart"/>
-      <w:r>
-        <w:rPr>
-          <w:rFonts w:ascii="Lucida Console" w:hAnsi="Lucida Console" w:cs="Lucida Console"/>
-          <w:color w:val="A82D00"/>
-          <w:sz w:val="18"/>
-          <w:szCs w:val="18"/>
-          <w:lang w:val="en-US"/>
-        </w:rPr>
-        <w:t>c:\documents\file1.txt;c:\pictures\image</w:t>
-      </w:r>
-      <w:proofErr w:type="gramEnd"/>
-      <w:r>
-        <w:rPr>
-          <w:rFonts w:ascii="Lucida Console" w:hAnsi="Lucida Console" w:cs="Lucida Console"/>
-          <w:color w:val="A82D00"/>
-          <w:sz w:val="18"/>
-          <w:szCs w:val="18"/>
-          <w:lang w:val="en-US"/>
-        </w:rPr>
-        <w:t xml:space="preserve"> file 2.jpg”</w:t>
+        <w:t>“c:\documents\file1.txt;c:\pictures\image file 2.jpg”</w:t>
       </w:r>
       <w:r>
         <w:rPr>
@@ -688,20 +666,9 @@
           <w:sz w:val="18"/>
           <w:szCs w:val="18"/>
         </w:rPr>
-        <w:t xml:space="preserve"> a test </w:t>
-      </w:r>
-      <w:proofErr w:type="gramStart"/>
-      <w:r>
-        <w:rPr>
-          <w:rFonts w:ascii="Lucida Console" w:hAnsi="Lucida Console" w:cs="Lucida Console"/>
-          <w:color w:val="8B0000"/>
-          <w:sz w:val="18"/>
-          <w:szCs w:val="18"/>
-        </w:rPr>
-        <w:t>mail.&lt;</w:t>
-      </w:r>
-      <w:proofErr w:type="spellStart"/>
-      <w:proofErr w:type="gramEnd"/>
+        <w:t xml:space="preserve"> a test mail.&lt;</w:t>
+      </w:r>
+      <w:proofErr w:type="spellStart"/>
       <w:r>
         <w:rPr>
           <w:rFonts w:ascii="Lucida Console" w:hAnsi="Lucida Console" w:cs="Lucida Console"/>
@@ -829,19 +796,11 @@
         </w:rPr>
         <w:t>optional</w:t>
       </w:r>
-      <w:proofErr w:type="gramStart"/>
-      <w:r>
-        <w:rPr>
-          <w:lang w:val="en-US"/>
-        </w:rPr>
-        <w:t>) :</w:t>
-      </w:r>
-      <w:proofErr w:type="gramEnd"/>
-      <w:r>
-        <w:rPr>
-          <w:lang w:val="en-US"/>
-        </w:rPr>
-        <w:t xml:space="preserve"> Exchange server URL. Default is Office 365 server.</w:t>
+      <w:r>
+        <w:rPr>
+          <w:lang w:val="en-US"/>
+        </w:rPr>
+        <w:t>) : Exchange server URL. Default is Office 365 server.</w:t>
       </w:r>
     </w:p>
     <w:p>
@@ -881,19 +840,11 @@
         </w:rPr>
         <w:t>optional</w:t>
       </w:r>
-      <w:proofErr w:type="gramStart"/>
-      <w:r>
-        <w:rPr>
-          <w:lang w:val="en-US"/>
-        </w:rPr>
-        <w:t>) :</w:t>
-      </w:r>
-      <w:proofErr w:type="gramEnd"/>
-      <w:r>
-        <w:rPr>
-          <w:lang w:val="en-US"/>
-        </w:rPr>
-        <w:t xml:space="preserve"> API DLL full path (Default = “</w:t>
+      <w:r>
+        <w:rPr>
+          <w:lang w:val="en-US"/>
+        </w:rPr>
+        <w:t>) : API DLL full path (Default = “</w:t>
       </w:r>
       <w:r>
         <w:rPr>
@@ -922,7 +873,6 @@
         <w:t xml:space="preserve">[string] </w:t>
       </w:r>
       <w:proofErr w:type="spellStart"/>
-      <w:proofErr w:type="gramStart"/>
       <w:r>
         <w:rPr>
           <w:b/>
@@ -936,14 +886,7 @@
         <w:rPr>
           <w:lang w:val="en-US"/>
         </w:rPr>
-        <w:t xml:space="preserve"> :</w:t>
-      </w:r>
-      <w:proofErr w:type="gramEnd"/>
-      <w:r>
-        <w:rPr>
-          <w:lang w:val="en-US"/>
-        </w:rPr>
-        <w:t xml:space="preserve"> used as “From” email address and to connect to Exchange web service</w:t>
+        <w:t xml:space="preserve"> : used as “From” email address and to connect to Exchange web service</w:t>
       </w:r>
     </w:p>
     <w:p>
@@ -976,7 +919,6 @@
         <w:t xml:space="preserve">] </w:t>
       </w:r>
       <w:proofErr w:type="spellStart"/>
-      <w:proofErr w:type="gramStart"/>
       <w:r>
         <w:rPr>
           <w:b/>
@@ -990,14 +932,7 @@
         <w:rPr>
           <w:lang w:val="en-US"/>
         </w:rPr>
-        <w:t xml:space="preserve"> :</w:t>
-      </w:r>
-      <w:proofErr w:type="gramEnd"/>
-      <w:r>
-        <w:rPr>
-          <w:lang w:val="en-US"/>
-        </w:rPr>
-        <w:t xml:space="preserve"> Exchange user password, </w:t>
+        <w:t xml:space="preserve"> : Exchange user password, </w:t>
       </w:r>
       <w:proofErr w:type="spellStart"/>
       <w:r>
@@ -1028,7 +963,6 @@
         <w:t xml:space="preserve">[string] </w:t>
       </w:r>
       <w:proofErr w:type="spellStart"/>
-      <w:proofErr w:type="gramStart"/>
       <w:r>
         <w:rPr>
           <w:b/>
@@ -1042,14 +976,7 @@
         <w:rPr>
           <w:lang w:val="en-US"/>
         </w:rPr>
-        <w:t xml:space="preserve"> :</w:t>
-      </w:r>
-      <w:proofErr w:type="gramEnd"/>
-      <w:r>
-        <w:rPr>
-          <w:lang w:val="en-US"/>
-        </w:rPr>
-        <w:t xml:space="preserve"> “Outlook-like” semi-colon separated list of email addresses</w:t>
+        <w:t xml:space="preserve"> : “Outlook-like” semi-colon separated list of email addresses</w:t>
       </w:r>
     </w:p>
     <w:p>
@@ -1066,7 +993,6 @@
         <w:t xml:space="preserve">[string] </w:t>
       </w:r>
       <w:proofErr w:type="spellStart"/>
-      <w:proofErr w:type="gramStart"/>
       <w:r>
         <w:rPr>
           <w:b/>
@@ -1080,14 +1006,7 @@
         <w:rPr>
           <w:lang w:val="en-US"/>
         </w:rPr>
-        <w:t xml:space="preserve"> :</w:t>
-      </w:r>
-      <w:proofErr w:type="gramEnd"/>
-      <w:r>
-        <w:rPr>
-          <w:lang w:val="en-US"/>
-        </w:rPr>
-        <w:t xml:space="preserve"> “Subject” of the email</w:t>
+        <w:t xml:space="preserve"> : “Subject” of the email</w:t>
       </w:r>
     </w:p>
     <w:p>
@@ -1104,7 +1023,6 @@
         <w:t xml:space="preserve">[string] </w:t>
       </w:r>
       <w:proofErr w:type="spellStart"/>
-      <w:proofErr w:type="gramStart"/>
       <w:r>
         <w:rPr>
           <w:b/>
@@ -1118,14 +1036,7 @@
         <w:rPr>
           <w:lang w:val="en-US"/>
         </w:rPr>
-        <w:t xml:space="preserve"> :</w:t>
-      </w:r>
-      <w:proofErr w:type="gramEnd"/>
-      <w:r>
-        <w:rPr>
-          <w:lang w:val="en-US"/>
-        </w:rPr>
-        <w:t xml:space="preserve"> Mail body, text-only or HTML</w:t>
+        <w:t xml:space="preserve"> : Mail body</w:t>
       </w:r>
     </w:p>
     <w:p>
@@ -1148,6 +1059,62 @@
           <w:bCs/>
           <w:lang w:val="en-US"/>
         </w:rPr>
+        <w:t>ExchangeMailBody</w:t>
+      </w:r>
+      <w:r>
+        <w:rPr>
+          <w:b/>
+          <w:bCs/>
+          <w:lang w:val="en-US"/>
+        </w:rPr>
+        <w:t>Type</w:t>
+      </w:r>
+      <w:proofErr w:type="spellEnd"/>
+      <w:r>
+        <w:rPr>
+          <w:lang w:val="en-US"/>
+        </w:rPr>
+        <w:t xml:space="preserve"> </w:t>
+      </w:r>
+      <w:r>
+        <w:rPr>
+          <w:lang w:val="en-US"/>
+        </w:rPr>
+        <w:t xml:space="preserve">(Optional) </w:t>
+      </w:r>
+      <w:r>
+        <w:rPr>
+          <w:lang w:val="en-US"/>
+        </w:rPr>
+        <w:t xml:space="preserve">: </w:t>
+      </w:r>
+      <w:r>
+        <w:rPr>
+          <w:lang w:val="en-US"/>
+        </w:rPr>
+        <w:t>set body type. “Text” or “HTML” (if not specified)</w:t>
+      </w:r>
+    </w:p>
+    <w:p>
+      <w:pPr>
+        <w:rPr>
+          <w:lang w:val="en-US"/>
+        </w:rPr>
+      </w:pPr>
+      <w:r>
+        <w:rPr>
+          <w:color w:val="00B050"/>
+          <w:lang w:val="en-US"/>
+        </w:rPr>
+        <w:t xml:space="preserve">[string] </w:t>
+      </w:r>
+      <w:proofErr w:type="spellStart"/>
+      <w:r>
+        <w:rPr>
+          <w:b/>
+          <w:bCs/>
+          <w:lang w:val="en-US"/>
+        </w:rPr>
         <w:t>ExchangeAttachments</w:t>
       </w:r>
       <w:proofErr w:type="spellEnd"/>
@@ -1165,19 +1132,11 @@
         </w:rPr>
         <w:t>optional</w:t>
       </w:r>
-      <w:proofErr w:type="gramStart"/>
-      <w:r>
-        <w:rPr>
-          <w:lang w:val="en-US"/>
-        </w:rPr>
-        <w:t>) :</w:t>
-      </w:r>
-      <w:proofErr w:type="gramEnd"/>
-      <w:r>
-        <w:rPr>
-          <w:lang w:val="en-US"/>
-        </w:rPr>
-        <w:t xml:space="preserve"> semi-colon separated list of files full paths</w:t>
+      <w:r>
+        <w:rPr>
+          <w:lang w:val="en-US"/>
+        </w:rPr>
+        <w:t>) : semi-colon separated list of files full paths</w:t>
       </w:r>
     </w:p>
     <w:p>
@@ -1916,20 +1875,9 @@
           <w:sz w:val="18"/>
           <w:szCs w:val="18"/>
         </w:rPr>
-        <w:t xml:space="preserve"> a test </w:t>
-      </w:r>
-      <w:proofErr w:type="gramStart"/>
-      <w:r>
-        <w:rPr>
-          <w:rFonts w:ascii="Lucida Console" w:hAnsi="Lucida Console" w:cs="Lucida Console"/>
-          <w:color w:val="8B0000"/>
-          <w:sz w:val="18"/>
-          <w:szCs w:val="18"/>
-        </w:rPr>
-        <w:t>meeting.&lt;</w:t>
-      </w:r>
-      <w:proofErr w:type="spellStart"/>
-      <w:proofErr w:type="gramEnd"/>
+        <w:t xml:space="preserve"> a test meeting.&lt;</w:t>
+      </w:r>
+      <w:proofErr w:type="spellStart"/>
       <w:r>
         <w:rPr>
           <w:rFonts w:ascii="Lucida Console" w:hAnsi="Lucida Console" w:cs="Lucida Console"/>
@@ -2175,19 +2123,11 @@
         </w:rPr>
         <w:t>optional</w:t>
       </w:r>
-      <w:proofErr w:type="gramStart"/>
-      <w:r>
-        <w:rPr>
-          <w:lang w:val="en-US"/>
-        </w:rPr>
-        <w:t>) :</w:t>
-      </w:r>
-      <w:proofErr w:type="gramEnd"/>
-      <w:r>
-        <w:rPr>
-          <w:lang w:val="en-US"/>
-        </w:rPr>
-        <w:t xml:space="preserve"> Exchange server URL. Default is Office 365 server.</w:t>
+      <w:r>
+        <w:rPr>
+          <w:lang w:val="en-US"/>
+        </w:rPr>
+        <w:t>) : Exchange server URL. Default is Office 365 server.</w:t>
       </w:r>
     </w:p>
     <w:p>
@@ -2227,19 +2167,11 @@
         </w:rPr>
         <w:t>optional</w:t>
       </w:r>
-      <w:proofErr w:type="gramStart"/>
-      <w:r>
-        <w:rPr>
-          <w:lang w:val="en-US"/>
-        </w:rPr>
-        <w:t>) :</w:t>
-      </w:r>
-      <w:proofErr w:type="gramEnd"/>
-      <w:r>
-        <w:rPr>
-          <w:lang w:val="en-US"/>
-        </w:rPr>
-        <w:t xml:space="preserve"> API DLL full path (Default = “</w:t>
+      <w:r>
+        <w:rPr>
+          <w:lang w:val="en-US"/>
+        </w:rPr>
+        <w:t>) : API DLL full path (Default = “</w:t>
       </w:r>
       <w:r>
         <w:rPr>
@@ -2268,7 +2200,6 @@
         <w:t xml:space="preserve">[string] </w:t>
       </w:r>
       <w:proofErr w:type="spellStart"/>
-      <w:proofErr w:type="gramStart"/>
       <w:r>
         <w:rPr>
           <w:b/>
@@ -2282,14 +2213,7 @@
         <w:rPr>
           <w:lang w:val="en-US"/>
         </w:rPr>
-        <w:t xml:space="preserve"> :</w:t>
-      </w:r>
-      <w:proofErr w:type="gramEnd"/>
-      <w:r>
-        <w:rPr>
-          <w:lang w:val="en-US"/>
-        </w:rPr>
-        <w:t xml:space="preserve"> used as </w:t>
+        <w:t xml:space="preserve"> : used as </w:t>
       </w:r>
       <w:r>
         <w:rPr>
@@ -2334,7 +2258,6 @@
         <w:t xml:space="preserve">] </w:t>
       </w:r>
       <w:proofErr w:type="spellStart"/>
-      <w:proofErr w:type="gramStart"/>
       <w:r>
         <w:rPr>
           <w:b/>
@@ -2348,14 +2271,7 @@
         <w:rPr>
           <w:lang w:val="en-US"/>
         </w:rPr>
-        <w:t xml:space="preserve"> :</w:t>
-      </w:r>
-      <w:proofErr w:type="gramEnd"/>
-      <w:r>
-        <w:rPr>
-          <w:lang w:val="en-US"/>
-        </w:rPr>
-        <w:t xml:space="preserve"> Exchange user password, </w:t>
+        <w:t xml:space="preserve"> : Exchange user password, </w:t>
       </w:r>
       <w:proofErr w:type="spellStart"/>
       <w:r>
@@ -2386,7 +2302,6 @@
         <w:t xml:space="preserve">[string] </w:t>
       </w:r>
       <w:proofErr w:type="spellStart"/>
-      <w:proofErr w:type="gramStart"/>
       <w:r>
         <w:rPr>
           <w:b/>
@@ -2408,14 +2323,7 @@
         <w:rPr>
           <w:lang w:val="en-US"/>
         </w:rPr>
-        <w:t>:</w:t>
-      </w:r>
-      <w:proofErr w:type="gramEnd"/>
-      <w:r>
-        <w:rPr>
-          <w:lang w:val="en-US"/>
-        </w:rPr>
-        <w:t xml:space="preserve"> “Outlook-like” semi-colon separated list of email addresses</w:t>
+        <w:t>: “Outlook-like” semi-colon separated list of email addresses</w:t>
       </w:r>
     </w:p>
     <w:p>
@@ -2461,21 +2369,7 @@
         <w:rPr>
           <w:lang w:val="en-US"/>
         </w:rPr>
-        <w:t xml:space="preserve"> (optional</w:t>
-      </w:r>
-      <w:proofErr w:type="gramStart"/>
-      <w:r>
-        <w:rPr>
-          <w:lang w:val="en-US"/>
-        </w:rPr>
-        <w:t>) :</w:t>
-      </w:r>
-      <w:proofErr w:type="gramEnd"/>
-      <w:r>
-        <w:rPr>
-          <w:lang w:val="en-US"/>
-        </w:rPr>
-        <w:t xml:space="preserve"> “Outlook-like” semi-colon separated list of email addresses</w:t>
+        <w:t xml:space="preserve"> (optional) : “Outlook-like” semi-colon separated list of email addresses</w:t>
       </w:r>
     </w:p>
     <w:p>
@@ -2492,7 +2386,6 @@
         <w:t xml:space="preserve">[string] </w:t>
       </w:r>
       <w:proofErr w:type="spellStart"/>
-      <w:proofErr w:type="gramStart"/>
       <w:r>
         <w:rPr>
           <w:b/>
@@ -2514,14 +2407,7 @@
         <w:rPr>
           <w:lang w:val="en-US"/>
         </w:rPr>
-        <w:t>:</w:t>
-      </w:r>
-      <w:proofErr w:type="gramEnd"/>
-      <w:r>
-        <w:rPr>
-          <w:lang w:val="en-US"/>
-        </w:rPr>
-        <w:t xml:space="preserve"> “Subject” of the </w:t>
+        <w:t xml:space="preserve">: “Subject” of the </w:t>
       </w:r>
       <w:r>
         <w:rPr>
@@ -2544,7 +2430,6 @@
         <w:t xml:space="preserve">[string] </w:t>
       </w:r>
       <w:proofErr w:type="spellStart"/>
-      <w:proofErr w:type="gramStart"/>
       <w:r>
         <w:rPr>
           <w:b/>
@@ -2566,14 +2451,7 @@
         <w:rPr>
           <w:lang w:val="en-US"/>
         </w:rPr>
-        <w:t>:</w:t>
-      </w:r>
-      <w:proofErr w:type="gramEnd"/>
-      <w:r>
-        <w:rPr>
-          <w:lang w:val="en-US"/>
-        </w:rPr>
-        <w:t xml:space="preserve"> M</w:t>
+        <w:t>: M</w:t>
       </w:r>
       <w:r>
         <w:rPr>
@@ -2632,7 +2510,6 @@
         <w:t xml:space="preserve">[string] </w:t>
       </w:r>
       <w:proofErr w:type="spellStart"/>
-      <w:proofErr w:type="gramStart"/>
       <w:r>
         <w:rPr>
           <w:b/>
@@ -2654,14 +2531,7 @@
         <w:rPr>
           <w:lang w:val="en-US"/>
         </w:rPr>
-        <w:t>:</w:t>
-      </w:r>
-      <w:proofErr w:type="gramEnd"/>
-      <w:r>
-        <w:rPr>
-          <w:lang w:val="en-US"/>
-        </w:rPr>
-        <w:t xml:space="preserve"> Meeting message body, text-only or HTML</w:t>
+        <w:t>: Meeting message body, text-only or HTML</w:t>
       </w:r>
     </w:p>
     <w:p>
@@ -2701,19 +2571,11 @@
         </w:rPr>
         <w:t>optional</w:t>
       </w:r>
-      <w:proofErr w:type="gramStart"/>
-      <w:r>
-        <w:rPr>
-          <w:lang w:val="en-US"/>
-        </w:rPr>
-        <w:t>) :</w:t>
-      </w:r>
-      <w:proofErr w:type="gramEnd"/>
-      <w:r>
-        <w:rPr>
-          <w:lang w:val="en-US"/>
-        </w:rPr>
-        <w:t xml:space="preserve"> semi-colon separated list of files full paths</w:t>
+      <w:r>
+        <w:rPr>
+          <w:lang w:val="en-US"/>
+        </w:rPr>
+        <w:t>) : semi-colon separated list of files full paths</w:t>
       </w:r>
     </w:p>
     <w:p>
@@ -3491,20 +3353,9 @@
           <w:sz w:val="18"/>
           <w:szCs w:val="18"/>
         </w:rPr>
-        <w:t xml:space="preserve">test </w:t>
-      </w:r>
-      <w:proofErr w:type="gramStart"/>
-      <w:r>
-        <w:rPr>
-          <w:rFonts w:ascii="Lucida Console" w:hAnsi="Lucida Console" w:cs="Lucida Console"/>
-          <w:color w:val="8B0000"/>
-          <w:sz w:val="18"/>
-          <w:szCs w:val="18"/>
-        </w:rPr>
-        <w:t>meeting.&lt;</w:t>
-      </w:r>
-      <w:proofErr w:type="spellStart"/>
-      <w:proofErr w:type="gramEnd"/>
+        <w:t>test meeting.&lt;</w:t>
+      </w:r>
+      <w:proofErr w:type="spellStart"/>
       <w:r>
         <w:rPr>
           <w:rFonts w:ascii="Lucida Console" w:hAnsi="Lucida Console" w:cs="Lucida Console"/>
@@ -3886,19 +3737,11 @@
         </w:rPr>
         <w:t>optional</w:t>
       </w:r>
-      <w:proofErr w:type="gramStart"/>
-      <w:r>
-        <w:rPr>
-          <w:lang w:val="en-US"/>
-        </w:rPr>
-        <w:t>) :</w:t>
-      </w:r>
-      <w:proofErr w:type="gramEnd"/>
-      <w:r>
-        <w:rPr>
-          <w:lang w:val="en-US"/>
-        </w:rPr>
-        <w:t xml:space="preserve"> Exchange server URL. Default is Office 365 server.</w:t>
+      <w:r>
+        <w:rPr>
+          <w:lang w:val="en-US"/>
+        </w:rPr>
+        <w:t>) : Exchange server URL. Default is Office 365 server.</w:t>
       </w:r>
     </w:p>
     <w:p>
@@ -3938,19 +3781,11 @@
         </w:rPr>
         <w:t>optional</w:t>
       </w:r>
-      <w:proofErr w:type="gramStart"/>
-      <w:r>
-        <w:rPr>
-          <w:lang w:val="en-US"/>
-        </w:rPr>
-        <w:t>) :</w:t>
-      </w:r>
-      <w:proofErr w:type="gramEnd"/>
-      <w:r>
-        <w:rPr>
-          <w:lang w:val="en-US"/>
-        </w:rPr>
-        <w:t xml:space="preserve"> API DLL full path (Default = “</w:t>
+      <w:r>
+        <w:rPr>
+          <w:lang w:val="en-US"/>
+        </w:rPr>
+        <w:t>) : API DLL full path (Default = “</w:t>
       </w:r>
       <w:r>
         <w:rPr>
@@ -3979,7 +3814,6 @@
         <w:t xml:space="preserve">[string] </w:t>
       </w:r>
       <w:proofErr w:type="spellStart"/>
-      <w:proofErr w:type="gramStart"/>
       <w:r>
         <w:rPr>
           <w:b/>
@@ -3993,14 +3827,7 @@
         <w:rPr>
           <w:lang w:val="en-US"/>
         </w:rPr>
-        <w:t xml:space="preserve"> :</w:t>
-      </w:r>
-      <w:proofErr w:type="gramEnd"/>
-      <w:r>
-        <w:rPr>
-          <w:lang w:val="en-US"/>
-        </w:rPr>
-        <w:t xml:space="preserve"> used as Owner email address and to connect to Exchange web service</w:t>
+        <w:t xml:space="preserve"> : used as Owner email address and to connect to Exchange web service</w:t>
       </w:r>
     </w:p>
     <w:p>
@@ -4033,7 +3860,6 @@
         <w:t xml:space="preserve">] </w:t>
       </w:r>
       <w:proofErr w:type="spellStart"/>
-      <w:proofErr w:type="gramStart"/>
       <w:r>
         <w:rPr>
           <w:b/>
@@ -4047,14 +3873,7 @@
         <w:rPr>
           <w:lang w:val="en-US"/>
         </w:rPr>
-        <w:t xml:space="preserve"> :</w:t>
-      </w:r>
-      <w:proofErr w:type="gramEnd"/>
-      <w:r>
-        <w:rPr>
-          <w:lang w:val="en-US"/>
-        </w:rPr>
-        <w:t xml:space="preserve"> Exchange user password, </w:t>
+        <w:t xml:space="preserve"> : Exchange user password, </w:t>
       </w:r>
       <w:proofErr w:type="spellStart"/>
       <w:r>
@@ -4116,7 +3935,6 @@
         </w:rPr>
         <w:t>optional</w:t>
       </w:r>
-      <w:proofErr w:type="gramStart"/>
       <w:r>
         <w:rPr>
           <w:lang w:val="en-US"/>
@@ -4127,14 +3945,7 @@
         <w:rPr>
           <w:lang w:val="en-US"/>
         </w:rPr>
-        <w:t>:</w:t>
-      </w:r>
-      <w:proofErr w:type="gramEnd"/>
-      <w:r>
-        <w:rPr>
-          <w:lang w:val="en-US"/>
-        </w:rPr>
-        <w:t xml:space="preserve"> </w:t>
+        <w:t xml:space="preserve">: </w:t>
       </w:r>
       <w:r>
         <w:rPr>
@@ -4192,21 +4003,7 @@
         <w:rPr>
           <w:lang w:val="en-US"/>
         </w:rPr>
-        <w:t xml:space="preserve"> (optional</w:t>
-      </w:r>
-      <w:proofErr w:type="gramStart"/>
-      <w:r>
-        <w:rPr>
-          <w:lang w:val="en-US"/>
-        </w:rPr>
-        <w:t>) :</w:t>
-      </w:r>
-      <w:proofErr w:type="gramEnd"/>
-      <w:r>
-        <w:rPr>
-          <w:lang w:val="en-US"/>
-        </w:rPr>
-        <w:t xml:space="preserve"> </w:t>
+        <w:t xml:space="preserve"> (optional) : </w:t>
       </w:r>
       <w:r>
         <w:rPr>
@@ -4266,7 +4063,6 @@
         </w:rPr>
         <w:t>optional</w:t>
       </w:r>
-      <w:proofErr w:type="gramStart"/>
       <w:r>
         <w:rPr>
           <w:lang w:val="en-US"/>
@@ -4277,14 +4073,7 @@
         <w:rPr>
           <w:lang w:val="en-US"/>
         </w:rPr>
-        <w:t>:</w:t>
-      </w:r>
-      <w:proofErr w:type="gramEnd"/>
-      <w:r>
-        <w:rPr>
-          <w:lang w:val="en-US"/>
-        </w:rPr>
-        <w:t xml:space="preserve"> </w:t>
+        <w:t xml:space="preserve">: </w:t>
       </w:r>
       <w:r>
         <w:rPr>
@@ -4344,7 +4133,6 @@
         </w:rPr>
         <w:t>optional</w:t>
       </w:r>
-      <w:proofErr w:type="gramStart"/>
       <w:r>
         <w:rPr>
           <w:lang w:val="en-US"/>
@@ -4355,14 +4143,7 @@
         <w:rPr>
           <w:lang w:val="en-US"/>
         </w:rPr>
-        <w:t>:</w:t>
-      </w:r>
-      <w:proofErr w:type="gramEnd"/>
-      <w:r>
-        <w:rPr>
-          <w:lang w:val="en-US"/>
-        </w:rPr>
-        <w:t xml:space="preserve"> </w:t>
+        <w:t xml:space="preserve">: </w:t>
       </w:r>
       <w:r>
         <w:rPr>
@@ -4422,7 +4203,6 @@
         </w:rPr>
         <w:t>optional</w:t>
       </w:r>
-      <w:proofErr w:type="gramStart"/>
       <w:r>
         <w:rPr>
           <w:lang w:val="en-US"/>
@@ -4433,14 +4213,7 @@
         <w:rPr>
           <w:lang w:val="en-US"/>
         </w:rPr>
-        <w:t>:</w:t>
-      </w:r>
-      <w:proofErr w:type="gramEnd"/>
-      <w:r>
-        <w:rPr>
-          <w:lang w:val="en-US"/>
-        </w:rPr>
-        <w:t xml:space="preserve"> </w:t>
+        <w:t xml:space="preserve">: </w:t>
       </w:r>
       <w:r>
         <w:rPr>
@@ -4500,7 +4273,6 @@
         </w:rPr>
         <w:t>optional</w:t>
       </w:r>
-      <w:proofErr w:type="gramStart"/>
       <w:r>
         <w:rPr>
           <w:lang w:val="en-US"/>
@@ -4511,14 +4283,7 @@
         <w:rPr>
           <w:lang w:val="en-US"/>
         </w:rPr>
-        <w:t>:</w:t>
-      </w:r>
-      <w:proofErr w:type="gramEnd"/>
-      <w:r>
-        <w:rPr>
-          <w:lang w:val="en-US"/>
-        </w:rPr>
-        <w:t xml:space="preserve"> </w:t>
+        <w:t xml:space="preserve">: </w:t>
       </w:r>
       <w:r>
         <w:rPr>
@@ -4547,7 +4312,6 @@
         <w:t xml:space="preserve">[string] </w:t>
       </w:r>
       <w:proofErr w:type="spellStart"/>
-      <w:proofErr w:type="gramStart"/>
       <w:r>
         <w:rPr>
           <w:b/>
@@ -4569,14 +4333,7 @@
         <w:rPr>
           <w:lang w:val="en-US"/>
         </w:rPr>
-        <w:t>:</w:t>
-      </w:r>
-      <w:proofErr w:type="gramEnd"/>
-      <w:r>
-        <w:rPr>
-          <w:lang w:val="en-US"/>
-        </w:rPr>
-        <w:t xml:space="preserve"> Id of the Meeting to modify</w:t>
+        <w:t>: Id of the Meeting to modify</w:t>
       </w:r>
     </w:p>
     <w:p>
@@ -4616,19 +4373,11 @@
         </w:rPr>
         <w:t>optional</w:t>
       </w:r>
-      <w:proofErr w:type="gramStart"/>
-      <w:r>
-        <w:rPr>
-          <w:lang w:val="en-US"/>
-        </w:rPr>
-        <w:t>) :</w:t>
-      </w:r>
-      <w:proofErr w:type="gramEnd"/>
-      <w:r>
-        <w:rPr>
-          <w:lang w:val="en-US"/>
-        </w:rPr>
-        <w:t xml:space="preserve"> </w:t>
+      <w:r>
+        <w:rPr>
+          <w:lang w:val="en-US"/>
+        </w:rPr>
+        <w:t xml:space="preserve">) : </w:t>
       </w:r>
       <w:r>
         <w:rPr>
@@ -5573,19 +5322,11 @@
         </w:rPr>
         <w:t>optional</w:t>
       </w:r>
-      <w:proofErr w:type="gramStart"/>
-      <w:r>
-        <w:rPr>
-          <w:lang w:val="en-US"/>
-        </w:rPr>
-        <w:t>) :</w:t>
-      </w:r>
-      <w:proofErr w:type="gramEnd"/>
-      <w:r>
-        <w:rPr>
-          <w:lang w:val="en-US"/>
-        </w:rPr>
-        <w:t xml:space="preserve"> Exchange server URL. Default is Office 365 server.</w:t>
+      <w:r>
+        <w:rPr>
+          <w:lang w:val="en-US"/>
+        </w:rPr>
+        <w:t>) : Exchange server URL. Default is Office 365 server.</w:t>
       </w:r>
     </w:p>
     <w:p>
@@ -5625,19 +5366,11 @@
         </w:rPr>
         <w:t>optional</w:t>
       </w:r>
-      <w:proofErr w:type="gramStart"/>
-      <w:r>
-        <w:rPr>
-          <w:lang w:val="en-US"/>
-        </w:rPr>
-        <w:t>) :</w:t>
-      </w:r>
-      <w:proofErr w:type="gramEnd"/>
-      <w:r>
-        <w:rPr>
-          <w:lang w:val="en-US"/>
-        </w:rPr>
-        <w:t xml:space="preserve"> API DLL full path (Default = “</w:t>
+      <w:r>
+        <w:rPr>
+          <w:lang w:val="en-US"/>
+        </w:rPr>
+        <w:t>) : API DLL full path (Default = “</w:t>
       </w:r>
       <w:r>
         <w:rPr>
@@ -5666,7 +5399,6 @@
         <w:t xml:space="preserve">[string] </w:t>
       </w:r>
       <w:proofErr w:type="spellStart"/>
-      <w:proofErr w:type="gramStart"/>
       <w:r>
         <w:rPr>
           <w:b/>
@@ -5680,14 +5412,7 @@
         <w:rPr>
           <w:lang w:val="en-US"/>
         </w:rPr>
-        <w:t xml:space="preserve"> :</w:t>
-      </w:r>
-      <w:proofErr w:type="gramEnd"/>
-      <w:r>
-        <w:rPr>
-          <w:lang w:val="en-US"/>
-        </w:rPr>
-        <w:t xml:space="preserve"> used as Owner email address and to connect to Exchange web service</w:t>
+        <w:t xml:space="preserve"> : used as Owner email address and to connect to Exchange web service</w:t>
       </w:r>
     </w:p>
     <w:p>
@@ -5720,7 +5445,6 @@
         <w:t xml:space="preserve">] </w:t>
       </w:r>
       <w:proofErr w:type="spellStart"/>
-      <w:proofErr w:type="gramStart"/>
       <w:r>
         <w:rPr>
           <w:b/>
@@ -5734,14 +5458,7 @@
         <w:rPr>
           <w:lang w:val="en-US"/>
         </w:rPr>
-        <w:t xml:space="preserve"> :</w:t>
-      </w:r>
-      <w:proofErr w:type="gramEnd"/>
-      <w:r>
-        <w:rPr>
-          <w:lang w:val="en-US"/>
-        </w:rPr>
-        <w:t xml:space="preserve"> Exchange user password, </w:t>
+        <w:t xml:space="preserve"> : Exchange user password, </w:t>
       </w:r>
       <w:proofErr w:type="spellStart"/>
       <w:r>
@@ -5772,7 +5489,6 @@
         <w:t xml:space="preserve">[string] </w:t>
       </w:r>
       <w:proofErr w:type="spellStart"/>
-      <w:proofErr w:type="gramStart"/>
       <w:r>
         <w:rPr>
           <w:b/>
@@ -5794,14 +5510,7 @@
         <w:rPr>
           <w:lang w:val="en-US"/>
         </w:rPr>
-        <w:t>:</w:t>
-      </w:r>
-      <w:proofErr w:type="gramEnd"/>
-      <w:r>
-        <w:rPr>
-          <w:lang w:val="en-US"/>
-        </w:rPr>
-        <w:t xml:space="preserve"> Id of the Meeting to delete</w:t>
+        <w:t>: Id of the Meeting to delete</w:t>
       </w:r>
     </w:p>
     <w:p>
@@ -5853,7 +5562,6 @@
         </w:rPr>
         <w:t>optional</w:t>
       </w:r>
-      <w:proofErr w:type="gramStart"/>
       <w:r>
         <w:rPr>
           <w:lang w:val="en-US"/>
@@ -5872,14 +5580,7 @@
         <w:rPr>
           <w:lang w:val="en-US"/>
         </w:rPr>
-        <w:t>:</w:t>
-      </w:r>
-      <w:proofErr w:type="gramEnd"/>
-      <w:r>
-        <w:rPr>
-          <w:lang w:val="en-US"/>
-        </w:rPr>
-        <w:t xml:space="preserve"> </w:t>
+        <w:t xml:space="preserve">: </w:t>
       </w:r>
       <w:r>
         <w:rPr>

</xml_diff>

<commit_message>
ADD LOCATION PARAMETER FOR MEETINGS IN EXCHANGE MODULE - modified New-ExchangeMeeting function - modified Edit-ExchangeMeeting function - modified Tests - modified Documentation - fixed cc/bcc empty string check - fixed Edit-ExchangeMeeting function returning unattended objects
</commit_message>
<xml_diff>
--- a/Documentation/Exchange.docx
+++ b/Documentation/Exchange.docx
@@ -19,7 +19,21 @@
         <w:rPr>
           <w:lang w:val="en-US"/>
         </w:rPr>
-        <w:t xml:space="preserve">Send-ExchangeMail </w:t>
+        <w:t>Send-</w:t>
+      </w:r>
+      <w:proofErr w:type="spellStart"/>
+      <w:r>
+        <w:rPr>
+          <w:lang w:val="en-US"/>
+        </w:rPr>
+        <w:t>ExchangeMail</w:t>
+      </w:r>
+      <w:proofErr w:type="spellEnd"/>
+      <w:r>
+        <w:rPr>
+          <w:lang w:val="en-US"/>
+        </w:rPr>
+        <w:t xml:space="preserve"> </w:t>
       </w:r>
       <w:r>
         <w:rPr>
@@ -52,8 +66,16 @@
         <w:rPr>
           <w:lang w:val="en-US"/>
         </w:rPr>
-        <w:t>Send an email using Exchange Web Services Api</w:t>
-      </w:r>
+        <w:t xml:space="preserve">Send an email using Exchange Web Services </w:t>
+      </w:r>
+      <w:proofErr w:type="spellStart"/>
+      <w:r>
+        <w:rPr>
+          <w:lang w:val="en-US"/>
+        </w:rPr>
+        <w:t>Api</w:t>
+      </w:r>
+      <w:proofErr w:type="spellEnd"/>
     </w:p>
     <w:p>
       <w:pPr>
@@ -92,7 +114,51 @@
           <w:szCs w:val="18"/>
           <w:lang w:val="en-US"/>
         </w:rPr>
-        <w:t xml:space="preserve">Send-ExchangeMail -ExchangeUserName </w:t>
+        <w:t>Send-</w:t>
+      </w:r>
+      <w:proofErr w:type="spellStart"/>
+      <w:r>
+        <w:rPr>
+          <w:rFonts w:ascii="Lucida Console" w:hAnsi="Lucida Console" w:cs="Lucida Console"/>
+          <w:color w:val="A82D00"/>
+          <w:sz w:val="18"/>
+          <w:szCs w:val="18"/>
+          <w:lang w:val="en-US"/>
+        </w:rPr>
+        <w:t>ExchangeMail</w:t>
+      </w:r>
+      <w:proofErr w:type="spellEnd"/>
+      <w:r>
+        <w:rPr>
+          <w:rFonts w:ascii="Lucida Console" w:hAnsi="Lucida Console" w:cs="Lucida Console"/>
+          <w:color w:val="A82D00"/>
+          <w:sz w:val="18"/>
+          <w:szCs w:val="18"/>
+          <w:lang w:val="en-US"/>
+        </w:rPr>
+        <w:t xml:space="preserve"> -</w:t>
+      </w:r>
+      <w:proofErr w:type="spellStart"/>
+      <w:r>
+        <w:rPr>
+          <w:rFonts w:ascii="Lucida Console" w:hAnsi="Lucida Console" w:cs="Lucida Console"/>
+          <w:color w:val="A82D00"/>
+          <w:sz w:val="18"/>
+          <w:szCs w:val="18"/>
+          <w:lang w:val="en-US"/>
+        </w:rPr>
+        <w:t>ExchangeUserName</w:t>
+      </w:r>
+      <w:proofErr w:type="spellEnd"/>
+      <w:r>
+        <w:rPr>
+          <w:rFonts w:ascii="Lucida Console" w:hAnsi="Lucida Console" w:cs="Lucida Console"/>
+          <w:color w:val="A82D00"/>
+          <w:sz w:val="18"/>
+          <w:szCs w:val="18"/>
+          <w:lang w:val="en-US"/>
+        </w:rPr>
+        <w:t xml:space="preserve"> </w:t>
       </w:r>
       <w:r>
         <w:rPr>
@@ -112,7 +178,40 @@
           <w:szCs w:val="18"/>
           <w:lang w:val="en-US"/>
         </w:rPr>
-        <w:t xml:space="preserve"> -ExchangePassword $Secure</w:t>
+        <w:t xml:space="preserve"> -</w:t>
+      </w:r>
+      <w:proofErr w:type="spellStart"/>
+      <w:r>
+        <w:rPr>
+          <w:rFonts w:ascii="Lucida Console" w:hAnsi="Lucida Console" w:cs="Lucida Console"/>
+          <w:color w:val="A82D00"/>
+          <w:sz w:val="18"/>
+          <w:szCs w:val="18"/>
+          <w:lang w:val="en-US"/>
+        </w:rPr>
+        <w:t>ExchangePassword</w:t>
+      </w:r>
+      <w:proofErr w:type="spellEnd"/>
+      <w:r>
+        <w:rPr>
+          <w:rFonts w:ascii="Lucida Console" w:hAnsi="Lucida Console" w:cs="Lucida Console"/>
+          <w:color w:val="A82D00"/>
+          <w:sz w:val="18"/>
+          <w:szCs w:val="18"/>
+          <w:lang w:val="en-US"/>
+        </w:rPr>
+        <w:t xml:space="preserve"> $</w:t>
+      </w:r>
+      <w:proofErr w:type="spellStart"/>
+      <w:r>
+        <w:rPr>
+          <w:rFonts w:ascii="Lucida Console" w:hAnsi="Lucida Console" w:cs="Lucida Console"/>
+          <w:color w:val="A82D00"/>
+          <w:sz w:val="18"/>
+          <w:szCs w:val="18"/>
+          <w:lang w:val="en-US"/>
+        </w:rPr>
+        <w:t>Secure</w:t>
       </w:r>
       <w:r>
         <w:rPr>
@@ -132,7 +231,40 @@
           <w:szCs w:val="18"/>
           <w:lang w:val="en-US"/>
         </w:rPr>
-        <w:t xml:space="preserve">Password -ExchangeMailTo </w:t>
+        <w:t>Password</w:t>
+      </w:r>
+      <w:proofErr w:type="spellEnd"/>
+      <w:r>
+        <w:rPr>
+          <w:rFonts w:ascii="Lucida Console" w:hAnsi="Lucida Console" w:cs="Lucida Console"/>
+          <w:color w:val="A82D00"/>
+          <w:sz w:val="18"/>
+          <w:szCs w:val="18"/>
+          <w:lang w:val="en-US"/>
+        </w:rPr>
+        <w:t xml:space="preserve"> -</w:t>
+      </w:r>
+      <w:proofErr w:type="spellStart"/>
+      <w:r>
+        <w:rPr>
+          <w:rFonts w:ascii="Lucida Console" w:hAnsi="Lucida Console" w:cs="Lucida Console"/>
+          <w:color w:val="A82D00"/>
+          <w:sz w:val="18"/>
+          <w:szCs w:val="18"/>
+          <w:lang w:val="en-US"/>
+        </w:rPr>
+        <w:t>ExchangeMailTo</w:t>
+      </w:r>
+      <w:proofErr w:type="spellEnd"/>
+      <w:r>
+        <w:rPr>
+          <w:rFonts w:ascii="Lucida Console" w:hAnsi="Lucida Console" w:cs="Lucida Console"/>
+          <w:color w:val="A82D00"/>
+          <w:sz w:val="18"/>
+          <w:szCs w:val="18"/>
+          <w:lang w:val="en-US"/>
+        </w:rPr>
+        <w:t xml:space="preserve"> </w:t>
       </w:r>
       <w:r>
         <w:rPr>
@@ -152,7 +284,29 @@
           <w:szCs w:val="18"/>
           <w:lang w:val="en-US"/>
         </w:rPr>
-        <w:t xml:space="preserve"> -ExchangeMailTitle </w:t>
+        <w:t xml:space="preserve"> -</w:t>
+      </w:r>
+      <w:proofErr w:type="spellStart"/>
+      <w:r>
+        <w:rPr>
+          <w:rFonts w:ascii="Lucida Console" w:hAnsi="Lucida Console" w:cs="Lucida Console"/>
+          <w:color w:val="A82D00"/>
+          <w:sz w:val="18"/>
+          <w:szCs w:val="18"/>
+          <w:lang w:val="en-US"/>
+        </w:rPr>
+        <w:t>ExchangeMailTitle</w:t>
+      </w:r>
+      <w:proofErr w:type="spellEnd"/>
+      <w:r>
+        <w:rPr>
+          <w:rFonts w:ascii="Lucida Console" w:hAnsi="Lucida Console" w:cs="Lucida Console"/>
+          <w:color w:val="A82D00"/>
+          <w:sz w:val="18"/>
+          <w:szCs w:val="18"/>
+          <w:lang w:val="en-US"/>
+        </w:rPr>
+        <w:t xml:space="preserve"> </w:t>
       </w:r>
       <w:r>
         <w:rPr>
@@ -172,8 +326,42 @@
           <w:szCs w:val="18"/>
           <w:lang w:val="en-US"/>
         </w:rPr>
-        <w:t xml:space="preserve"> -ExchangeMailBody $mailbody</w:t>
-      </w:r>
+        <w:t xml:space="preserve"> -</w:t>
+      </w:r>
+      <w:proofErr w:type="spellStart"/>
+      <w:r>
+        <w:rPr>
+          <w:rFonts w:ascii="Lucida Console" w:hAnsi="Lucida Console" w:cs="Lucida Console"/>
+          <w:color w:val="A82D00"/>
+          <w:sz w:val="18"/>
+          <w:szCs w:val="18"/>
+          <w:lang w:val="en-US"/>
+        </w:rPr>
+        <w:t>ExchangeMailBody</w:t>
+      </w:r>
+      <w:proofErr w:type="spellEnd"/>
+      <w:r>
+        <w:rPr>
+          <w:rFonts w:ascii="Lucida Console" w:hAnsi="Lucida Console" w:cs="Lucida Console"/>
+          <w:color w:val="A82D00"/>
+          <w:sz w:val="18"/>
+          <w:szCs w:val="18"/>
+          <w:lang w:val="en-US"/>
+        </w:rPr>
+        <w:t xml:space="preserve"> $</w:t>
+      </w:r>
+      <w:proofErr w:type="spellStart"/>
+      <w:r>
+        <w:rPr>
+          <w:rFonts w:ascii="Lucida Console" w:hAnsi="Lucida Console" w:cs="Lucida Console"/>
+          <w:color w:val="A82D00"/>
+          <w:sz w:val="18"/>
+          <w:szCs w:val="18"/>
+          <w:lang w:val="en-US"/>
+        </w:rPr>
+        <w:t>mailbody</w:t>
+      </w:r>
+      <w:proofErr w:type="spellEnd"/>
     </w:p>
     <w:p>
       <w:pPr>
@@ -213,7 +401,51 @@
           <w:szCs w:val="18"/>
           <w:lang w:val="en-US"/>
         </w:rPr>
-        <w:t xml:space="preserve">$Return = Send-ExchangeMail -ExchangeAttachments </w:t>
+        <w:t>$Return = Send-</w:t>
+      </w:r>
+      <w:proofErr w:type="spellStart"/>
+      <w:r>
+        <w:rPr>
+          <w:rFonts w:ascii="Lucida Console" w:hAnsi="Lucida Console" w:cs="Lucida Console"/>
+          <w:color w:val="A82D00"/>
+          <w:sz w:val="18"/>
+          <w:szCs w:val="18"/>
+          <w:lang w:val="en-US"/>
+        </w:rPr>
+        <w:t>ExchangeMail</w:t>
+      </w:r>
+      <w:proofErr w:type="spellEnd"/>
+      <w:r>
+        <w:rPr>
+          <w:rFonts w:ascii="Lucida Console" w:hAnsi="Lucida Console" w:cs="Lucida Console"/>
+          <w:color w:val="A82D00"/>
+          <w:sz w:val="18"/>
+          <w:szCs w:val="18"/>
+          <w:lang w:val="en-US"/>
+        </w:rPr>
+        <w:t xml:space="preserve"> -</w:t>
+      </w:r>
+      <w:proofErr w:type="spellStart"/>
+      <w:r>
+        <w:rPr>
+          <w:rFonts w:ascii="Lucida Console" w:hAnsi="Lucida Console" w:cs="Lucida Console"/>
+          <w:color w:val="A82D00"/>
+          <w:sz w:val="18"/>
+          <w:szCs w:val="18"/>
+          <w:lang w:val="en-US"/>
+        </w:rPr>
+        <w:t>ExchangeAttachments</w:t>
+      </w:r>
+      <w:proofErr w:type="spellEnd"/>
+      <w:r>
+        <w:rPr>
+          <w:rFonts w:ascii="Lucida Console" w:hAnsi="Lucida Console" w:cs="Lucida Console"/>
+          <w:color w:val="A82D00"/>
+          <w:sz w:val="18"/>
+          <w:szCs w:val="18"/>
+          <w:lang w:val="en-US"/>
+        </w:rPr>
+        <w:t xml:space="preserve"> </w:t>
       </w:r>
       <w:r>
         <w:rPr>
@@ -233,7 +465,95 @@
           <w:szCs w:val="18"/>
           <w:lang w:val="en-US"/>
         </w:rPr>
-        <w:t xml:space="preserve"> -ExchangeUserName $username -ExchangePassword $SecurePassword -ExchangeMailTo </w:t>
+        <w:t xml:space="preserve"> -</w:t>
+      </w:r>
+      <w:proofErr w:type="spellStart"/>
+      <w:r>
+        <w:rPr>
+          <w:rFonts w:ascii="Lucida Console" w:hAnsi="Lucida Console" w:cs="Lucida Console"/>
+          <w:color w:val="A82D00"/>
+          <w:sz w:val="18"/>
+          <w:szCs w:val="18"/>
+          <w:lang w:val="en-US"/>
+        </w:rPr>
+        <w:t>ExchangeUserName</w:t>
+      </w:r>
+      <w:proofErr w:type="spellEnd"/>
+      <w:r>
+        <w:rPr>
+          <w:rFonts w:ascii="Lucida Console" w:hAnsi="Lucida Console" w:cs="Lucida Console"/>
+          <w:color w:val="A82D00"/>
+          <w:sz w:val="18"/>
+          <w:szCs w:val="18"/>
+          <w:lang w:val="en-US"/>
+        </w:rPr>
+        <w:t xml:space="preserve"> $username -</w:t>
+      </w:r>
+      <w:proofErr w:type="spellStart"/>
+      <w:r>
+        <w:rPr>
+          <w:rFonts w:ascii="Lucida Console" w:hAnsi="Lucida Console" w:cs="Lucida Console"/>
+          <w:color w:val="A82D00"/>
+          <w:sz w:val="18"/>
+          <w:szCs w:val="18"/>
+          <w:lang w:val="en-US"/>
+        </w:rPr>
+        <w:t>ExchangePassword</w:t>
+      </w:r>
+      <w:proofErr w:type="spellEnd"/>
+      <w:r>
+        <w:rPr>
+          <w:rFonts w:ascii="Lucida Console" w:hAnsi="Lucida Console" w:cs="Lucida Console"/>
+          <w:color w:val="A82D00"/>
+          <w:sz w:val="18"/>
+          <w:szCs w:val="18"/>
+          <w:lang w:val="en-US"/>
+        </w:rPr>
+        <w:t xml:space="preserve"> $</w:t>
+      </w:r>
+      <w:proofErr w:type="spellStart"/>
+      <w:r>
+        <w:rPr>
+          <w:rFonts w:ascii="Lucida Console" w:hAnsi="Lucida Console" w:cs="Lucida Console"/>
+          <w:color w:val="A82D00"/>
+          <w:sz w:val="18"/>
+          <w:szCs w:val="18"/>
+          <w:lang w:val="en-US"/>
+        </w:rPr>
+        <w:t>SecurePassword</w:t>
+      </w:r>
+      <w:proofErr w:type="spellEnd"/>
+      <w:r>
+        <w:rPr>
+          <w:rFonts w:ascii="Lucida Console" w:hAnsi="Lucida Console" w:cs="Lucida Console"/>
+          <w:color w:val="A82D00"/>
+          <w:sz w:val="18"/>
+          <w:szCs w:val="18"/>
+          <w:lang w:val="en-US"/>
+        </w:rPr>
+        <w:t xml:space="preserve"> -</w:t>
+      </w:r>
+      <w:proofErr w:type="spellStart"/>
+      <w:r>
+        <w:rPr>
+          <w:rFonts w:ascii="Lucida Console" w:hAnsi="Lucida Console" w:cs="Lucida Console"/>
+          <w:color w:val="A82D00"/>
+          <w:sz w:val="18"/>
+          <w:szCs w:val="18"/>
+          <w:lang w:val="en-US"/>
+        </w:rPr>
+        <w:t>ExchangeMailTo</w:t>
+      </w:r>
+      <w:proofErr w:type="spellEnd"/>
+      <w:r>
+        <w:rPr>
+          <w:rFonts w:ascii="Lucida Console" w:hAnsi="Lucida Console" w:cs="Lucida Console"/>
+          <w:color w:val="A82D00"/>
+          <w:sz w:val="18"/>
+          <w:szCs w:val="18"/>
+          <w:lang w:val="en-US"/>
+        </w:rPr>
+        <w:t xml:space="preserve"> </w:t>
       </w:r>
       <w:r>
         <w:rPr>
@@ -273,7 +593,51 @@
           <w:szCs w:val="18"/>
           <w:lang w:val="en-US"/>
         </w:rPr>
-        <w:t xml:space="preserve"> -ExchangeMailTitle $subject -ExchangeMailBody </w:t>
+        <w:t xml:space="preserve"> -</w:t>
+      </w:r>
+      <w:proofErr w:type="spellStart"/>
+      <w:r>
+        <w:rPr>
+          <w:rFonts w:ascii="Lucida Console" w:hAnsi="Lucida Console" w:cs="Lucida Console"/>
+          <w:color w:val="A82D00"/>
+          <w:sz w:val="18"/>
+          <w:szCs w:val="18"/>
+          <w:lang w:val="en-US"/>
+        </w:rPr>
+        <w:t>ExchangeMailTitle</w:t>
+      </w:r>
+      <w:proofErr w:type="spellEnd"/>
+      <w:r>
+        <w:rPr>
+          <w:rFonts w:ascii="Lucida Console" w:hAnsi="Lucida Console" w:cs="Lucida Console"/>
+          <w:color w:val="A82D00"/>
+          <w:sz w:val="18"/>
+          <w:szCs w:val="18"/>
+          <w:lang w:val="en-US"/>
+        </w:rPr>
+        <w:t xml:space="preserve"> $subject -</w:t>
+      </w:r>
+      <w:proofErr w:type="spellStart"/>
+      <w:r>
+        <w:rPr>
+          <w:rFonts w:ascii="Lucida Console" w:hAnsi="Lucida Console" w:cs="Lucida Console"/>
+          <w:color w:val="A82D00"/>
+          <w:sz w:val="18"/>
+          <w:szCs w:val="18"/>
+          <w:lang w:val="en-US"/>
+        </w:rPr>
+        <w:t>ExchangeMailBody</w:t>
+      </w:r>
+      <w:proofErr w:type="spellEnd"/>
+      <w:r>
+        <w:rPr>
+          <w:rFonts w:ascii="Lucida Console" w:hAnsi="Lucida Console" w:cs="Lucida Console"/>
+          <w:color w:val="A82D00"/>
+          <w:sz w:val="18"/>
+          <w:szCs w:val="18"/>
+          <w:lang w:val="en-US"/>
+        </w:rPr>
+        <w:t xml:space="preserve"> </w:t>
       </w:r>
       <w:r>
         <w:rPr>
@@ -282,7 +646,87 @@
           <w:sz w:val="18"/>
           <w:szCs w:val="18"/>
         </w:rPr>
-        <w:t xml:space="preserve">'&lt;p&gt;Hello. This is a test mail.&lt;br&gt;&lt;br&gt;Regards&amp;nbsp;!&lt;/p&gt;' </w:t>
+        <w:t xml:space="preserve">'&lt;p&gt;Hello. This </w:t>
+      </w:r>
+      <w:proofErr w:type="spellStart"/>
+      <w:r>
+        <w:rPr>
+          <w:rFonts w:ascii="Lucida Console" w:hAnsi="Lucida Console" w:cs="Lucida Console"/>
+          <w:color w:val="8B0000"/>
+          <w:sz w:val="18"/>
+          <w:szCs w:val="18"/>
+        </w:rPr>
+        <w:t>is</w:t>
+      </w:r>
+      <w:proofErr w:type="spellEnd"/>
+      <w:r>
+        <w:rPr>
+          <w:rFonts w:ascii="Lucida Console" w:hAnsi="Lucida Console" w:cs="Lucida Console"/>
+          <w:color w:val="8B0000"/>
+          <w:sz w:val="18"/>
+          <w:szCs w:val="18"/>
+        </w:rPr>
+        <w:t xml:space="preserve"> a test mail.&lt;</w:t>
+      </w:r>
+      <w:proofErr w:type="spellStart"/>
+      <w:r>
+        <w:rPr>
+          <w:rFonts w:ascii="Lucida Console" w:hAnsi="Lucida Console" w:cs="Lucida Console"/>
+          <w:color w:val="8B0000"/>
+          <w:sz w:val="18"/>
+          <w:szCs w:val="18"/>
+        </w:rPr>
+        <w:t>br</w:t>
+      </w:r>
+      <w:proofErr w:type="spellEnd"/>
+      <w:r>
+        <w:rPr>
+          <w:rFonts w:ascii="Lucida Console" w:hAnsi="Lucida Console" w:cs="Lucida Console"/>
+          <w:color w:val="8B0000"/>
+          <w:sz w:val="18"/>
+          <w:szCs w:val="18"/>
+        </w:rPr>
+        <w:t>&gt;&lt;</w:t>
+      </w:r>
+      <w:proofErr w:type="spellStart"/>
+      <w:r>
+        <w:rPr>
+          <w:rFonts w:ascii="Lucida Console" w:hAnsi="Lucida Console" w:cs="Lucida Console"/>
+          <w:color w:val="8B0000"/>
+          <w:sz w:val="18"/>
+          <w:szCs w:val="18"/>
+        </w:rPr>
+        <w:t>br</w:t>
+      </w:r>
+      <w:proofErr w:type="spellEnd"/>
+      <w:r>
+        <w:rPr>
+          <w:rFonts w:ascii="Lucida Console" w:hAnsi="Lucida Console" w:cs="Lucida Console"/>
+          <w:color w:val="8B0000"/>
+          <w:sz w:val="18"/>
+          <w:szCs w:val="18"/>
+        </w:rPr>
+        <w:t>&gt;</w:t>
+      </w:r>
+      <w:proofErr w:type="spellStart"/>
+      <w:r>
+        <w:rPr>
+          <w:rFonts w:ascii="Lucida Console" w:hAnsi="Lucida Console" w:cs="Lucida Console"/>
+          <w:color w:val="8B0000"/>
+          <w:sz w:val="18"/>
+          <w:szCs w:val="18"/>
+        </w:rPr>
+        <w:t>Regards&amp;nbsp</w:t>
+      </w:r>
+      <w:proofErr w:type="spellEnd"/>
+      <w:r>
+        <w:rPr>
+          <w:rFonts w:ascii="Lucida Console" w:hAnsi="Lucida Console" w:cs="Lucida Console"/>
+          <w:color w:val="8B0000"/>
+          <w:sz w:val="18"/>
+          <w:szCs w:val="18"/>
+        </w:rPr>
+        <w:t xml:space="preserve">;!&lt;/p&gt;' </w:t>
       </w:r>
     </w:p>
     <w:p>
@@ -328,6 +772,7 @@
         </w:rPr>
         <w:t xml:space="preserve">[string] </w:t>
       </w:r>
+      <w:proofErr w:type="spellStart"/>
       <w:r>
         <w:rPr>
           <w:b/>
@@ -336,6 +781,7 @@
         </w:rPr>
         <w:t>ExchangeWebServiceUrl</w:t>
       </w:r>
+      <w:proofErr w:type="spellEnd"/>
       <w:r>
         <w:rPr>
           <w:lang w:val="en-US"/>
@@ -370,6 +816,7 @@
         </w:rPr>
         <w:t xml:space="preserve">[string] </w:t>
       </w:r>
+      <w:proofErr w:type="spellStart"/>
       <w:r>
         <w:rPr>
           <w:b/>
@@ -378,6 +825,7 @@
         </w:rPr>
         <w:t>ExchangeWebServiceDll</w:t>
       </w:r>
+      <w:proofErr w:type="spellEnd"/>
       <w:r>
         <w:rPr>
           <w:lang w:val="en-US"/>
@@ -424,6 +872,7 @@
         </w:rPr>
         <w:t xml:space="preserve">[string] </w:t>
       </w:r>
+      <w:proofErr w:type="spellStart"/>
       <w:r>
         <w:rPr>
           <w:b/>
@@ -432,6 +881,7 @@
         </w:rPr>
         <w:t>ExchangeUserName</w:t>
       </w:r>
+      <w:proofErr w:type="spellEnd"/>
       <w:r>
         <w:rPr>
           <w:lang w:val="en-US"/>
@@ -450,8 +900,25 @@
           <w:color w:val="00B050"/>
           <w:lang w:val="en-US"/>
         </w:rPr>
-        <w:t xml:space="preserve">[SecureString] </w:t>
-      </w:r>
+        <w:t>[</w:t>
+      </w:r>
+      <w:proofErr w:type="spellStart"/>
+      <w:r>
+        <w:rPr>
+          <w:color w:val="00B050"/>
+          <w:lang w:val="en-US"/>
+        </w:rPr>
+        <w:t>SecureString</w:t>
+      </w:r>
+      <w:proofErr w:type="spellEnd"/>
+      <w:r>
+        <w:rPr>
+          <w:color w:val="00B050"/>
+          <w:lang w:val="en-US"/>
+        </w:rPr>
+        <w:t xml:space="preserve">] </w:t>
+      </w:r>
+      <w:proofErr w:type="spellStart"/>
       <w:r>
         <w:rPr>
           <w:b/>
@@ -460,11 +927,26 @@
         </w:rPr>
         <w:t>ExchangePassword</w:t>
       </w:r>
-      <w:r>
-        <w:rPr>
-          <w:lang w:val="en-US"/>
-        </w:rPr>
-        <w:t xml:space="preserve"> : Exchange user password, securestring format only</w:t>
+      <w:proofErr w:type="spellEnd"/>
+      <w:r>
+        <w:rPr>
+          <w:lang w:val="en-US"/>
+        </w:rPr>
+        <w:t xml:space="preserve"> : Exchange user password, </w:t>
+      </w:r>
+      <w:proofErr w:type="spellStart"/>
+      <w:r>
+        <w:rPr>
+          <w:lang w:val="en-US"/>
+        </w:rPr>
+        <w:t>securestring</w:t>
+      </w:r>
+      <w:proofErr w:type="spellEnd"/>
+      <w:r>
+        <w:rPr>
+          <w:lang w:val="en-US"/>
+        </w:rPr>
+        <w:t xml:space="preserve"> format only</w:t>
       </w:r>
     </w:p>
     <w:p>
@@ -480,6 +962,7 @@
         </w:rPr>
         <w:t xml:space="preserve">[string] </w:t>
       </w:r>
+      <w:proofErr w:type="spellStart"/>
       <w:r>
         <w:rPr>
           <w:b/>
@@ -488,6 +971,7 @@
         </w:rPr>
         <w:t>ExchangeMailTo</w:t>
       </w:r>
+      <w:proofErr w:type="spellEnd"/>
       <w:r>
         <w:rPr>
           <w:lang w:val="en-US"/>
@@ -508,6 +992,7 @@
         </w:rPr>
         <w:t xml:space="preserve">[string] </w:t>
       </w:r>
+      <w:proofErr w:type="spellStart"/>
       <w:r>
         <w:rPr>
           <w:b/>
@@ -522,63 +1007,45 @@
           <w:bCs/>
           <w:lang w:val="en-US"/>
         </w:rPr>
-        <w:t>Cc (Optional)</w:t>
-      </w:r>
-      <w:r>
-        <w:rPr>
-          <w:lang w:val="en-US"/>
-        </w:rPr>
-        <w:t xml:space="preserve"> : “Outlook-like” semi-colon separated list of email addresses</w:t>
-      </w:r>
-    </w:p>
-    <w:p>
-      <w:pPr>
-        <w:rPr>
-          <w:lang w:val="en-US"/>
-        </w:rPr>
-      </w:pPr>
-      <w:r>
-        <w:rPr>
-          <w:color w:val="00B050"/>
-          <w:lang w:val="en-US"/>
-        </w:rPr>
-        <w:t xml:space="preserve">[string] </w:t>
-      </w:r>
+        <w:t>Cc</w:t>
+      </w:r>
+      <w:proofErr w:type="spellEnd"/>
       <w:r>
         <w:rPr>
           <w:b/>
           <w:bCs/>
           <w:lang w:val="en-US"/>
         </w:rPr>
-        <w:t>ExchangeMail</w:t>
-      </w:r>
+        <w:t xml:space="preserve"> (Optional)</w:t>
+      </w:r>
+      <w:r>
+        <w:rPr>
+          <w:lang w:val="en-US"/>
+        </w:rPr>
+        <w:t xml:space="preserve"> : “Outlook-like” semi-colon separated list of email addresses</w:t>
+      </w:r>
+    </w:p>
+    <w:p>
+      <w:pPr>
+        <w:rPr>
+          <w:lang w:val="en-US"/>
+        </w:rPr>
+      </w:pPr>
+      <w:r>
+        <w:rPr>
+          <w:color w:val="00B050"/>
+          <w:lang w:val="en-US"/>
+        </w:rPr>
+        <w:t xml:space="preserve">[string] </w:t>
+      </w:r>
+      <w:proofErr w:type="spellStart"/>
       <w:r>
         <w:rPr>
           <w:b/>
           <w:bCs/>
           <w:lang w:val="en-US"/>
         </w:rPr>
-        <w:t>Bcc (Optional)</w:t>
-      </w:r>
-      <w:r>
-        <w:rPr>
-          <w:lang w:val="en-US"/>
-        </w:rPr>
-        <w:t xml:space="preserve"> : “Outlook-like” semi-colon separated list of email addresses</w:t>
-      </w:r>
-    </w:p>
-    <w:p>
-      <w:pPr>
-        <w:rPr>
-          <w:lang w:val="en-US"/>
-        </w:rPr>
-      </w:pPr>
-      <w:r>
-        <w:rPr>
-          <w:color w:val="00B050"/>
-          <w:lang w:val="en-US"/>
-        </w:rPr>
-        <w:t xml:space="preserve">[string] </w:t>
+        <w:t>ExchangeMail</w:t>
       </w:r>
       <w:r>
         <w:rPr>
@@ -586,41 +1053,22 @@
           <w:bCs/>
           <w:lang w:val="en-US"/>
         </w:rPr>
-        <w:t>ExchangeMailTitle</w:t>
-      </w:r>
-      <w:r>
-        <w:rPr>
-          <w:lang w:val="en-US"/>
-        </w:rPr>
-        <w:t xml:space="preserve"> : “Subject” of the email</w:t>
-      </w:r>
-    </w:p>
-    <w:p>
-      <w:pPr>
-        <w:rPr>
-          <w:lang w:val="en-US"/>
-        </w:rPr>
-      </w:pPr>
-      <w:r>
-        <w:rPr>
-          <w:color w:val="00B050"/>
-          <w:lang w:val="en-US"/>
-        </w:rPr>
-        <w:t xml:space="preserve">[string] </w:t>
-      </w:r>
+        <w:t>Bcc</w:t>
+      </w:r>
+      <w:proofErr w:type="spellEnd"/>
       <w:r>
         <w:rPr>
           <w:b/>
           <w:bCs/>
           <w:lang w:val="en-US"/>
         </w:rPr>
-        <w:t>ExchangeMailBody</w:t>
-      </w:r>
-      <w:r>
-        <w:rPr>
-          <w:lang w:val="en-US"/>
-        </w:rPr>
-        <w:t xml:space="preserve"> : Mail body</w:t>
+        <w:t xml:space="preserve"> (Optional)</w:t>
+      </w:r>
+      <w:r>
+        <w:rPr>
+          <w:lang w:val="en-US"/>
+        </w:rPr>
+        <w:t xml:space="preserve"> : “Outlook-like” semi-colon separated list of email addresses</w:t>
       </w:r>
     </w:p>
     <w:p>
@@ -636,45 +1084,51 @@
         </w:rPr>
         <w:t xml:space="preserve">[string] </w:t>
       </w:r>
+      <w:proofErr w:type="spellStart"/>
       <w:r>
         <w:rPr>
           <w:b/>
           <w:bCs/>
           <w:lang w:val="en-US"/>
         </w:rPr>
-        <w:t>ExchangeMailBody</w:t>
-      </w:r>
+        <w:t>ExchangeMailTitle</w:t>
+      </w:r>
+      <w:proofErr w:type="spellEnd"/>
+      <w:r>
+        <w:rPr>
+          <w:lang w:val="en-US"/>
+        </w:rPr>
+        <w:t xml:space="preserve"> : “Subject” of the email</w:t>
+      </w:r>
+    </w:p>
+    <w:p>
+      <w:pPr>
+        <w:rPr>
+          <w:lang w:val="en-US"/>
+        </w:rPr>
+      </w:pPr>
+      <w:r>
+        <w:rPr>
+          <w:color w:val="00B050"/>
+          <w:lang w:val="en-US"/>
+        </w:rPr>
+        <w:t xml:space="preserve">[string] </w:t>
+      </w:r>
+      <w:proofErr w:type="spellStart"/>
       <w:r>
         <w:rPr>
           <w:b/>
           <w:bCs/>
           <w:lang w:val="en-US"/>
         </w:rPr>
-        <w:t>Type</w:t>
-      </w:r>
-      <w:r>
-        <w:rPr>
-          <w:lang w:val="en-US"/>
-        </w:rPr>
-        <w:t xml:space="preserve"> </w:t>
-      </w:r>
-      <w:r>
-        <w:rPr>
-          <w:lang w:val="en-US"/>
-        </w:rPr>
-        <w:t xml:space="preserve">(Optional) </w:t>
-      </w:r>
-      <w:r>
-        <w:rPr>
-          <w:lang w:val="en-US"/>
-        </w:rPr>
-        <w:t xml:space="preserve">: </w:t>
-      </w:r>
-      <w:r>
-        <w:rPr>
-          <w:lang w:val="en-US"/>
-        </w:rPr>
-        <w:t>set body type. “Text” or “HTML” (if not specified)</w:t>
+        <w:t>ExchangeMailBody</w:t>
+      </w:r>
+      <w:proofErr w:type="spellEnd"/>
+      <w:r>
+        <w:rPr>
+          <w:lang w:val="en-US"/>
+        </w:rPr>
+        <w:t xml:space="preserve"> : Mail body</w:t>
       </w:r>
     </w:p>
     <w:p>
@@ -690,14 +1144,72 @@
         </w:rPr>
         <w:t xml:space="preserve">[string] </w:t>
       </w:r>
+      <w:proofErr w:type="spellStart"/>
       <w:r>
         <w:rPr>
           <w:b/>
           <w:bCs/>
           <w:lang w:val="en-US"/>
         </w:rPr>
+        <w:t>ExchangeMailBody</w:t>
+      </w:r>
+      <w:r>
+        <w:rPr>
+          <w:b/>
+          <w:bCs/>
+          <w:lang w:val="en-US"/>
+        </w:rPr>
+        <w:t>Type</w:t>
+      </w:r>
+      <w:proofErr w:type="spellEnd"/>
+      <w:r>
+        <w:rPr>
+          <w:lang w:val="en-US"/>
+        </w:rPr>
+        <w:t xml:space="preserve"> </w:t>
+      </w:r>
+      <w:r>
+        <w:rPr>
+          <w:lang w:val="en-US"/>
+        </w:rPr>
+        <w:t xml:space="preserve">(Optional) </w:t>
+      </w:r>
+      <w:r>
+        <w:rPr>
+          <w:lang w:val="en-US"/>
+        </w:rPr>
+        <w:t xml:space="preserve">: </w:t>
+      </w:r>
+      <w:r>
+        <w:rPr>
+          <w:lang w:val="en-US"/>
+        </w:rPr>
+        <w:t>set body type. “Text” or “HTML” (if not specified)</w:t>
+      </w:r>
+    </w:p>
+    <w:p>
+      <w:pPr>
+        <w:rPr>
+          <w:lang w:val="en-US"/>
+        </w:rPr>
+      </w:pPr>
+      <w:r>
+        <w:rPr>
+          <w:color w:val="00B050"/>
+          <w:lang w:val="en-US"/>
+        </w:rPr>
+        <w:t xml:space="preserve">[string] </w:t>
+      </w:r>
+      <w:proofErr w:type="spellStart"/>
+      <w:r>
+        <w:rPr>
+          <w:b/>
+          <w:bCs/>
+          <w:lang w:val="en-US"/>
+        </w:rPr>
         <w:t>ExchangeAttachments</w:t>
       </w:r>
+      <w:proofErr w:type="spellEnd"/>
       <w:r>
         <w:rPr>
           <w:lang w:val="en-US"/>
@@ -843,9 +1355,11 @@
       <w:pPr>
         <w:pStyle w:val="Titre2"/>
       </w:pPr>
+      <w:proofErr w:type="spellStart"/>
       <w:r>
         <w:t>Todo</w:t>
       </w:r>
+      <w:proofErr w:type="spellEnd"/>
     </w:p>
     <w:p>
       <w:pPr>
@@ -856,7 +1370,15 @@
         </w:numPr>
       </w:pPr>
       <w:r>
-        <w:t>File objects as input (pipeline)</w:t>
+        <w:t xml:space="preserve">File </w:t>
+      </w:r>
+      <w:proofErr w:type="spellStart"/>
+      <w:r>
+        <w:t>objects</w:t>
+      </w:r>
+      <w:proofErr w:type="spellEnd"/>
+      <w:r>
+        <w:t xml:space="preserve"> as input (pipeline)</w:t>
       </w:r>
     </w:p>
     <w:p/>
@@ -883,7 +1405,21 @@
         <w:rPr>
           <w:lang w:val="en-US"/>
         </w:rPr>
-        <w:t xml:space="preserve">New-ExchangeMeeting </w:t>
+        <w:t>New-</w:t>
+      </w:r>
+      <w:proofErr w:type="spellStart"/>
+      <w:r>
+        <w:rPr>
+          <w:lang w:val="en-US"/>
+        </w:rPr>
+        <w:t>ExchangeMeeting</w:t>
+      </w:r>
+      <w:proofErr w:type="spellEnd"/>
+      <w:r>
+        <w:rPr>
+          <w:lang w:val="en-US"/>
+        </w:rPr>
+        <w:t xml:space="preserve"> </w:t>
       </w:r>
       <w:r>
         <w:rPr>
@@ -934,8 +1470,16 @@
         <w:rPr>
           <w:lang w:val="en-US"/>
         </w:rPr>
-        <w:t xml:space="preserve"> using Exchange Web Services Api</w:t>
-      </w:r>
+        <w:t xml:space="preserve"> using Exchange Web Services </w:t>
+      </w:r>
+      <w:proofErr w:type="spellStart"/>
+      <w:r>
+        <w:rPr>
+          <w:lang w:val="en-US"/>
+        </w:rPr>
+        <w:t>Api</w:t>
+      </w:r>
+      <w:proofErr w:type="spellEnd"/>
     </w:p>
     <w:p>
       <w:pPr>
@@ -974,7 +1518,51 @@
           <w:szCs w:val="18"/>
           <w:lang w:val="en-US"/>
         </w:rPr>
-        <w:t xml:space="preserve">New-ExchangeMeeting -ExchangeUserName </w:t>
+        <w:t>New-</w:t>
+      </w:r>
+      <w:proofErr w:type="spellStart"/>
+      <w:r>
+        <w:rPr>
+          <w:rFonts w:ascii="Lucida Console" w:hAnsi="Lucida Console" w:cs="Lucida Console"/>
+          <w:color w:val="A82D00"/>
+          <w:sz w:val="18"/>
+          <w:szCs w:val="18"/>
+          <w:lang w:val="en-US"/>
+        </w:rPr>
+        <w:t>ExchangeMeeting</w:t>
+      </w:r>
+      <w:proofErr w:type="spellEnd"/>
+      <w:r>
+        <w:rPr>
+          <w:rFonts w:ascii="Lucida Console" w:hAnsi="Lucida Console" w:cs="Lucida Console"/>
+          <w:color w:val="A82D00"/>
+          <w:sz w:val="18"/>
+          <w:szCs w:val="18"/>
+          <w:lang w:val="en-US"/>
+        </w:rPr>
+        <w:t xml:space="preserve"> -</w:t>
+      </w:r>
+      <w:proofErr w:type="spellStart"/>
+      <w:r>
+        <w:rPr>
+          <w:rFonts w:ascii="Lucida Console" w:hAnsi="Lucida Console" w:cs="Lucida Console"/>
+          <w:color w:val="A82D00"/>
+          <w:sz w:val="18"/>
+          <w:szCs w:val="18"/>
+          <w:lang w:val="en-US"/>
+        </w:rPr>
+        <w:t>ExchangeUserName</w:t>
+      </w:r>
+      <w:proofErr w:type="spellEnd"/>
+      <w:r>
+        <w:rPr>
+          <w:rFonts w:ascii="Lucida Console" w:hAnsi="Lucida Console" w:cs="Lucida Console"/>
+          <w:color w:val="A82D00"/>
+          <w:sz w:val="18"/>
+          <w:szCs w:val="18"/>
+          <w:lang w:val="en-US"/>
+        </w:rPr>
+        <w:t xml:space="preserve"> </w:t>
       </w:r>
       <w:r>
         <w:rPr>
@@ -1004,7 +1592,51 @@
           <w:szCs w:val="18"/>
           <w:lang w:val="en-US"/>
         </w:rPr>
-        <w:t xml:space="preserve">-ExchangePassword $password -ExchangeMeetingTitle </w:t>
+        <w:t>-</w:t>
+      </w:r>
+      <w:proofErr w:type="spellStart"/>
+      <w:r>
+        <w:rPr>
+          <w:rFonts w:ascii="Lucida Console" w:hAnsi="Lucida Console" w:cs="Lucida Console"/>
+          <w:color w:val="A82D00"/>
+          <w:sz w:val="18"/>
+          <w:szCs w:val="18"/>
+          <w:lang w:val="en-US"/>
+        </w:rPr>
+        <w:t>ExchangePassword</w:t>
+      </w:r>
+      <w:proofErr w:type="spellEnd"/>
+      <w:r>
+        <w:rPr>
+          <w:rFonts w:ascii="Lucida Console" w:hAnsi="Lucida Console" w:cs="Lucida Console"/>
+          <w:color w:val="A82D00"/>
+          <w:sz w:val="18"/>
+          <w:szCs w:val="18"/>
+          <w:lang w:val="en-US"/>
+        </w:rPr>
+        <w:t xml:space="preserve"> $password -</w:t>
+      </w:r>
+      <w:proofErr w:type="spellStart"/>
+      <w:r>
+        <w:rPr>
+          <w:rFonts w:ascii="Lucida Console" w:hAnsi="Lucida Console" w:cs="Lucida Console"/>
+          <w:color w:val="A82D00"/>
+          <w:sz w:val="18"/>
+          <w:szCs w:val="18"/>
+          <w:lang w:val="en-US"/>
+        </w:rPr>
+        <w:t>ExchangeMeetingTitle</w:t>
+      </w:r>
+      <w:proofErr w:type="spellEnd"/>
+      <w:r>
+        <w:rPr>
+          <w:rFonts w:ascii="Lucida Console" w:hAnsi="Lucida Console" w:cs="Lucida Console"/>
+          <w:color w:val="A82D00"/>
+          <w:sz w:val="18"/>
+          <w:szCs w:val="18"/>
+          <w:lang w:val="en-US"/>
+        </w:rPr>
+        <w:t xml:space="preserve"> </w:t>
       </w:r>
       <w:r>
         <w:rPr>
@@ -1024,7 +1656,51 @@
           <w:szCs w:val="18"/>
           <w:lang w:val="en-US"/>
         </w:rPr>
-        <w:t xml:space="preserve"> -ExchangeMeetingBody $body -ExchangeMeetingStartDate '202012031605'</w:t>
+        <w:t xml:space="preserve"> -</w:t>
+      </w:r>
+      <w:proofErr w:type="spellStart"/>
+      <w:r>
+        <w:rPr>
+          <w:rFonts w:ascii="Lucida Console" w:hAnsi="Lucida Console" w:cs="Lucida Console"/>
+          <w:color w:val="A82D00"/>
+          <w:sz w:val="18"/>
+          <w:szCs w:val="18"/>
+          <w:lang w:val="en-US"/>
+        </w:rPr>
+        <w:t>ExchangeMeetingBody</w:t>
+      </w:r>
+      <w:proofErr w:type="spellEnd"/>
+      <w:r>
+        <w:rPr>
+          <w:rFonts w:ascii="Lucida Console" w:hAnsi="Lucida Console" w:cs="Lucida Console"/>
+          <w:color w:val="A82D00"/>
+          <w:sz w:val="18"/>
+          <w:szCs w:val="18"/>
+          <w:lang w:val="en-US"/>
+        </w:rPr>
+        <w:t xml:space="preserve"> $body -</w:t>
+      </w:r>
+      <w:proofErr w:type="spellStart"/>
+      <w:r>
+        <w:rPr>
+          <w:rFonts w:ascii="Lucida Console" w:hAnsi="Lucida Console" w:cs="Lucida Console"/>
+          <w:color w:val="A82D00"/>
+          <w:sz w:val="18"/>
+          <w:szCs w:val="18"/>
+          <w:lang w:val="en-US"/>
+        </w:rPr>
+        <w:t>ExchangeMeetingStartDate</w:t>
+      </w:r>
+      <w:proofErr w:type="spellEnd"/>
+      <w:r>
+        <w:rPr>
+          <w:rFonts w:ascii="Lucida Console" w:hAnsi="Lucida Console" w:cs="Lucida Console"/>
+          <w:color w:val="A82D00"/>
+          <w:sz w:val="18"/>
+          <w:szCs w:val="18"/>
+          <w:lang w:val="en-US"/>
+        </w:rPr>
+        <w:t xml:space="preserve"> '202012031605'</w:t>
       </w:r>
       <w:r>
         <w:rPr>
@@ -1044,7 +1720,29 @@
           <w:szCs w:val="18"/>
           <w:lang w:val="en-US"/>
         </w:rPr>
-        <w:t>-ExchangeMeetingEndDate '202012031725'</w:t>
+        <w:t>-</w:t>
+      </w:r>
+      <w:proofErr w:type="spellStart"/>
+      <w:r>
+        <w:rPr>
+          <w:rFonts w:ascii="Lucida Console" w:hAnsi="Lucida Console" w:cs="Lucida Console"/>
+          <w:color w:val="A82D00"/>
+          <w:sz w:val="18"/>
+          <w:szCs w:val="18"/>
+          <w:lang w:val="en-US"/>
+        </w:rPr>
+        <w:t>ExchangeMeetingEndDate</w:t>
+      </w:r>
+      <w:proofErr w:type="spellEnd"/>
+      <w:r>
+        <w:rPr>
+          <w:rFonts w:ascii="Lucida Console" w:hAnsi="Lucida Console" w:cs="Lucida Console"/>
+          <w:color w:val="A82D00"/>
+          <w:sz w:val="18"/>
+          <w:szCs w:val="18"/>
+          <w:lang w:val="en-US"/>
+        </w:rPr>
+        <w:t xml:space="preserve"> '202012031725'</w:t>
       </w:r>
     </w:p>
     <w:p>
@@ -1086,7 +1784,139 @@
           <w:szCs w:val="18"/>
           <w:lang w:val="en-US"/>
         </w:rPr>
-        <w:t xml:space="preserve">$MeetingId = New-ExchangeMeeting -ExchangeUserName $username -ExchangePassword $password -ExchangeMeetingTitle $title -ExchangeMeetingBody </w:t>
+        <w:t>$</w:t>
+      </w:r>
+      <w:proofErr w:type="spellStart"/>
+      <w:r>
+        <w:rPr>
+          <w:rFonts w:ascii="Lucida Console" w:hAnsi="Lucida Console" w:cs="Lucida Console"/>
+          <w:color w:val="A82D00"/>
+          <w:sz w:val="18"/>
+          <w:szCs w:val="18"/>
+          <w:lang w:val="en-US"/>
+        </w:rPr>
+        <w:t>MeetingId</w:t>
+      </w:r>
+      <w:proofErr w:type="spellEnd"/>
+      <w:r>
+        <w:rPr>
+          <w:rFonts w:ascii="Lucida Console" w:hAnsi="Lucida Console" w:cs="Lucida Console"/>
+          <w:color w:val="A82D00"/>
+          <w:sz w:val="18"/>
+          <w:szCs w:val="18"/>
+          <w:lang w:val="en-US"/>
+        </w:rPr>
+        <w:t xml:space="preserve"> = New-</w:t>
+      </w:r>
+      <w:proofErr w:type="spellStart"/>
+      <w:r>
+        <w:rPr>
+          <w:rFonts w:ascii="Lucida Console" w:hAnsi="Lucida Console" w:cs="Lucida Console"/>
+          <w:color w:val="A82D00"/>
+          <w:sz w:val="18"/>
+          <w:szCs w:val="18"/>
+          <w:lang w:val="en-US"/>
+        </w:rPr>
+        <w:t>ExchangeMeeting</w:t>
+      </w:r>
+      <w:proofErr w:type="spellEnd"/>
+      <w:r>
+        <w:rPr>
+          <w:rFonts w:ascii="Lucida Console" w:hAnsi="Lucida Console" w:cs="Lucida Console"/>
+          <w:color w:val="A82D00"/>
+          <w:sz w:val="18"/>
+          <w:szCs w:val="18"/>
+          <w:lang w:val="en-US"/>
+        </w:rPr>
+        <w:t xml:space="preserve"> -</w:t>
+      </w:r>
+      <w:proofErr w:type="spellStart"/>
+      <w:r>
+        <w:rPr>
+          <w:rFonts w:ascii="Lucida Console" w:hAnsi="Lucida Console" w:cs="Lucida Console"/>
+          <w:color w:val="A82D00"/>
+          <w:sz w:val="18"/>
+          <w:szCs w:val="18"/>
+          <w:lang w:val="en-US"/>
+        </w:rPr>
+        <w:t>ExchangeUserName</w:t>
+      </w:r>
+      <w:proofErr w:type="spellEnd"/>
+      <w:r>
+        <w:rPr>
+          <w:rFonts w:ascii="Lucida Console" w:hAnsi="Lucida Console" w:cs="Lucida Console"/>
+          <w:color w:val="A82D00"/>
+          <w:sz w:val="18"/>
+          <w:szCs w:val="18"/>
+          <w:lang w:val="en-US"/>
+        </w:rPr>
+        <w:t xml:space="preserve"> $username -</w:t>
+      </w:r>
+      <w:proofErr w:type="spellStart"/>
+      <w:r>
+        <w:rPr>
+          <w:rFonts w:ascii="Lucida Console" w:hAnsi="Lucida Console" w:cs="Lucida Console"/>
+          <w:color w:val="A82D00"/>
+          <w:sz w:val="18"/>
+          <w:szCs w:val="18"/>
+          <w:lang w:val="en-US"/>
+        </w:rPr>
+        <w:t>ExchangePassword</w:t>
+      </w:r>
+      <w:proofErr w:type="spellEnd"/>
+      <w:r>
+        <w:rPr>
+          <w:rFonts w:ascii="Lucida Console" w:hAnsi="Lucida Console" w:cs="Lucida Console"/>
+          <w:color w:val="A82D00"/>
+          <w:sz w:val="18"/>
+          <w:szCs w:val="18"/>
+          <w:lang w:val="en-US"/>
+        </w:rPr>
+        <w:t xml:space="preserve"> $password -</w:t>
+      </w:r>
+      <w:proofErr w:type="spellStart"/>
+      <w:r>
+        <w:rPr>
+          <w:rFonts w:ascii="Lucida Console" w:hAnsi="Lucida Console" w:cs="Lucida Console"/>
+          <w:color w:val="A82D00"/>
+          <w:sz w:val="18"/>
+          <w:szCs w:val="18"/>
+          <w:lang w:val="en-US"/>
+        </w:rPr>
+        <w:t>ExchangeMeetingTitle</w:t>
+      </w:r>
+      <w:proofErr w:type="spellEnd"/>
+      <w:r>
+        <w:rPr>
+          <w:rFonts w:ascii="Lucida Console" w:hAnsi="Lucida Console" w:cs="Lucida Console"/>
+          <w:color w:val="A82D00"/>
+          <w:sz w:val="18"/>
+          <w:szCs w:val="18"/>
+          <w:lang w:val="en-US"/>
+        </w:rPr>
+        <w:t xml:space="preserve"> $title -</w:t>
+      </w:r>
+      <w:proofErr w:type="spellStart"/>
+      <w:r>
+        <w:rPr>
+          <w:rFonts w:ascii="Lucida Console" w:hAnsi="Lucida Console" w:cs="Lucida Console"/>
+          <w:color w:val="A82D00"/>
+          <w:sz w:val="18"/>
+          <w:szCs w:val="18"/>
+          <w:lang w:val="en-US"/>
+        </w:rPr>
+        <w:t>ExchangeMeetingBody</w:t>
+      </w:r>
+      <w:proofErr w:type="spellEnd"/>
+      <w:r>
+        <w:rPr>
+          <w:rFonts w:ascii="Lucida Console" w:hAnsi="Lucida Console" w:cs="Lucida Console"/>
+          <w:color w:val="A82D00"/>
+          <w:sz w:val="18"/>
+          <w:szCs w:val="18"/>
+          <w:lang w:val="en-US"/>
+        </w:rPr>
+        <w:t xml:space="preserve"> </w:t>
       </w:r>
       <w:r>
         <w:rPr>
@@ -1095,18 +1925,110 @@
           <w:sz w:val="18"/>
           <w:szCs w:val="18"/>
         </w:rPr>
-        <w:t>'&lt;p&gt;Hello. This is a test meeting.&lt;br&gt;&lt;br&gt;Regards&amp;nbsp;!&lt;/p&gt;'</w:t>
-      </w:r>
-      <w:r>
-        <w:rPr>
-          <w:rFonts w:ascii="Lucida Console" w:hAnsi="Lucida Console" w:cs="Lucida Console"/>
-          <w:color w:val="A82D00"/>
-          <w:sz w:val="18"/>
-          <w:szCs w:val="18"/>
-          <w:lang w:val="en-US"/>
-        </w:rPr>
-        <w:t xml:space="preserve"> -ExchangeMeetingStartDate</w:t>
-      </w:r>
+        <w:t xml:space="preserve">'&lt;p&gt;Hello. This </w:t>
+      </w:r>
+      <w:proofErr w:type="spellStart"/>
+      <w:r>
+        <w:rPr>
+          <w:rFonts w:ascii="Lucida Console" w:hAnsi="Lucida Console" w:cs="Lucida Console"/>
+          <w:color w:val="8B0000"/>
+          <w:sz w:val="18"/>
+          <w:szCs w:val="18"/>
+        </w:rPr>
+        <w:t>is</w:t>
+      </w:r>
+      <w:proofErr w:type="spellEnd"/>
+      <w:r>
+        <w:rPr>
+          <w:rFonts w:ascii="Lucida Console" w:hAnsi="Lucida Console" w:cs="Lucida Console"/>
+          <w:color w:val="8B0000"/>
+          <w:sz w:val="18"/>
+          <w:szCs w:val="18"/>
+        </w:rPr>
+        <w:t xml:space="preserve"> a test meeting.&lt;</w:t>
+      </w:r>
+      <w:proofErr w:type="spellStart"/>
+      <w:r>
+        <w:rPr>
+          <w:rFonts w:ascii="Lucida Console" w:hAnsi="Lucida Console" w:cs="Lucida Console"/>
+          <w:color w:val="8B0000"/>
+          <w:sz w:val="18"/>
+          <w:szCs w:val="18"/>
+        </w:rPr>
+        <w:t>br</w:t>
+      </w:r>
+      <w:proofErr w:type="spellEnd"/>
+      <w:r>
+        <w:rPr>
+          <w:rFonts w:ascii="Lucida Console" w:hAnsi="Lucida Console" w:cs="Lucida Console"/>
+          <w:color w:val="8B0000"/>
+          <w:sz w:val="18"/>
+          <w:szCs w:val="18"/>
+        </w:rPr>
+        <w:t>&gt;&lt;</w:t>
+      </w:r>
+      <w:proofErr w:type="spellStart"/>
+      <w:r>
+        <w:rPr>
+          <w:rFonts w:ascii="Lucida Console" w:hAnsi="Lucida Console" w:cs="Lucida Console"/>
+          <w:color w:val="8B0000"/>
+          <w:sz w:val="18"/>
+          <w:szCs w:val="18"/>
+        </w:rPr>
+        <w:t>br</w:t>
+      </w:r>
+      <w:proofErr w:type="spellEnd"/>
+      <w:r>
+        <w:rPr>
+          <w:rFonts w:ascii="Lucida Console" w:hAnsi="Lucida Console" w:cs="Lucida Console"/>
+          <w:color w:val="8B0000"/>
+          <w:sz w:val="18"/>
+          <w:szCs w:val="18"/>
+        </w:rPr>
+        <w:t>&gt;</w:t>
+      </w:r>
+      <w:proofErr w:type="spellStart"/>
+      <w:r>
+        <w:rPr>
+          <w:rFonts w:ascii="Lucida Console" w:hAnsi="Lucida Console" w:cs="Lucida Console"/>
+          <w:color w:val="8B0000"/>
+          <w:sz w:val="18"/>
+          <w:szCs w:val="18"/>
+        </w:rPr>
+        <w:t>Regards&amp;nbsp</w:t>
+      </w:r>
+      <w:proofErr w:type="spellEnd"/>
+      <w:r>
+        <w:rPr>
+          <w:rFonts w:ascii="Lucida Console" w:hAnsi="Lucida Console" w:cs="Lucida Console"/>
+          <w:color w:val="8B0000"/>
+          <w:sz w:val="18"/>
+          <w:szCs w:val="18"/>
+        </w:rPr>
+        <w:t>;!&lt;/p&gt;'</w:t>
+      </w:r>
+      <w:r>
+        <w:rPr>
+          <w:rFonts w:ascii="Lucida Console" w:hAnsi="Lucida Console" w:cs="Lucida Console"/>
+          <w:color w:val="A82D00"/>
+          <w:sz w:val="18"/>
+          <w:szCs w:val="18"/>
+          <w:lang w:val="en-US"/>
+        </w:rPr>
+        <w:t xml:space="preserve"> -</w:t>
+      </w:r>
+      <w:proofErr w:type="spellStart"/>
+      <w:r>
+        <w:rPr>
+          <w:rFonts w:ascii="Lucida Console" w:hAnsi="Lucida Console" w:cs="Lucida Console"/>
+          <w:color w:val="A82D00"/>
+          <w:sz w:val="18"/>
+          <w:szCs w:val="18"/>
+          <w:lang w:val="en-US"/>
+        </w:rPr>
+        <w:t>ExchangeMeetingStartDate</w:t>
+      </w:r>
+      <w:proofErr w:type="spellEnd"/>
       <w:r>
         <w:rPr>
           <w:rFonts w:ascii="Lucida Console" w:hAnsi="Lucida Console" w:cs="Lucida Console"/>
@@ -1144,8 +2066,20 @@
           <w:szCs w:val="18"/>
           <w:lang w:val="en-US"/>
         </w:rPr>
-        <w:t>-ExchangeMeetingEndDate</w:t>
-      </w:r>
+        <w:t>-</w:t>
+      </w:r>
+      <w:proofErr w:type="spellStart"/>
+      <w:r>
+        <w:rPr>
+          <w:rFonts w:ascii="Lucida Console" w:hAnsi="Lucida Console" w:cs="Lucida Console"/>
+          <w:color w:val="A82D00"/>
+          <w:sz w:val="18"/>
+          <w:szCs w:val="18"/>
+          <w:lang w:val="en-US"/>
+        </w:rPr>
+        <w:t>ExchangeMeetingEndDate</w:t>
+      </w:r>
+      <w:proofErr w:type="spellEnd"/>
       <w:r>
         <w:rPr>
           <w:rFonts w:ascii="Lucida Console" w:hAnsi="Lucida Console" w:cs="Lucida Console"/>
@@ -1173,7 +2107,29 @@
           <w:szCs w:val="18"/>
           <w:lang w:val="en-US"/>
         </w:rPr>
-        <w:t xml:space="preserve">-ExchangeAttachments </w:t>
+        <w:t>-</w:t>
+      </w:r>
+      <w:proofErr w:type="spellStart"/>
+      <w:r>
+        <w:rPr>
+          <w:rFonts w:ascii="Lucida Console" w:hAnsi="Lucida Console" w:cs="Lucida Console"/>
+          <w:color w:val="A82D00"/>
+          <w:sz w:val="18"/>
+          <w:szCs w:val="18"/>
+          <w:lang w:val="en-US"/>
+        </w:rPr>
+        <w:t>ExchangeAttachments</w:t>
+      </w:r>
+      <w:proofErr w:type="spellEnd"/>
+      <w:r>
+        <w:rPr>
+          <w:rFonts w:ascii="Lucida Console" w:hAnsi="Lucida Console" w:cs="Lucida Console"/>
+          <w:color w:val="A82D00"/>
+          <w:sz w:val="18"/>
+          <w:szCs w:val="18"/>
+          <w:lang w:val="en-US"/>
+        </w:rPr>
+        <w:t xml:space="preserve"> </w:t>
       </w:r>
       <w:r>
         <w:rPr>
@@ -1213,6 +2169,7 @@
         </w:rPr>
         <w:t xml:space="preserve">[string] </w:t>
       </w:r>
+      <w:proofErr w:type="spellStart"/>
       <w:r>
         <w:rPr>
           <w:b/>
@@ -1221,6 +2178,7 @@
         </w:rPr>
         <w:t>ExchangeWebServiceUrl</w:t>
       </w:r>
+      <w:proofErr w:type="spellEnd"/>
       <w:r>
         <w:rPr>
           <w:lang w:val="en-US"/>
@@ -1255,6 +2213,7 @@
         </w:rPr>
         <w:t xml:space="preserve">[string] </w:t>
       </w:r>
+      <w:proofErr w:type="spellStart"/>
       <w:r>
         <w:rPr>
           <w:b/>
@@ -1263,6 +2222,7 @@
         </w:rPr>
         <w:t>ExchangeWebServiceDll</w:t>
       </w:r>
+      <w:proofErr w:type="spellEnd"/>
       <w:r>
         <w:rPr>
           <w:lang w:val="en-US"/>
@@ -1309,6 +2269,7 @@
         </w:rPr>
         <w:t xml:space="preserve">[string] </w:t>
       </w:r>
+      <w:proofErr w:type="spellStart"/>
       <w:r>
         <w:rPr>
           <w:b/>
@@ -1317,6 +2278,7 @@
         </w:rPr>
         <w:t>ExchangeUserName</w:t>
       </w:r>
+      <w:proofErr w:type="spellEnd"/>
       <w:r>
         <w:rPr>
           <w:lang w:val="en-US"/>
@@ -1347,8 +2309,25 @@
           <w:color w:val="00B050"/>
           <w:lang w:val="en-US"/>
         </w:rPr>
-        <w:t xml:space="preserve">[SecureString] </w:t>
-      </w:r>
+        <w:t>[</w:t>
+      </w:r>
+      <w:proofErr w:type="spellStart"/>
+      <w:r>
+        <w:rPr>
+          <w:color w:val="00B050"/>
+          <w:lang w:val="en-US"/>
+        </w:rPr>
+        <w:t>SecureString</w:t>
+      </w:r>
+      <w:proofErr w:type="spellEnd"/>
+      <w:r>
+        <w:rPr>
+          <w:color w:val="00B050"/>
+          <w:lang w:val="en-US"/>
+        </w:rPr>
+        <w:t xml:space="preserve">] </w:t>
+      </w:r>
+      <w:proofErr w:type="spellStart"/>
       <w:r>
         <w:rPr>
           <w:b/>
@@ -1357,11 +2336,26 @@
         </w:rPr>
         <w:t>ExchangePassword</w:t>
       </w:r>
-      <w:r>
-        <w:rPr>
-          <w:lang w:val="en-US"/>
-        </w:rPr>
-        <w:t xml:space="preserve"> : Exchange user password, securestring format only</w:t>
+      <w:proofErr w:type="spellEnd"/>
+      <w:r>
+        <w:rPr>
+          <w:lang w:val="en-US"/>
+        </w:rPr>
+        <w:t xml:space="preserve"> : Exchange user password, </w:t>
+      </w:r>
+      <w:proofErr w:type="spellStart"/>
+      <w:r>
+        <w:rPr>
+          <w:lang w:val="en-US"/>
+        </w:rPr>
+        <w:t>securestring</w:t>
+      </w:r>
+      <w:proofErr w:type="spellEnd"/>
+      <w:r>
+        <w:rPr>
+          <w:lang w:val="en-US"/>
+        </w:rPr>
+        <w:t xml:space="preserve"> format only</w:t>
       </w:r>
     </w:p>
     <w:p>
@@ -1377,6 +2371,7 @@
         </w:rPr>
         <w:t xml:space="preserve">[string] </w:t>
       </w:r>
+      <w:proofErr w:type="spellStart"/>
       <w:r>
         <w:rPr>
           <w:b/>
@@ -1385,6 +2380,7 @@
         </w:rPr>
         <w:t>ExchangeRequiredAttendees</w:t>
       </w:r>
+      <w:proofErr w:type="spellEnd"/>
       <w:r>
         <w:rPr>
           <w:b/>
@@ -1413,6 +2409,7 @@
         </w:rPr>
         <w:t xml:space="preserve">[string] </w:t>
       </w:r>
+      <w:proofErr w:type="spellStart"/>
       <w:r>
         <w:rPr>
           <w:b/>
@@ -1437,6 +2434,7 @@
         </w:rPr>
         <w:t>Attendees</w:t>
       </w:r>
+      <w:proofErr w:type="spellEnd"/>
       <w:r>
         <w:rPr>
           <w:lang w:val="en-US"/>
@@ -1457,6 +2455,7 @@
         </w:rPr>
         <w:t xml:space="preserve">[string] </w:t>
       </w:r>
+      <w:proofErr w:type="spellStart"/>
       <w:r>
         <w:rPr>
           <w:b/>
@@ -1465,6 +2464,7 @@
         </w:rPr>
         <w:t>ExchangeMeetingTitle</w:t>
       </w:r>
+      <w:proofErr w:type="spellEnd"/>
       <w:r>
         <w:rPr>
           <w:b/>
@@ -1499,6 +2499,7 @@
         </w:rPr>
         <w:t xml:space="preserve">[string] </w:t>
       </w:r>
+      <w:proofErr w:type="spellStart"/>
       <w:r>
         <w:rPr>
           <w:b/>
@@ -1507,6 +2508,7 @@
         </w:rPr>
         <w:t>ExchangeMeetingBody</w:t>
       </w:r>
+      <w:proofErr w:type="spellEnd"/>
       <w:r>
         <w:rPr>
           <w:b/>
@@ -1547,6 +2549,7 @@
         </w:rPr>
         <w:t xml:space="preserve">[string] </w:t>
       </w:r>
+      <w:proofErr w:type="spellStart"/>
       <w:r>
         <w:rPr>
           <w:b/>
@@ -1555,6 +2558,7 @@
         </w:rPr>
         <w:t>ExchangeMeetingStartDate</w:t>
       </w:r>
+      <w:proofErr w:type="spellEnd"/>
       <w:r>
         <w:rPr>
           <w:lang w:val="en-US"/>
@@ -1575,6 +2579,7 @@
         </w:rPr>
         <w:t xml:space="preserve">[string] </w:t>
       </w:r>
+      <w:proofErr w:type="spellStart"/>
       <w:r>
         <w:rPr>
           <w:b/>
@@ -1583,6 +2588,7 @@
         </w:rPr>
         <w:t>ExchangeMeetingEndDate</w:t>
       </w:r>
+      <w:proofErr w:type="spellEnd"/>
       <w:r>
         <w:rPr>
           <w:b/>
@@ -1611,19 +2617,31 @@
         </w:rPr>
         <w:t xml:space="preserve">[string] </w:t>
       </w:r>
+      <w:proofErr w:type="spellStart"/>
       <w:r>
         <w:rPr>
           <w:b/>
           <w:bCs/>
           <w:lang w:val="en-US"/>
         </w:rPr>
-        <w:t>ExchangeAttachments</w:t>
-      </w:r>
-      <w:r>
-        <w:rPr>
-          <w:lang w:val="en-US"/>
-        </w:rPr>
-        <w:t xml:space="preserve"> (</w:t>
+        <w:t>ExchangeMeeting</w:t>
+      </w:r>
+      <w:r>
+        <w:rPr>
+          <w:b/>
+          <w:bCs/>
+          <w:lang w:val="en-US"/>
+        </w:rPr>
+        <w:t>Location</w:t>
+      </w:r>
+      <w:proofErr w:type="spellEnd"/>
+      <w:r>
+        <w:rPr>
+          <w:b/>
+          <w:bCs/>
+          <w:lang w:val="en-US"/>
+        </w:rPr>
+        <w:t xml:space="preserve"> </w:t>
       </w:r>
       <w:r>
         <w:rPr>
@@ -1631,6 +2649,64 @@
           <w:iCs/>
           <w:lang w:val="en-US"/>
         </w:rPr>
+        <w:t>(optional)</w:t>
+      </w:r>
+      <w:r>
+        <w:rPr>
+          <w:b/>
+          <w:bCs/>
+          <w:lang w:val="en-US"/>
+        </w:rPr>
+        <w:t xml:space="preserve"> </w:t>
+      </w:r>
+      <w:r>
+        <w:rPr>
+          <w:lang w:val="en-US"/>
+        </w:rPr>
+        <w:t xml:space="preserve">: Meeting </w:t>
+      </w:r>
+      <w:r>
+        <w:rPr>
+          <w:lang w:val="en-US"/>
+        </w:rPr>
+        <w:t>location</w:t>
+      </w:r>
+    </w:p>
+    <w:p>
+      <w:pPr>
+        <w:rPr>
+          <w:lang w:val="en-US"/>
+        </w:rPr>
+      </w:pPr>
+      <w:r>
+        <w:rPr>
+          <w:color w:val="00B050"/>
+          <w:lang w:val="en-US"/>
+        </w:rPr>
+        <w:t xml:space="preserve">[string] </w:t>
+      </w:r>
+      <w:proofErr w:type="spellStart"/>
+      <w:r>
+        <w:rPr>
+          <w:b/>
+          <w:bCs/>
+          <w:lang w:val="en-US"/>
+        </w:rPr>
+        <w:t>ExchangeAttachments</w:t>
+      </w:r>
+      <w:proofErr w:type="spellEnd"/>
+      <w:r>
+        <w:rPr>
+          <w:lang w:val="en-US"/>
+        </w:rPr>
+        <w:t xml:space="preserve"> (</w:t>
+      </w:r>
+      <w:r>
+        <w:rPr>
+          <w:i/>
+          <w:iCs/>
+          <w:lang w:val="en-US"/>
+        </w:rPr>
         <w:t>optional</w:t>
       </w:r>
       <w:r>
@@ -1776,9 +2852,11 @@
       <w:pPr>
         <w:pStyle w:val="Titre2"/>
       </w:pPr>
+      <w:proofErr w:type="spellStart"/>
       <w:r>
         <w:t>Todo</w:t>
       </w:r>
+      <w:proofErr w:type="spellEnd"/>
     </w:p>
     <w:p>
       <w:pPr>
@@ -1789,7 +2867,15 @@
         </w:numPr>
       </w:pPr>
       <w:r>
-        <w:t>File objects as input (pipeline)</w:t>
+        <w:t xml:space="preserve">File </w:t>
+      </w:r>
+      <w:proofErr w:type="spellStart"/>
+      <w:r>
+        <w:t>objects</w:t>
+      </w:r>
+      <w:proofErr w:type="spellEnd"/>
+      <w:r>
+        <w:t xml:space="preserve"> as input (pipeline)</w:t>
       </w:r>
     </w:p>
     <w:p>
@@ -1800,9 +2886,27 @@
           <w:numId w:val="2"/>
         </w:numPr>
       </w:pPr>
-      <w:r>
-        <w:t>Add « -ExchangeMeetingIsTeams » parameter</w:t>
-      </w:r>
+      <w:proofErr w:type="spellStart"/>
+      <w:r>
+        <w:t>Add</w:t>
+      </w:r>
+      <w:proofErr w:type="spellEnd"/>
+      <w:r>
+        <w:t xml:space="preserve"> « -</w:t>
+      </w:r>
+      <w:proofErr w:type="spellStart"/>
+      <w:r>
+        <w:t>ExchangeMeetingIsTeams</w:t>
+      </w:r>
+      <w:proofErr w:type="spellEnd"/>
+      <w:r>
+        <w:t xml:space="preserve"> » </w:t>
+      </w:r>
+      <w:proofErr w:type="spellStart"/>
+      <w:r>
+        <w:t>parameter</w:t>
+      </w:r>
+      <w:proofErr w:type="spellEnd"/>
     </w:p>
     <w:p>
       <w:pPr>
@@ -1822,8 +2926,16 @@
         <w:rPr>
           <w:lang w:val="en-US"/>
         </w:rPr>
-        <w:t>Edit-ExchangeMeeting</w:t>
-      </w:r>
+        <w:t>Edit-</w:t>
+      </w:r>
+      <w:proofErr w:type="spellStart"/>
+      <w:r>
+        <w:rPr>
+          <w:lang w:val="en-US"/>
+        </w:rPr>
+        <w:t>ExchangeMeeting</w:t>
+      </w:r>
+      <w:proofErr w:type="spellEnd"/>
       <w:r>
         <w:rPr>
           <w:lang w:val="en-US"/>
@@ -1879,8 +2991,16 @@
         <w:rPr>
           <w:lang w:val="en-US"/>
         </w:rPr>
-        <w:t xml:space="preserve"> Meeting using Exchange Web Services Api</w:t>
-      </w:r>
+        <w:t xml:space="preserve"> Meeting using Exchange Web Services </w:t>
+      </w:r>
+      <w:proofErr w:type="spellStart"/>
+      <w:r>
+        <w:rPr>
+          <w:lang w:val="en-US"/>
+        </w:rPr>
+        <w:t>Api</w:t>
+      </w:r>
+      <w:proofErr w:type="spellEnd"/>
     </w:p>
     <w:p>
       <w:pPr>
@@ -1929,7 +3049,51 @@
           <w:szCs w:val="18"/>
           <w:lang w:val="en-US"/>
         </w:rPr>
-        <w:t xml:space="preserve">-ExchangeMeeting -ExchangeUserName </w:t>
+        <w:t>-</w:t>
+      </w:r>
+      <w:proofErr w:type="spellStart"/>
+      <w:r>
+        <w:rPr>
+          <w:rFonts w:ascii="Lucida Console" w:hAnsi="Lucida Console" w:cs="Lucida Console"/>
+          <w:color w:val="A82D00"/>
+          <w:sz w:val="18"/>
+          <w:szCs w:val="18"/>
+          <w:lang w:val="en-US"/>
+        </w:rPr>
+        <w:t>ExchangeMeeting</w:t>
+      </w:r>
+      <w:proofErr w:type="spellEnd"/>
+      <w:r>
+        <w:rPr>
+          <w:rFonts w:ascii="Lucida Console" w:hAnsi="Lucida Console" w:cs="Lucida Console"/>
+          <w:color w:val="A82D00"/>
+          <w:sz w:val="18"/>
+          <w:szCs w:val="18"/>
+          <w:lang w:val="en-US"/>
+        </w:rPr>
+        <w:t xml:space="preserve"> -</w:t>
+      </w:r>
+      <w:proofErr w:type="spellStart"/>
+      <w:r>
+        <w:rPr>
+          <w:rFonts w:ascii="Lucida Console" w:hAnsi="Lucida Console" w:cs="Lucida Console"/>
+          <w:color w:val="A82D00"/>
+          <w:sz w:val="18"/>
+          <w:szCs w:val="18"/>
+          <w:lang w:val="en-US"/>
+        </w:rPr>
+        <w:t>ExchangeUserName</w:t>
+      </w:r>
+      <w:proofErr w:type="spellEnd"/>
+      <w:r>
+        <w:rPr>
+          <w:rFonts w:ascii="Lucida Console" w:hAnsi="Lucida Console" w:cs="Lucida Console"/>
+          <w:color w:val="A82D00"/>
+          <w:sz w:val="18"/>
+          <w:szCs w:val="18"/>
+          <w:lang w:val="en-US"/>
+        </w:rPr>
+        <w:t xml:space="preserve"> </w:t>
       </w:r>
       <w:r>
         <w:rPr>
@@ -1959,17 +3123,83 @@
           <w:szCs w:val="18"/>
           <w:lang w:val="en-US"/>
         </w:rPr>
-        <w:t xml:space="preserve">-ExchangePassword $password -ExchangeMeetingBody </w:t>
-      </w:r>
-      <w:r>
-        <w:rPr>
-          <w:rFonts w:ascii="Lucida Console" w:hAnsi="Lucida Console" w:cs="Lucida Console"/>
-          <w:color w:val="A82D00"/>
-          <w:sz w:val="18"/>
-          <w:szCs w:val="18"/>
-          <w:lang w:val="en-US"/>
-        </w:rPr>
-        <w:t>“Modified meeting body message” -ExchangeMeetingId “</w:t>
+        <w:t>-</w:t>
+      </w:r>
+      <w:proofErr w:type="spellStart"/>
+      <w:r>
+        <w:rPr>
+          <w:rFonts w:ascii="Lucida Console" w:hAnsi="Lucida Console" w:cs="Lucida Console"/>
+          <w:color w:val="A82D00"/>
+          <w:sz w:val="18"/>
+          <w:szCs w:val="18"/>
+          <w:lang w:val="en-US"/>
+        </w:rPr>
+        <w:t>ExchangePassword</w:t>
+      </w:r>
+      <w:proofErr w:type="spellEnd"/>
+      <w:r>
+        <w:rPr>
+          <w:rFonts w:ascii="Lucida Console" w:hAnsi="Lucida Console" w:cs="Lucida Console"/>
+          <w:color w:val="A82D00"/>
+          <w:sz w:val="18"/>
+          <w:szCs w:val="18"/>
+          <w:lang w:val="en-US"/>
+        </w:rPr>
+        <w:t xml:space="preserve"> $password -</w:t>
+      </w:r>
+      <w:proofErr w:type="spellStart"/>
+      <w:r>
+        <w:rPr>
+          <w:rFonts w:ascii="Lucida Console" w:hAnsi="Lucida Console" w:cs="Lucida Console"/>
+          <w:color w:val="A82D00"/>
+          <w:sz w:val="18"/>
+          <w:szCs w:val="18"/>
+          <w:lang w:val="en-US"/>
+        </w:rPr>
+        <w:t>ExchangeMeetingBody</w:t>
+      </w:r>
+      <w:proofErr w:type="spellEnd"/>
+      <w:r>
+        <w:rPr>
+          <w:rFonts w:ascii="Lucida Console" w:hAnsi="Lucida Console" w:cs="Lucida Console"/>
+          <w:color w:val="A82D00"/>
+          <w:sz w:val="18"/>
+          <w:szCs w:val="18"/>
+          <w:lang w:val="en-US"/>
+        </w:rPr>
+        <w:t xml:space="preserve"> </w:t>
+      </w:r>
+      <w:r>
+        <w:rPr>
+          <w:rFonts w:ascii="Lucida Console" w:hAnsi="Lucida Console" w:cs="Lucida Console"/>
+          <w:color w:val="A82D00"/>
+          <w:sz w:val="18"/>
+          <w:szCs w:val="18"/>
+          <w:lang w:val="en-US"/>
+        </w:rPr>
+        <w:t>“Modified meeting body message” -</w:t>
+      </w:r>
+      <w:proofErr w:type="spellStart"/>
+      <w:r>
+        <w:rPr>
+          <w:rFonts w:ascii="Lucida Console" w:hAnsi="Lucida Console" w:cs="Lucida Console"/>
+          <w:color w:val="A82D00"/>
+          <w:sz w:val="18"/>
+          <w:szCs w:val="18"/>
+          <w:lang w:val="en-US"/>
+        </w:rPr>
+        <w:t>ExchangeMeetingId</w:t>
+      </w:r>
+      <w:proofErr w:type="spellEnd"/>
+      <w:r>
+        <w:rPr>
+          <w:rFonts w:ascii="Lucida Console" w:hAnsi="Lucida Console" w:cs="Lucida Console"/>
+          <w:color w:val="A82D00"/>
+          <w:sz w:val="18"/>
+          <w:szCs w:val="18"/>
+          <w:lang w:val="en-US"/>
+        </w:rPr>
+        <w:t xml:space="preserve"> “</w:t>
       </w:r>
       <w:r>
         <w:rPr>
@@ -2031,7 +3261,29 @@
           <w:szCs w:val="18"/>
           <w:lang w:val="en-US"/>
         </w:rPr>
-        <w:t xml:space="preserve">$MeetingId = </w:t>
+        <w:t>$</w:t>
+      </w:r>
+      <w:proofErr w:type="spellStart"/>
+      <w:r>
+        <w:rPr>
+          <w:rFonts w:ascii="Lucida Console" w:hAnsi="Lucida Console" w:cs="Lucida Console"/>
+          <w:color w:val="A82D00"/>
+          <w:sz w:val="18"/>
+          <w:szCs w:val="18"/>
+          <w:lang w:val="en-US"/>
+        </w:rPr>
+        <w:t>MeetingId</w:t>
+      </w:r>
+      <w:proofErr w:type="spellEnd"/>
+      <w:r>
+        <w:rPr>
+          <w:rFonts w:ascii="Lucida Console" w:hAnsi="Lucida Console" w:cs="Lucida Console"/>
+          <w:color w:val="A82D00"/>
+          <w:sz w:val="18"/>
+          <w:szCs w:val="18"/>
+          <w:lang w:val="en-US"/>
+        </w:rPr>
+        <w:t xml:space="preserve"> = </w:t>
       </w:r>
       <w:r>
         <w:rPr>
@@ -2051,7 +3303,95 @@
           <w:szCs w:val="18"/>
           <w:lang w:val="en-US"/>
         </w:rPr>
-        <w:t xml:space="preserve">-ExchangeMeeting -ExchangeUserName $username -ExchangePassword $password -ExchangeMeetingTitle </w:t>
+        <w:t>-</w:t>
+      </w:r>
+      <w:proofErr w:type="spellStart"/>
+      <w:r>
+        <w:rPr>
+          <w:rFonts w:ascii="Lucida Console" w:hAnsi="Lucida Console" w:cs="Lucida Console"/>
+          <w:color w:val="A82D00"/>
+          <w:sz w:val="18"/>
+          <w:szCs w:val="18"/>
+          <w:lang w:val="en-US"/>
+        </w:rPr>
+        <w:t>ExchangeMeeting</w:t>
+      </w:r>
+      <w:proofErr w:type="spellEnd"/>
+      <w:r>
+        <w:rPr>
+          <w:rFonts w:ascii="Lucida Console" w:hAnsi="Lucida Console" w:cs="Lucida Console"/>
+          <w:color w:val="A82D00"/>
+          <w:sz w:val="18"/>
+          <w:szCs w:val="18"/>
+          <w:lang w:val="en-US"/>
+        </w:rPr>
+        <w:t xml:space="preserve"> -</w:t>
+      </w:r>
+      <w:proofErr w:type="spellStart"/>
+      <w:r>
+        <w:rPr>
+          <w:rFonts w:ascii="Lucida Console" w:hAnsi="Lucida Console" w:cs="Lucida Console"/>
+          <w:color w:val="A82D00"/>
+          <w:sz w:val="18"/>
+          <w:szCs w:val="18"/>
+          <w:lang w:val="en-US"/>
+        </w:rPr>
+        <w:t>ExchangeUserName</w:t>
+      </w:r>
+      <w:proofErr w:type="spellEnd"/>
+      <w:r>
+        <w:rPr>
+          <w:rFonts w:ascii="Lucida Console" w:hAnsi="Lucida Console" w:cs="Lucida Console"/>
+          <w:color w:val="A82D00"/>
+          <w:sz w:val="18"/>
+          <w:szCs w:val="18"/>
+          <w:lang w:val="en-US"/>
+        </w:rPr>
+        <w:t xml:space="preserve"> $username -</w:t>
+      </w:r>
+      <w:proofErr w:type="spellStart"/>
+      <w:r>
+        <w:rPr>
+          <w:rFonts w:ascii="Lucida Console" w:hAnsi="Lucida Console" w:cs="Lucida Console"/>
+          <w:color w:val="A82D00"/>
+          <w:sz w:val="18"/>
+          <w:szCs w:val="18"/>
+          <w:lang w:val="en-US"/>
+        </w:rPr>
+        <w:t>ExchangePassword</w:t>
+      </w:r>
+      <w:proofErr w:type="spellEnd"/>
+      <w:r>
+        <w:rPr>
+          <w:rFonts w:ascii="Lucida Console" w:hAnsi="Lucida Console" w:cs="Lucida Console"/>
+          <w:color w:val="A82D00"/>
+          <w:sz w:val="18"/>
+          <w:szCs w:val="18"/>
+          <w:lang w:val="en-US"/>
+        </w:rPr>
+        <w:t xml:space="preserve"> $password -</w:t>
+      </w:r>
+      <w:proofErr w:type="spellStart"/>
+      <w:r>
+        <w:rPr>
+          <w:rFonts w:ascii="Lucida Console" w:hAnsi="Lucida Console" w:cs="Lucida Console"/>
+          <w:color w:val="A82D00"/>
+          <w:sz w:val="18"/>
+          <w:szCs w:val="18"/>
+          <w:lang w:val="en-US"/>
+        </w:rPr>
+        <w:t>ExchangeMeetingTitle</w:t>
+      </w:r>
+      <w:proofErr w:type="spellEnd"/>
+      <w:r>
+        <w:rPr>
+          <w:rFonts w:ascii="Lucida Console" w:hAnsi="Lucida Console" w:cs="Lucida Console"/>
+          <w:color w:val="A82D00"/>
+          <w:sz w:val="18"/>
+          <w:szCs w:val="18"/>
+          <w:lang w:val="en-US"/>
+        </w:rPr>
+        <w:t xml:space="preserve"> </w:t>
       </w:r>
       <w:r>
         <w:rPr>
@@ -2071,7 +3411,29 @@
           <w:szCs w:val="18"/>
           <w:lang w:val="en-US"/>
         </w:rPr>
-        <w:t xml:space="preserve"> -ExchangeMeetingBody </w:t>
+        <w:t xml:space="preserve"> -</w:t>
+      </w:r>
+      <w:proofErr w:type="spellStart"/>
+      <w:r>
+        <w:rPr>
+          <w:rFonts w:ascii="Lucida Console" w:hAnsi="Lucida Console" w:cs="Lucida Console"/>
+          <w:color w:val="A82D00"/>
+          <w:sz w:val="18"/>
+          <w:szCs w:val="18"/>
+          <w:lang w:val="en-US"/>
+        </w:rPr>
+        <w:t>ExchangeMeetingBody</w:t>
+      </w:r>
+      <w:proofErr w:type="spellEnd"/>
+      <w:r>
+        <w:rPr>
+          <w:rFonts w:ascii="Lucida Console" w:hAnsi="Lucida Console" w:cs="Lucida Console"/>
+          <w:color w:val="A82D00"/>
+          <w:sz w:val="18"/>
+          <w:szCs w:val="18"/>
+          <w:lang w:val="en-US"/>
+        </w:rPr>
+        <w:t xml:space="preserve"> </w:t>
       </w:r>
       <w:r>
         <w:rPr>
@@ -2080,8 +3442,9 @@
           <w:sz w:val="18"/>
           <w:szCs w:val="18"/>
         </w:rPr>
-        <w:t xml:space="preserve">'&lt;p&gt;Hello. This is a </w:t>
-      </w:r>
+        <w:t xml:space="preserve">'&lt;p&gt;Hello. This </w:t>
+      </w:r>
+      <w:proofErr w:type="spellStart"/>
       <w:r>
         <w:rPr>
           <w:rFonts w:ascii="Lucida Console" w:hAnsi="Lucida Console" w:cs="Lucida Console"/>
@@ -2089,8 +3452,9 @@
           <w:sz w:val="18"/>
           <w:szCs w:val="18"/>
         </w:rPr>
-        <w:t xml:space="preserve">modified </w:t>
-      </w:r>
+        <w:t>is</w:t>
+      </w:r>
+      <w:proofErr w:type="spellEnd"/>
       <w:r>
         <w:rPr>
           <w:rFonts w:ascii="Lucida Console" w:hAnsi="Lucida Console" w:cs="Lucida Console"/>
@@ -2098,25 +3462,25 @@
           <w:sz w:val="18"/>
           <w:szCs w:val="18"/>
         </w:rPr>
-        <w:t>test meeting.&lt;br&gt;&lt;br&gt;Regards&amp;nbsp;!&lt;/p&gt;'</w:t>
-      </w:r>
-      <w:r>
-        <w:rPr>
-          <w:rFonts w:ascii="Lucida Console" w:hAnsi="Lucida Console" w:cs="Lucida Console"/>
-          <w:color w:val="A82D00"/>
-          <w:sz w:val="18"/>
-          <w:szCs w:val="18"/>
-          <w:lang w:val="en-US"/>
-        </w:rPr>
-        <w:t xml:space="preserve"> -ExchangeMeetingStartDate</w:t>
-      </w:r>
-      <w:r>
-        <w:rPr>
-          <w:rFonts w:ascii="Lucida Console" w:hAnsi="Lucida Console" w:cs="Lucida Console"/>
-          <w:color w:val="A82D00"/>
-          <w:sz w:val="18"/>
-          <w:szCs w:val="18"/>
-          <w:lang w:val="en-US"/>
+        <w:t xml:space="preserve"> a </w:t>
+      </w:r>
+      <w:proofErr w:type="spellStart"/>
+      <w:r>
+        <w:rPr>
+          <w:rFonts w:ascii="Lucida Console" w:hAnsi="Lucida Console" w:cs="Lucida Console"/>
+          <w:color w:val="8B0000"/>
+          <w:sz w:val="18"/>
+          <w:szCs w:val="18"/>
+        </w:rPr>
+        <w:t>modified</w:t>
+      </w:r>
+      <w:proofErr w:type="spellEnd"/>
+      <w:r>
+        <w:rPr>
+          <w:rFonts w:ascii="Lucida Console" w:hAnsi="Lucida Console" w:cs="Lucida Console"/>
+          <w:color w:val="8B0000"/>
+          <w:sz w:val="18"/>
+          <w:szCs w:val="18"/>
         </w:rPr>
         <w:t xml:space="preserve"> </w:t>
       </w:r>
@@ -2127,6 +3491,107 @@
           <w:sz w:val="18"/>
           <w:szCs w:val="18"/>
         </w:rPr>
+        <w:t>test meeting.&lt;</w:t>
+      </w:r>
+      <w:proofErr w:type="spellStart"/>
+      <w:r>
+        <w:rPr>
+          <w:rFonts w:ascii="Lucida Console" w:hAnsi="Lucida Console" w:cs="Lucida Console"/>
+          <w:color w:val="8B0000"/>
+          <w:sz w:val="18"/>
+          <w:szCs w:val="18"/>
+        </w:rPr>
+        <w:t>br</w:t>
+      </w:r>
+      <w:proofErr w:type="spellEnd"/>
+      <w:r>
+        <w:rPr>
+          <w:rFonts w:ascii="Lucida Console" w:hAnsi="Lucida Console" w:cs="Lucida Console"/>
+          <w:color w:val="8B0000"/>
+          <w:sz w:val="18"/>
+          <w:szCs w:val="18"/>
+        </w:rPr>
+        <w:t>&gt;&lt;</w:t>
+      </w:r>
+      <w:proofErr w:type="spellStart"/>
+      <w:r>
+        <w:rPr>
+          <w:rFonts w:ascii="Lucida Console" w:hAnsi="Lucida Console" w:cs="Lucida Console"/>
+          <w:color w:val="8B0000"/>
+          <w:sz w:val="18"/>
+          <w:szCs w:val="18"/>
+        </w:rPr>
+        <w:t>br</w:t>
+      </w:r>
+      <w:proofErr w:type="spellEnd"/>
+      <w:r>
+        <w:rPr>
+          <w:rFonts w:ascii="Lucida Console" w:hAnsi="Lucida Console" w:cs="Lucida Console"/>
+          <w:color w:val="8B0000"/>
+          <w:sz w:val="18"/>
+          <w:szCs w:val="18"/>
+        </w:rPr>
+        <w:t>&gt;</w:t>
+      </w:r>
+      <w:proofErr w:type="spellStart"/>
+      <w:r>
+        <w:rPr>
+          <w:rFonts w:ascii="Lucida Console" w:hAnsi="Lucida Console" w:cs="Lucida Console"/>
+          <w:color w:val="8B0000"/>
+          <w:sz w:val="18"/>
+          <w:szCs w:val="18"/>
+        </w:rPr>
+        <w:t>Regards&amp;nbsp</w:t>
+      </w:r>
+      <w:proofErr w:type="spellEnd"/>
+      <w:r>
+        <w:rPr>
+          <w:rFonts w:ascii="Lucida Console" w:hAnsi="Lucida Console" w:cs="Lucida Console"/>
+          <w:color w:val="8B0000"/>
+          <w:sz w:val="18"/>
+          <w:szCs w:val="18"/>
+        </w:rPr>
+        <w:t>;!&lt;/p&gt;'</w:t>
+      </w:r>
+      <w:r>
+        <w:rPr>
+          <w:rFonts w:ascii="Lucida Console" w:hAnsi="Lucida Console" w:cs="Lucida Console"/>
+          <w:color w:val="A82D00"/>
+          <w:sz w:val="18"/>
+          <w:szCs w:val="18"/>
+          <w:lang w:val="en-US"/>
+        </w:rPr>
+        <w:t xml:space="preserve"> -</w:t>
+      </w:r>
+      <w:proofErr w:type="spellStart"/>
+      <w:r>
+        <w:rPr>
+          <w:rFonts w:ascii="Lucida Console" w:hAnsi="Lucida Console" w:cs="Lucida Console"/>
+          <w:color w:val="A82D00"/>
+          <w:sz w:val="18"/>
+          <w:szCs w:val="18"/>
+          <w:lang w:val="en-US"/>
+        </w:rPr>
+        <w:t>ExchangeMeetingStartDate</w:t>
+      </w:r>
+      <w:proofErr w:type="spellEnd"/>
+      <w:r>
+        <w:rPr>
+          <w:rFonts w:ascii="Lucida Console" w:hAnsi="Lucida Console" w:cs="Lucida Console"/>
+          <w:color w:val="A82D00"/>
+          <w:sz w:val="18"/>
+          <w:szCs w:val="18"/>
+          <w:lang w:val="en-US"/>
+        </w:rPr>
+        <w:t xml:space="preserve"> </w:t>
+      </w:r>
+      <w:r>
+        <w:rPr>
+          <w:rFonts w:ascii="Lucida Console" w:hAnsi="Lucida Console" w:cs="Lucida Console"/>
+          <w:color w:val="8B0000"/>
+          <w:sz w:val="18"/>
+          <w:szCs w:val="18"/>
+        </w:rPr>
         <w:t>'2020120</w:t>
       </w:r>
       <w:r>
@@ -2183,8 +3648,20 @@
           <w:szCs w:val="18"/>
           <w:lang w:val="en-US"/>
         </w:rPr>
-        <w:t>-ExchangeMeetingEndDate</w:t>
-      </w:r>
+        <w:t>-</w:t>
+      </w:r>
+      <w:proofErr w:type="spellStart"/>
+      <w:r>
+        <w:rPr>
+          <w:rFonts w:ascii="Lucida Console" w:hAnsi="Lucida Console" w:cs="Lucida Console"/>
+          <w:color w:val="A82D00"/>
+          <w:sz w:val="18"/>
+          <w:szCs w:val="18"/>
+          <w:lang w:val="en-US"/>
+        </w:rPr>
+        <w:t>ExchangeMeetingEndDate</w:t>
+      </w:r>
+      <w:proofErr w:type="spellEnd"/>
       <w:r>
         <w:rPr>
           <w:rFonts w:ascii="Lucida Console" w:hAnsi="Lucida Console" w:cs="Lucida Console"/>
@@ -2248,8 +3725,42 @@
           <w:szCs w:val="18"/>
           <w:lang w:val="en-US"/>
         </w:rPr>
-        <w:t>-ExchangeMeetingId $MeetingId</w:t>
-      </w:r>
+        <w:t>-</w:t>
+      </w:r>
+      <w:proofErr w:type="spellStart"/>
+      <w:r>
+        <w:rPr>
+          <w:rFonts w:ascii="Lucida Console" w:hAnsi="Lucida Console" w:cs="Lucida Console"/>
+          <w:color w:val="A82D00"/>
+          <w:sz w:val="18"/>
+          <w:szCs w:val="18"/>
+          <w:lang w:val="en-US"/>
+        </w:rPr>
+        <w:t>ExchangeMeetingId</w:t>
+      </w:r>
+      <w:proofErr w:type="spellEnd"/>
+      <w:r>
+        <w:rPr>
+          <w:rFonts w:ascii="Lucida Console" w:hAnsi="Lucida Console" w:cs="Lucida Console"/>
+          <w:color w:val="A82D00"/>
+          <w:sz w:val="18"/>
+          <w:szCs w:val="18"/>
+          <w:lang w:val="en-US"/>
+        </w:rPr>
+        <w:t xml:space="preserve"> $</w:t>
+      </w:r>
+      <w:proofErr w:type="spellStart"/>
+      <w:r>
+        <w:rPr>
+          <w:rFonts w:ascii="Lucida Console" w:hAnsi="Lucida Console" w:cs="Lucida Console"/>
+          <w:color w:val="A82D00"/>
+          <w:sz w:val="18"/>
+          <w:szCs w:val="18"/>
+          <w:lang w:val="en-US"/>
+        </w:rPr>
+        <w:t>MeetingId</w:t>
+      </w:r>
+      <w:proofErr w:type="spellEnd"/>
       <w:r>
         <w:rPr>
           <w:rFonts w:ascii="Lucida Console" w:hAnsi="Lucida Console" w:cs="Lucida Console"/>
@@ -2268,7 +3779,29 @@
           <w:szCs w:val="18"/>
           <w:lang w:val="en-US"/>
         </w:rPr>
-        <w:t>-ExchangeOptionalAttendees "</w:t>
+        <w:t>-</w:t>
+      </w:r>
+      <w:proofErr w:type="spellStart"/>
+      <w:r>
+        <w:rPr>
+          <w:rFonts w:ascii="Lucida Console" w:hAnsi="Lucida Console" w:cs="Lucida Console"/>
+          <w:color w:val="A82D00"/>
+          <w:sz w:val="18"/>
+          <w:szCs w:val="18"/>
+          <w:lang w:val="en-US"/>
+        </w:rPr>
+        <w:t>ExchangeOptionalAttendees</w:t>
+      </w:r>
+      <w:proofErr w:type="spellEnd"/>
+      <w:r>
+        <w:rPr>
+          <w:rFonts w:ascii="Lucida Console" w:hAnsi="Lucida Console" w:cs="Lucida Console"/>
+          <w:color w:val="A82D00"/>
+          <w:sz w:val="18"/>
+          <w:szCs w:val="18"/>
+          <w:lang w:val="en-US"/>
+        </w:rPr>
+        <w:t xml:space="preserve"> "</w:t>
       </w:r>
       <w:r>
         <w:rPr>
@@ -2318,6 +3851,7 @@
         </w:rPr>
         <w:t xml:space="preserve">[string] </w:t>
       </w:r>
+      <w:proofErr w:type="spellStart"/>
       <w:r>
         <w:rPr>
           <w:b/>
@@ -2326,6 +3860,7 @@
         </w:rPr>
         <w:t>ExchangeWebServiceUrl</w:t>
       </w:r>
+      <w:proofErr w:type="spellEnd"/>
       <w:r>
         <w:rPr>
           <w:lang w:val="en-US"/>
@@ -2360,6 +3895,7 @@
         </w:rPr>
         <w:t xml:space="preserve">[string] </w:t>
       </w:r>
+      <w:proofErr w:type="spellStart"/>
       <w:r>
         <w:rPr>
           <w:b/>
@@ -2368,6 +3904,7 @@
         </w:rPr>
         <w:t>ExchangeWebServiceDll</w:t>
       </w:r>
+      <w:proofErr w:type="spellEnd"/>
       <w:r>
         <w:rPr>
           <w:lang w:val="en-US"/>
@@ -2414,6 +3951,7 @@
         </w:rPr>
         <w:t xml:space="preserve">[string] </w:t>
       </w:r>
+      <w:proofErr w:type="spellStart"/>
       <w:r>
         <w:rPr>
           <w:b/>
@@ -2422,6 +3960,7 @@
         </w:rPr>
         <w:t>ExchangeUserName</w:t>
       </w:r>
+      <w:proofErr w:type="spellEnd"/>
       <w:r>
         <w:rPr>
           <w:lang w:val="en-US"/>
@@ -2440,8 +3979,25 @@
           <w:color w:val="00B050"/>
           <w:lang w:val="en-US"/>
         </w:rPr>
-        <w:t xml:space="preserve">[SecureString] </w:t>
-      </w:r>
+        <w:t>[</w:t>
+      </w:r>
+      <w:proofErr w:type="spellStart"/>
+      <w:r>
+        <w:rPr>
+          <w:color w:val="00B050"/>
+          <w:lang w:val="en-US"/>
+        </w:rPr>
+        <w:t>SecureString</w:t>
+      </w:r>
+      <w:proofErr w:type="spellEnd"/>
+      <w:r>
+        <w:rPr>
+          <w:color w:val="00B050"/>
+          <w:lang w:val="en-US"/>
+        </w:rPr>
+        <w:t xml:space="preserve">] </w:t>
+      </w:r>
+      <w:proofErr w:type="spellStart"/>
       <w:r>
         <w:rPr>
           <w:b/>
@@ -2450,11 +4006,26 @@
         </w:rPr>
         <w:t>ExchangePassword</w:t>
       </w:r>
-      <w:r>
-        <w:rPr>
-          <w:lang w:val="en-US"/>
-        </w:rPr>
-        <w:t xml:space="preserve"> : Exchange user password, securestring format only</w:t>
+      <w:proofErr w:type="spellEnd"/>
+      <w:r>
+        <w:rPr>
+          <w:lang w:val="en-US"/>
+        </w:rPr>
+        <w:t xml:space="preserve"> : Exchange user password, </w:t>
+      </w:r>
+      <w:proofErr w:type="spellStart"/>
+      <w:r>
+        <w:rPr>
+          <w:lang w:val="en-US"/>
+        </w:rPr>
+        <w:t>securestring</w:t>
+      </w:r>
+      <w:proofErr w:type="spellEnd"/>
+      <w:r>
+        <w:rPr>
+          <w:lang w:val="en-US"/>
+        </w:rPr>
+        <w:t xml:space="preserve"> format only</w:t>
       </w:r>
     </w:p>
     <w:p>
@@ -2470,6 +4041,7 @@
         </w:rPr>
         <w:t xml:space="preserve">[string] </w:t>
       </w:r>
+      <w:proofErr w:type="spellStart"/>
       <w:r>
         <w:rPr>
           <w:b/>
@@ -2478,6 +4050,7 @@
         </w:rPr>
         <w:t>ExchangeRequiredAttendees</w:t>
       </w:r>
+      <w:proofErr w:type="spellEnd"/>
       <w:r>
         <w:rPr>
           <w:b/>
@@ -2538,6 +4111,7 @@
         </w:rPr>
         <w:t xml:space="preserve">[string] </w:t>
       </w:r>
+      <w:proofErr w:type="spellStart"/>
       <w:r>
         <w:rPr>
           <w:b/>
@@ -2562,6 +4136,7 @@
         </w:rPr>
         <w:t>Attendees</w:t>
       </w:r>
+      <w:proofErr w:type="spellEnd"/>
       <w:r>
         <w:rPr>
           <w:lang w:val="en-US"/>
@@ -2594,6 +4169,7 @@
         </w:rPr>
         <w:t xml:space="preserve">[string] </w:t>
       </w:r>
+      <w:proofErr w:type="spellStart"/>
       <w:r>
         <w:rPr>
           <w:b/>
@@ -2602,6 +4178,7 @@
         </w:rPr>
         <w:t>ExchangeMeetingTitle</w:t>
       </w:r>
+      <w:proofErr w:type="spellEnd"/>
       <w:r>
         <w:rPr>
           <w:b/>
@@ -2662,6 +4239,7 @@
         </w:rPr>
         <w:t xml:space="preserve">[string] </w:t>
       </w:r>
+      <w:proofErr w:type="spellStart"/>
       <w:r>
         <w:rPr>
           <w:b/>
@@ -2670,6 +4248,7 @@
         </w:rPr>
         <w:t>ExchangeMeetingBody</w:t>
       </w:r>
+      <w:proofErr w:type="spellEnd"/>
       <w:r>
         <w:rPr>
           <w:b/>
@@ -2730,6 +4309,7 @@
         </w:rPr>
         <w:t xml:space="preserve">[string] </w:t>
       </w:r>
+      <w:proofErr w:type="spellStart"/>
       <w:r>
         <w:rPr>
           <w:b/>
@@ -2738,6 +4318,7 @@
         </w:rPr>
         <w:t>ExchangeMeetingStartDate</w:t>
       </w:r>
+      <w:proofErr w:type="spellEnd"/>
       <w:r>
         <w:rPr>
           <w:b/>
@@ -2798,6 +4379,7 @@
         </w:rPr>
         <w:t xml:space="preserve">[string] </w:t>
       </w:r>
+      <w:proofErr w:type="spellStart"/>
       <w:r>
         <w:rPr>
           <w:b/>
@@ -2806,6 +4388,7 @@
         </w:rPr>
         <w:t>ExchangeMeetingEndDate</w:t>
       </w:r>
+      <w:proofErr w:type="spellEnd"/>
       <w:r>
         <w:rPr>
           <w:b/>
@@ -2866,13 +4449,14 @@
         </w:rPr>
         <w:t xml:space="preserve">[string] </w:t>
       </w:r>
+      <w:proofErr w:type="spellStart"/>
       <w:r>
         <w:rPr>
           <w:b/>
           <w:bCs/>
           <w:lang w:val="en-US"/>
         </w:rPr>
-        <w:t>ExchangeMeetingId</w:t>
+        <w:t>ExchangeMeeting</w:t>
       </w:r>
       <w:r>
         <w:rPr>
@@ -2880,41 +4464,16 @@
           <w:bCs/>
           <w:lang w:val="en-US"/>
         </w:rPr>
-        <w:t xml:space="preserve"> </w:t>
-      </w:r>
-      <w:r>
-        <w:rPr>
-          <w:lang w:val="en-US"/>
-        </w:rPr>
-        <w:t>: Id of the Meeting to modify</w:t>
-      </w:r>
-    </w:p>
-    <w:p>
-      <w:pPr>
-        <w:rPr>
-          <w:lang w:val="en-US"/>
-        </w:rPr>
-      </w:pPr>
-      <w:r>
-        <w:rPr>
-          <w:color w:val="00B050"/>
-          <w:lang w:val="en-US"/>
-        </w:rPr>
-        <w:t xml:space="preserve">[string] </w:t>
-      </w:r>
+        <w:t>Location</w:t>
+      </w:r>
+      <w:proofErr w:type="spellEnd"/>
       <w:r>
         <w:rPr>
           <w:b/>
           <w:bCs/>
           <w:lang w:val="en-US"/>
         </w:rPr>
-        <w:t>ExchangeAttachments</w:t>
-      </w:r>
-      <w:r>
-        <w:rPr>
-          <w:lang w:val="en-US"/>
-        </w:rPr>
-        <w:t xml:space="preserve"> (</w:t>
+        <w:t xml:space="preserve"> </w:t>
       </w:r>
       <w:r>
         <w:rPr>
@@ -2922,6 +4481,108 @@
           <w:iCs/>
           <w:lang w:val="en-US"/>
         </w:rPr>
+        <w:t>(optional)</w:t>
+      </w:r>
+      <w:r>
+        <w:rPr>
+          <w:b/>
+          <w:bCs/>
+          <w:lang w:val="en-US"/>
+        </w:rPr>
+        <w:t xml:space="preserve"> </w:t>
+      </w:r>
+      <w:r>
+        <w:rPr>
+          <w:lang w:val="en-US"/>
+        </w:rPr>
+        <w:t xml:space="preserve">: </w:t>
+      </w:r>
+      <w:r>
+        <w:rPr>
+          <w:lang w:val="en-US"/>
+        </w:rPr>
+        <w:t xml:space="preserve">new </w:t>
+      </w:r>
+      <w:r>
+        <w:rPr>
+          <w:lang w:val="en-US"/>
+        </w:rPr>
+        <w:t>Meeting location</w:t>
+      </w:r>
+    </w:p>
+    <w:p>
+      <w:pPr>
+        <w:rPr>
+          <w:lang w:val="en-US"/>
+        </w:rPr>
+      </w:pPr>
+      <w:r>
+        <w:rPr>
+          <w:color w:val="00B050"/>
+          <w:lang w:val="en-US"/>
+        </w:rPr>
+        <w:t xml:space="preserve">[string] </w:t>
+      </w:r>
+      <w:proofErr w:type="spellStart"/>
+      <w:r>
+        <w:rPr>
+          <w:b/>
+          <w:bCs/>
+          <w:lang w:val="en-US"/>
+        </w:rPr>
+        <w:t>ExchangeMeetingId</w:t>
+      </w:r>
+      <w:proofErr w:type="spellEnd"/>
+      <w:r>
+        <w:rPr>
+          <w:b/>
+          <w:bCs/>
+          <w:lang w:val="en-US"/>
+        </w:rPr>
+        <w:t xml:space="preserve"> </w:t>
+      </w:r>
+      <w:r>
+        <w:rPr>
+          <w:lang w:val="en-US"/>
+        </w:rPr>
+        <w:t>: Id of the Meeting to modify</w:t>
+      </w:r>
+    </w:p>
+    <w:p>
+      <w:pPr>
+        <w:rPr>
+          <w:lang w:val="en-US"/>
+        </w:rPr>
+      </w:pPr>
+      <w:r>
+        <w:rPr>
+          <w:color w:val="00B050"/>
+          <w:lang w:val="en-US"/>
+        </w:rPr>
+        <w:t xml:space="preserve">[string] </w:t>
+      </w:r>
+      <w:proofErr w:type="spellStart"/>
+      <w:r>
+        <w:rPr>
+          <w:b/>
+          <w:bCs/>
+          <w:lang w:val="en-US"/>
+        </w:rPr>
+        <w:t>ExchangeAttachments</w:t>
+      </w:r>
+      <w:proofErr w:type="spellEnd"/>
+      <w:r>
+        <w:rPr>
+          <w:lang w:val="en-US"/>
+        </w:rPr>
+        <w:t xml:space="preserve"> (</w:t>
+      </w:r>
+      <w:r>
+        <w:rPr>
+          <w:i/>
+          <w:iCs/>
+          <w:lang w:val="en-US"/>
+        </w:rPr>
         <w:t>optional</w:t>
       </w:r>
       <w:r>
@@ -3067,9 +4728,12 @@
       <w:pPr>
         <w:pStyle w:val="Titre2"/>
       </w:pPr>
-      <w:r>
+      <w:proofErr w:type="spellStart"/>
+      <w:r>
+        <w:lastRenderedPageBreak/>
         <w:t>Todo</w:t>
       </w:r>
+      <w:proofErr w:type="spellEnd"/>
     </w:p>
     <w:p>
       <w:pPr>
@@ -3080,8 +4744,53 @@
         </w:numPr>
       </w:pPr>
       <w:r>
-        <w:t>Fix old attachments not deleted when adding new attachment</w:t>
-      </w:r>
+        <w:t xml:space="preserve">Fix </w:t>
+      </w:r>
+      <w:proofErr w:type="spellStart"/>
+      <w:r>
+        <w:t>old</w:t>
+      </w:r>
+      <w:proofErr w:type="spellEnd"/>
+      <w:r>
+        <w:t xml:space="preserve"> </w:t>
+      </w:r>
+      <w:proofErr w:type="spellStart"/>
+      <w:r>
+        <w:t>attachments</w:t>
+      </w:r>
+      <w:proofErr w:type="spellEnd"/>
+      <w:r>
+        <w:t xml:space="preserve"> not </w:t>
+      </w:r>
+      <w:proofErr w:type="spellStart"/>
+      <w:r>
+        <w:t>deleted</w:t>
+      </w:r>
+      <w:proofErr w:type="spellEnd"/>
+      <w:r>
+        <w:t xml:space="preserve"> </w:t>
+      </w:r>
+      <w:proofErr w:type="spellStart"/>
+      <w:r>
+        <w:t>when</w:t>
+      </w:r>
+      <w:proofErr w:type="spellEnd"/>
+      <w:r>
+        <w:t xml:space="preserve"> </w:t>
+      </w:r>
+      <w:proofErr w:type="spellStart"/>
+      <w:r>
+        <w:t>adding</w:t>
+      </w:r>
+      <w:proofErr w:type="spellEnd"/>
+      <w:r>
+        <w:t xml:space="preserve"> new </w:t>
+      </w:r>
+      <w:proofErr w:type="spellStart"/>
+      <w:r>
+        <w:t>attachment</w:t>
+      </w:r>
+      <w:proofErr w:type="spellEnd"/>
     </w:p>
     <w:p>
       <w:pPr>
@@ -3092,7 +4801,15 @@
         </w:numPr>
       </w:pPr>
       <w:r>
-        <w:t>File objects as input (pipeline)</w:t>
+        <w:t xml:space="preserve">File </w:t>
+      </w:r>
+      <w:proofErr w:type="spellStart"/>
+      <w:r>
+        <w:t>objects</w:t>
+      </w:r>
+      <w:proofErr w:type="spellEnd"/>
+      <w:r>
+        <w:t xml:space="preserve"> as input (pipeline)</w:t>
       </w:r>
     </w:p>
     <w:p>
@@ -3103,10 +4820,27 @@
           <w:numId w:val="2"/>
         </w:numPr>
       </w:pPr>
-      <w:r>
-        <w:lastRenderedPageBreak/>
-        <w:t>Add « -ExchangeMeetingIsTeams » parameter</w:t>
-      </w:r>
+      <w:proofErr w:type="spellStart"/>
+      <w:r>
+        <w:t>Add</w:t>
+      </w:r>
+      <w:proofErr w:type="spellEnd"/>
+      <w:r>
+        <w:t xml:space="preserve"> « -</w:t>
+      </w:r>
+      <w:proofErr w:type="spellStart"/>
+      <w:r>
+        <w:t>ExchangeMeetingIsTeams</w:t>
+      </w:r>
+      <w:proofErr w:type="spellEnd"/>
+      <w:r>
+        <w:t xml:space="preserve"> » </w:t>
+      </w:r>
+      <w:proofErr w:type="spellStart"/>
+      <w:r>
+        <w:t>parameter</w:t>
+      </w:r>
+      <w:proofErr w:type="spellEnd"/>
     </w:p>
     <w:p>
       <w:pPr>
@@ -3116,9 +4850,51 @@
           <w:numId w:val="2"/>
         </w:numPr>
       </w:pPr>
-      <w:r>
-        <w:t>Add « add » and « remove » possibility for attendees and attachments</w:t>
-      </w:r>
+      <w:proofErr w:type="spellStart"/>
+      <w:r>
+        <w:t>Add</w:t>
+      </w:r>
+      <w:proofErr w:type="spellEnd"/>
+      <w:r>
+        <w:t xml:space="preserve"> « </w:t>
+      </w:r>
+      <w:proofErr w:type="spellStart"/>
+      <w:r>
+        <w:t>add</w:t>
+      </w:r>
+      <w:proofErr w:type="spellEnd"/>
+      <w:r>
+        <w:t> » and « </w:t>
+      </w:r>
+      <w:proofErr w:type="spellStart"/>
+      <w:r>
+        <w:t>remove</w:t>
+      </w:r>
+      <w:proofErr w:type="spellEnd"/>
+      <w:r>
+        <w:t xml:space="preserve"> » </w:t>
+      </w:r>
+      <w:proofErr w:type="spellStart"/>
+      <w:r>
+        <w:t>possibility</w:t>
+      </w:r>
+      <w:proofErr w:type="spellEnd"/>
+      <w:r>
+        <w:t xml:space="preserve"> for </w:t>
+      </w:r>
+      <w:proofErr w:type="spellStart"/>
+      <w:r>
+        <w:t>attendees</w:t>
+      </w:r>
+      <w:proofErr w:type="spellEnd"/>
+      <w:r>
+        <w:t xml:space="preserve"> and </w:t>
+      </w:r>
+      <w:proofErr w:type="spellStart"/>
+      <w:r>
+        <w:t>attachments</w:t>
+      </w:r>
+      <w:proofErr w:type="spellEnd"/>
     </w:p>
     <w:p/>
     <w:p>
@@ -3144,7 +4920,21 @@
         <w:rPr>
           <w:lang w:val="en-US"/>
         </w:rPr>
-        <w:t xml:space="preserve">Stop-ExchangeMeeting </w:t>
+        <w:t>Stop-</w:t>
+      </w:r>
+      <w:proofErr w:type="spellStart"/>
+      <w:r>
+        <w:rPr>
+          <w:lang w:val="en-US"/>
+        </w:rPr>
+        <w:t>ExchangeMeeting</w:t>
+      </w:r>
+      <w:proofErr w:type="spellEnd"/>
+      <w:r>
+        <w:rPr>
+          <w:lang w:val="en-US"/>
+        </w:rPr>
+        <w:t xml:space="preserve"> </w:t>
       </w:r>
       <w:r>
         <w:rPr>
@@ -3177,8 +4967,16 @@
         <w:rPr>
           <w:lang w:val="en-US"/>
         </w:rPr>
-        <w:t>Delete or Cancel a Meeting using Exchange Web Services Api</w:t>
-      </w:r>
+        <w:t xml:space="preserve">Delete or Cancel a Meeting using Exchange Web Services </w:t>
+      </w:r>
+      <w:proofErr w:type="spellStart"/>
+      <w:r>
+        <w:rPr>
+          <w:lang w:val="en-US"/>
+        </w:rPr>
+        <w:t>Api</w:t>
+      </w:r>
+      <w:proofErr w:type="spellEnd"/>
     </w:p>
     <w:p>
       <w:pPr>
@@ -3223,28 +5021,52 @@
           <w:lang w:val="en-US"/>
         </w:rPr>
         <w:br/>
-        <w:t>$M</w:t>
-      </w:r>
-      <w:r>
-        <w:rPr>
-          <w:rFonts w:ascii="Lucida Console" w:hAnsi="Lucida Console" w:cs="Lucida Console"/>
-          <w:color w:val="A82D00"/>
-          <w:sz w:val="18"/>
-          <w:szCs w:val="18"/>
-          <w:lang w:val="en-US"/>
-        </w:rPr>
-        <w:t xml:space="preserve">eetingState = Remove-ExchangeMeeting </w:t>
-      </w:r>
-      <w:r>
-        <w:rPr>
-          <w:rFonts w:ascii="Lucida Console" w:hAnsi="Lucida Console" w:cs="Lucida Console"/>
-          <w:color w:val="A82D00"/>
-          <w:sz w:val="18"/>
-          <w:szCs w:val="18"/>
-          <w:lang w:val="en-US"/>
-        </w:rPr>
-        <w:t>-ExchangeMeetingId $MeetingId</w:t>
-      </w:r>
+        <w:t>$</w:t>
+      </w:r>
+      <w:proofErr w:type="spellStart"/>
+      <w:r>
+        <w:rPr>
+          <w:rFonts w:ascii="Lucida Console" w:hAnsi="Lucida Console" w:cs="Lucida Console"/>
+          <w:color w:val="A82D00"/>
+          <w:sz w:val="18"/>
+          <w:szCs w:val="18"/>
+          <w:lang w:val="en-US"/>
+        </w:rPr>
+        <w:t>M</w:t>
+      </w:r>
+      <w:r>
+        <w:rPr>
+          <w:rFonts w:ascii="Lucida Console" w:hAnsi="Lucida Console" w:cs="Lucida Console"/>
+          <w:color w:val="A82D00"/>
+          <w:sz w:val="18"/>
+          <w:szCs w:val="18"/>
+          <w:lang w:val="en-US"/>
+        </w:rPr>
+        <w:t>eetingState</w:t>
+      </w:r>
+      <w:proofErr w:type="spellEnd"/>
+      <w:r>
+        <w:rPr>
+          <w:rFonts w:ascii="Lucida Console" w:hAnsi="Lucida Console" w:cs="Lucida Console"/>
+          <w:color w:val="A82D00"/>
+          <w:sz w:val="18"/>
+          <w:szCs w:val="18"/>
+          <w:lang w:val="en-US"/>
+        </w:rPr>
+        <w:t xml:space="preserve"> = Remove-</w:t>
+      </w:r>
+      <w:proofErr w:type="spellStart"/>
+      <w:r>
+        <w:rPr>
+          <w:rFonts w:ascii="Lucida Console" w:hAnsi="Lucida Console" w:cs="Lucida Console"/>
+          <w:color w:val="A82D00"/>
+          <w:sz w:val="18"/>
+          <w:szCs w:val="18"/>
+          <w:lang w:val="en-US"/>
+        </w:rPr>
+        <w:t>ExchangeMeeting</w:t>
+      </w:r>
+      <w:proofErr w:type="spellEnd"/>
       <w:r>
         <w:rPr>
           <w:rFonts w:ascii="Lucida Console" w:hAnsi="Lucida Console" w:cs="Lucida Console"/>
@@ -3263,8 +5085,118 @@
           <w:szCs w:val="18"/>
           <w:lang w:val="en-US"/>
         </w:rPr>
-        <w:t>-ExchangeUserName $username -ExchangePassword $password -ExchangeMeetingId</w:t>
-      </w:r>
+        <w:t>-</w:t>
+      </w:r>
+      <w:proofErr w:type="spellStart"/>
+      <w:r>
+        <w:rPr>
+          <w:rFonts w:ascii="Lucida Console" w:hAnsi="Lucida Console" w:cs="Lucida Console"/>
+          <w:color w:val="A82D00"/>
+          <w:sz w:val="18"/>
+          <w:szCs w:val="18"/>
+          <w:lang w:val="en-US"/>
+        </w:rPr>
+        <w:t>ExchangeMeetingId</w:t>
+      </w:r>
+      <w:proofErr w:type="spellEnd"/>
+      <w:r>
+        <w:rPr>
+          <w:rFonts w:ascii="Lucida Console" w:hAnsi="Lucida Console" w:cs="Lucida Console"/>
+          <w:color w:val="A82D00"/>
+          <w:sz w:val="18"/>
+          <w:szCs w:val="18"/>
+          <w:lang w:val="en-US"/>
+        </w:rPr>
+        <w:t xml:space="preserve"> $</w:t>
+      </w:r>
+      <w:proofErr w:type="spellStart"/>
+      <w:r>
+        <w:rPr>
+          <w:rFonts w:ascii="Lucida Console" w:hAnsi="Lucida Console" w:cs="Lucida Console"/>
+          <w:color w:val="A82D00"/>
+          <w:sz w:val="18"/>
+          <w:szCs w:val="18"/>
+          <w:lang w:val="en-US"/>
+        </w:rPr>
+        <w:t>MeetingId</w:t>
+      </w:r>
+      <w:proofErr w:type="spellEnd"/>
+      <w:r>
+        <w:rPr>
+          <w:rFonts w:ascii="Lucida Console" w:hAnsi="Lucida Console" w:cs="Lucida Console"/>
+          <w:color w:val="A82D00"/>
+          <w:sz w:val="18"/>
+          <w:szCs w:val="18"/>
+          <w:lang w:val="en-US"/>
+        </w:rPr>
+        <w:t xml:space="preserve"> </w:t>
+      </w:r>
+      <w:r>
+        <w:rPr>
+          <w:rFonts w:ascii="Lucida Console" w:hAnsi="Lucida Console" w:cs="Lucida Console"/>
+          <w:color w:val="A82D00"/>
+          <w:sz w:val="18"/>
+          <w:szCs w:val="18"/>
+          <w:lang w:val="en-US"/>
+        </w:rPr>
+        <w:t>-</w:t>
+      </w:r>
+      <w:proofErr w:type="spellStart"/>
+      <w:r>
+        <w:rPr>
+          <w:rFonts w:ascii="Lucida Console" w:hAnsi="Lucida Console" w:cs="Lucida Console"/>
+          <w:color w:val="A82D00"/>
+          <w:sz w:val="18"/>
+          <w:szCs w:val="18"/>
+          <w:lang w:val="en-US"/>
+        </w:rPr>
+        <w:t>ExchangeUserName</w:t>
+      </w:r>
+      <w:proofErr w:type="spellEnd"/>
+      <w:r>
+        <w:rPr>
+          <w:rFonts w:ascii="Lucida Console" w:hAnsi="Lucida Console" w:cs="Lucida Console"/>
+          <w:color w:val="A82D00"/>
+          <w:sz w:val="18"/>
+          <w:szCs w:val="18"/>
+          <w:lang w:val="en-US"/>
+        </w:rPr>
+        <w:t xml:space="preserve"> $username -</w:t>
+      </w:r>
+      <w:proofErr w:type="spellStart"/>
+      <w:r>
+        <w:rPr>
+          <w:rFonts w:ascii="Lucida Console" w:hAnsi="Lucida Console" w:cs="Lucida Console"/>
+          <w:color w:val="A82D00"/>
+          <w:sz w:val="18"/>
+          <w:szCs w:val="18"/>
+          <w:lang w:val="en-US"/>
+        </w:rPr>
+        <w:t>ExchangePassword</w:t>
+      </w:r>
+      <w:proofErr w:type="spellEnd"/>
+      <w:r>
+        <w:rPr>
+          <w:rFonts w:ascii="Lucida Console" w:hAnsi="Lucida Console" w:cs="Lucida Console"/>
+          <w:color w:val="A82D00"/>
+          <w:sz w:val="18"/>
+          <w:szCs w:val="18"/>
+          <w:lang w:val="en-US"/>
+        </w:rPr>
+        <w:t xml:space="preserve"> $password -</w:t>
+      </w:r>
+      <w:proofErr w:type="spellStart"/>
+      <w:r>
+        <w:rPr>
+          <w:rFonts w:ascii="Lucida Console" w:hAnsi="Lucida Console" w:cs="Lucida Console"/>
+          <w:color w:val="A82D00"/>
+          <w:sz w:val="18"/>
+          <w:szCs w:val="18"/>
+          <w:lang w:val="en-US"/>
+        </w:rPr>
+        <w:t>ExchangeMeetingId</w:t>
+      </w:r>
+      <w:proofErr w:type="spellEnd"/>
       <w:r>
         <w:rPr>
           <w:rFonts w:ascii="Lucida Console" w:hAnsi="Lucida Console" w:cs="Lucida Console"/>
@@ -3320,47 +5252,203 @@
           <w:lang w:val="en-US"/>
         </w:rPr>
         <w:br/>
-        <w:t>$M</w:t>
-      </w:r>
-      <w:r>
-        <w:rPr>
-          <w:rFonts w:ascii="Lucida Console" w:hAnsi="Lucida Console" w:cs="Lucida Console"/>
-          <w:color w:val="A82D00"/>
-          <w:sz w:val="18"/>
-          <w:szCs w:val="18"/>
-          <w:lang w:val="en-US"/>
-        </w:rPr>
-        <w:t xml:space="preserve">eetingState = Remove-ExchangeMeeting </w:t>
-      </w:r>
-      <w:r>
-        <w:rPr>
-          <w:rFonts w:ascii="Lucida Console" w:hAnsi="Lucida Console" w:cs="Lucida Console"/>
-          <w:color w:val="A82D00"/>
-          <w:sz w:val="18"/>
-          <w:szCs w:val="18"/>
-          <w:lang w:val="en-US"/>
-        </w:rPr>
-        <w:t>-ExchangeMeetingId $MeetingId</w:t>
-      </w:r>
-      <w:r>
-        <w:rPr>
-          <w:rFonts w:ascii="Lucida Console" w:hAnsi="Lucida Console" w:cs="Lucida Console"/>
-          <w:color w:val="A82D00"/>
-          <w:sz w:val="18"/>
-          <w:szCs w:val="18"/>
-          <w:lang w:val="en-US"/>
-        </w:rPr>
-        <w:t xml:space="preserve"> -ExchangeUserName $username -ExchangePassword $password -ExchangeMeetingId</w:t>
-      </w:r>
-      <w:r>
-        <w:rPr>
-          <w:rFonts w:ascii="Lucida Console" w:hAnsi="Lucida Console" w:cs="Lucida Console"/>
-          <w:color w:val="A82D00"/>
-          <w:sz w:val="18"/>
-          <w:szCs w:val="18"/>
-          <w:lang w:val="en-US"/>
-        </w:rPr>
-        <w:t xml:space="preserve"> $MeetingId -Delete $True</w:t>
+        <w:t>$</w:t>
+      </w:r>
+      <w:proofErr w:type="spellStart"/>
+      <w:r>
+        <w:rPr>
+          <w:rFonts w:ascii="Lucida Console" w:hAnsi="Lucida Console" w:cs="Lucida Console"/>
+          <w:color w:val="A82D00"/>
+          <w:sz w:val="18"/>
+          <w:szCs w:val="18"/>
+          <w:lang w:val="en-US"/>
+        </w:rPr>
+        <w:t>M</w:t>
+      </w:r>
+      <w:r>
+        <w:rPr>
+          <w:rFonts w:ascii="Lucida Console" w:hAnsi="Lucida Console" w:cs="Lucida Console"/>
+          <w:color w:val="A82D00"/>
+          <w:sz w:val="18"/>
+          <w:szCs w:val="18"/>
+          <w:lang w:val="en-US"/>
+        </w:rPr>
+        <w:t>eetingState</w:t>
+      </w:r>
+      <w:proofErr w:type="spellEnd"/>
+      <w:r>
+        <w:rPr>
+          <w:rFonts w:ascii="Lucida Console" w:hAnsi="Lucida Console" w:cs="Lucida Console"/>
+          <w:color w:val="A82D00"/>
+          <w:sz w:val="18"/>
+          <w:szCs w:val="18"/>
+          <w:lang w:val="en-US"/>
+        </w:rPr>
+        <w:t xml:space="preserve"> = Remove-</w:t>
+      </w:r>
+      <w:proofErr w:type="spellStart"/>
+      <w:r>
+        <w:rPr>
+          <w:rFonts w:ascii="Lucida Console" w:hAnsi="Lucida Console" w:cs="Lucida Console"/>
+          <w:color w:val="A82D00"/>
+          <w:sz w:val="18"/>
+          <w:szCs w:val="18"/>
+          <w:lang w:val="en-US"/>
+        </w:rPr>
+        <w:t>ExchangeMeeting</w:t>
+      </w:r>
+      <w:proofErr w:type="spellEnd"/>
+      <w:r>
+        <w:rPr>
+          <w:rFonts w:ascii="Lucida Console" w:hAnsi="Lucida Console" w:cs="Lucida Console"/>
+          <w:color w:val="A82D00"/>
+          <w:sz w:val="18"/>
+          <w:szCs w:val="18"/>
+          <w:lang w:val="en-US"/>
+        </w:rPr>
+        <w:t xml:space="preserve"> </w:t>
+      </w:r>
+      <w:r>
+        <w:rPr>
+          <w:rFonts w:ascii="Lucida Console" w:hAnsi="Lucida Console" w:cs="Lucida Console"/>
+          <w:color w:val="A82D00"/>
+          <w:sz w:val="18"/>
+          <w:szCs w:val="18"/>
+          <w:lang w:val="en-US"/>
+        </w:rPr>
+        <w:t>-</w:t>
+      </w:r>
+      <w:proofErr w:type="spellStart"/>
+      <w:r>
+        <w:rPr>
+          <w:rFonts w:ascii="Lucida Console" w:hAnsi="Lucida Console" w:cs="Lucida Console"/>
+          <w:color w:val="A82D00"/>
+          <w:sz w:val="18"/>
+          <w:szCs w:val="18"/>
+          <w:lang w:val="en-US"/>
+        </w:rPr>
+        <w:t>ExchangeMeetingId</w:t>
+      </w:r>
+      <w:proofErr w:type="spellEnd"/>
+      <w:r>
+        <w:rPr>
+          <w:rFonts w:ascii="Lucida Console" w:hAnsi="Lucida Console" w:cs="Lucida Console"/>
+          <w:color w:val="A82D00"/>
+          <w:sz w:val="18"/>
+          <w:szCs w:val="18"/>
+          <w:lang w:val="en-US"/>
+        </w:rPr>
+        <w:t xml:space="preserve"> $</w:t>
+      </w:r>
+      <w:proofErr w:type="spellStart"/>
+      <w:r>
+        <w:rPr>
+          <w:rFonts w:ascii="Lucida Console" w:hAnsi="Lucida Console" w:cs="Lucida Console"/>
+          <w:color w:val="A82D00"/>
+          <w:sz w:val="18"/>
+          <w:szCs w:val="18"/>
+          <w:lang w:val="en-US"/>
+        </w:rPr>
+        <w:t>MeetingId</w:t>
+      </w:r>
+      <w:proofErr w:type="spellEnd"/>
+      <w:r>
+        <w:rPr>
+          <w:rFonts w:ascii="Lucida Console" w:hAnsi="Lucida Console" w:cs="Lucida Console"/>
+          <w:color w:val="A82D00"/>
+          <w:sz w:val="18"/>
+          <w:szCs w:val="18"/>
+          <w:lang w:val="en-US"/>
+        </w:rPr>
+        <w:t xml:space="preserve"> -</w:t>
+      </w:r>
+      <w:proofErr w:type="spellStart"/>
+      <w:r>
+        <w:rPr>
+          <w:rFonts w:ascii="Lucida Console" w:hAnsi="Lucida Console" w:cs="Lucida Console"/>
+          <w:color w:val="A82D00"/>
+          <w:sz w:val="18"/>
+          <w:szCs w:val="18"/>
+          <w:lang w:val="en-US"/>
+        </w:rPr>
+        <w:t>ExchangeUserName</w:t>
+      </w:r>
+      <w:proofErr w:type="spellEnd"/>
+      <w:r>
+        <w:rPr>
+          <w:rFonts w:ascii="Lucida Console" w:hAnsi="Lucida Console" w:cs="Lucida Console"/>
+          <w:color w:val="A82D00"/>
+          <w:sz w:val="18"/>
+          <w:szCs w:val="18"/>
+          <w:lang w:val="en-US"/>
+        </w:rPr>
+        <w:t xml:space="preserve"> $username -</w:t>
+      </w:r>
+      <w:proofErr w:type="spellStart"/>
+      <w:r>
+        <w:rPr>
+          <w:rFonts w:ascii="Lucida Console" w:hAnsi="Lucida Console" w:cs="Lucida Console"/>
+          <w:color w:val="A82D00"/>
+          <w:sz w:val="18"/>
+          <w:szCs w:val="18"/>
+          <w:lang w:val="en-US"/>
+        </w:rPr>
+        <w:t>ExchangePassword</w:t>
+      </w:r>
+      <w:proofErr w:type="spellEnd"/>
+      <w:r>
+        <w:rPr>
+          <w:rFonts w:ascii="Lucida Console" w:hAnsi="Lucida Console" w:cs="Lucida Console"/>
+          <w:color w:val="A82D00"/>
+          <w:sz w:val="18"/>
+          <w:szCs w:val="18"/>
+          <w:lang w:val="en-US"/>
+        </w:rPr>
+        <w:t xml:space="preserve"> $password -</w:t>
+      </w:r>
+      <w:proofErr w:type="spellStart"/>
+      <w:r>
+        <w:rPr>
+          <w:rFonts w:ascii="Lucida Console" w:hAnsi="Lucida Console" w:cs="Lucida Console"/>
+          <w:color w:val="A82D00"/>
+          <w:sz w:val="18"/>
+          <w:szCs w:val="18"/>
+          <w:lang w:val="en-US"/>
+        </w:rPr>
+        <w:t>ExchangeMeetingId</w:t>
+      </w:r>
+      <w:proofErr w:type="spellEnd"/>
+      <w:r>
+        <w:rPr>
+          <w:rFonts w:ascii="Lucida Console" w:hAnsi="Lucida Console" w:cs="Lucida Console"/>
+          <w:color w:val="A82D00"/>
+          <w:sz w:val="18"/>
+          <w:szCs w:val="18"/>
+          <w:lang w:val="en-US"/>
+        </w:rPr>
+        <w:t xml:space="preserve"> $</w:t>
+      </w:r>
+      <w:proofErr w:type="spellStart"/>
+      <w:r>
+        <w:rPr>
+          <w:rFonts w:ascii="Lucida Console" w:hAnsi="Lucida Console" w:cs="Lucida Console"/>
+          <w:color w:val="A82D00"/>
+          <w:sz w:val="18"/>
+          <w:szCs w:val="18"/>
+          <w:lang w:val="en-US"/>
+        </w:rPr>
+        <w:t>MeetingId</w:t>
+      </w:r>
+      <w:proofErr w:type="spellEnd"/>
+      <w:r>
+        <w:rPr>
+          <w:rFonts w:ascii="Lucida Console" w:hAnsi="Lucida Console" w:cs="Lucida Console"/>
+          <w:color w:val="A82D00"/>
+          <w:sz w:val="18"/>
+          <w:szCs w:val="18"/>
+          <w:lang w:val="en-US"/>
+        </w:rPr>
+        <w:t xml:space="preserve"> -Delete $True</w:t>
       </w:r>
     </w:p>
     <w:p>
@@ -3422,6 +5510,7 @@
         </w:rPr>
         <w:t xml:space="preserve">[string] </w:t>
       </w:r>
+      <w:proofErr w:type="spellStart"/>
       <w:r>
         <w:rPr>
           <w:b/>
@@ -3430,6 +5519,7 @@
         </w:rPr>
         <w:t>ExchangeWebServiceUrl</w:t>
       </w:r>
+      <w:proofErr w:type="spellEnd"/>
       <w:r>
         <w:rPr>
           <w:lang w:val="en-US"/>
@@ -3464,6 +5554,7 @@
         </w:rPr>
         <w:t xml:space="preserve">[string] </w:t>
       </w:r>
+      <w:proofErr w:type="spellStart"/>
       <w:r>
         <w:rPr>
           <w:b/>
@@ -3472,6 +5563,7 @@
         </w:rPr>
         <w:t>ExchangeWebServiceDll</w:t>
       </w:r>
+      <w:proofErr w:type="spellEnd"/>
       <w:r>
         <w:rPr>
           <w:lang w:val="en-US"/>
@@ -3518,6 +5610,7 @@
         </w:rPr>
         <w:t xml:space="preserve">[string] </w:t>
       </w:r>
+      <w:proofErr w:type="spellStart"/>
       <w:r>
         <w:rPr>
           <w:b/>
@@ -3526,6 +5619,7 @@
         </w:rPr>
         <w:t>ExchangeUserName</w:t>
       </w:r>
+      <w:proofErr w:type="spellEnd"/>
       <w:r>
         <w:rPr>
           <w:lang w:val="en-US"/>
@@ -3544,8 +5638,25 @@
           <w:color w:val="00B050"/>
           <w:lang w:val="en-US"/>
         </w:rPr>
-        <w:t xml:space="preserve">[SecureString] </w:t>
-      </w:r>
+        <w:t>[</w:t>
+      </w:r>
+      <w:proofErr w:type="spellStart"/>
+      <w:r>
+        <w:rPr>
+          <w:color w:val="00B050"/>
+          <w:lang w:val="en-US"/>
+        </w:rPr>
+        <w:t>SecureString</w:t>
+      </w:r>
+      <w:proofErr w:type="spellEnd"/>
+      <w:r>
+        <w:rPr>
+          <w:color w:val="00B050"/>
+          <w:lang w:val="en-US"/>
+        </w:rPr>
+        <w:t xml:space="preserve">] </w:t>
+      </w:r>
+      <w:proofErr w:type="spellStart"/>
       <w:r>
         <w:rPr>
           <w:b/>
@@ -3554,11 +5665,26 @@
         </w:rPr>
         <w:t>ExchangePassword</w:t>
       </w:r>
-      <w:r>
-        <w:rPr>
-          <w:lang w:val="en-US"/>
-        </w:rPr>
-        <w:t xml:space="preserve"> : Exchange user password, securestring format only</w:t>
+      <w:proofErr w:type="spellEnd"/>
+      <w:r>
+        <w:rPr>
+          <w:lang w:val="en-US"/>
+        </w:rPr>
+        <w:t xml:space="preserve"> : Exchange user password, </w:t>
+      </w:r>
+      <w:proofErr w:type="spellStart"/>
+      <w:r>
+        <w:rPr>
+          <w:lang w:val="en-US"/>
+        </w:rPr>
+        <w:t>securestring</w:t>
+      </w:r>
+      <w:proofErr w:type="spellEnd"/>
+      <w:r>
+        <w:rPr>
+          <w:lang w:val="en-US"/>
+        </w:rPr>
+        <w:t xml:space="preserve"> format only</w:t>
       </w:r>
     </w:p>
     <w:p>
@@ -3574,6 +5700,7 @@
         </w:rPr>
         <w:t xml:space="preserve">[string] </w:t>
       </w:r>
+      <w:proofErr w:type="spellStart"/>
       <w:r>
         <w:rPr>
           <w:b/>
@@ -3582,6 +5709,7 @@
         </w:rPr>
         <w:t>ExchangeMeetingId</w:t>
       </w:r>
+      <w:proofErr w:type="spellEnd"/>
       <w:r>
         <w:rPr>
           <w:b/>
@@ -3809,9 +5937,11 @@
       <w:pPr>
         <w:pStyle w:val="Titre2"/>
       </w:pPr>
+      <w:proofErr w:type="spellStart"/>
       <w:r>
         <w:t>Todo</w:t>
       </w:r>
+      <w:proofErr w:type="spellEnd"/>
     </w:p>
     <w:p>
       <w:r>

</xml_diff>